<commit_message>
updating start of document
</commit_message>
<xml_diff>
--- a/docs/B00235610 - Report - Part 1.docx
+++ b/docs/B00235610 - Report - Part 1.docx
@@ -35,7 +35,7 @@
               <w14:cntxtAlts/>
             </w:rPr>
             <w:drawing>
-              <wp:anchor distT="0" distB="0" distL="114300" distR="114300" simplePos="0" relativeHeight="251658240" behindDoc="1" locked="0" layoutInCell="1" allowOverlap="1" wp14:anchorId="521FC92B" wp14:editId="28756478">
+              <wp:anchor distT="0" distB="0" distL="114300" distR="114300" simplePos="0" relativeHeight="251658240" behindDoc="1" locked="0" layoutInCell="1" allowOverlap="1" wp14:anchorId="794F5D3B" wp14:editId="74B89039">
                 <wp:simplePos x="0" y="0"/>
                 <wp:positionH relativeFrom="page">
                   <wp:align>right</wp:align>
@@ -306,6 +306,14 @@
               </w:p>
               <w:sdt>
                 <w:sdtPr>
+                  <w:rPr>
+                    <w:rFonts w:asciiTheme="minorHAnsi" w:eastAsiaTheme="minorEastAsia" w:hAnsiTheme="minorHAnsi" w:cstheme="minorBidi"/>
+                    <w:b w:val="0"/>
+                    <w:bCs w:val="0"/>
+                    <w:color w:val="auto"/>
+                    <w:sz w:val="22"/>
+                    <w:szCs w:val="22"/>
+                  </w:rPr>
                   <w:id w:val="1061448312"/>
                   <w:docPartObj>
                     <w:docPartGallery w:val="Table of Contents"/>
@@ -314,11 +322,7 @@
                 </w:sdtPr>
                 <w:sdtEndPr>
                   <w:rPr>
-                    <w:rFonts w:asciiTheme="minorHAnsi" w:eastAsiaTheme="minorEastAsia" w:hAnsiTheme="minorHAnsi" w:cstheme="minorBidi"/>
                     <w:noProof/>
-                    <w:color w:val="auto"/>
-                    <w:sz w:val="22"/>
-                    <w:szCs w:val="22"/>
                   </w:rPr>
                 </w:sdtEndPr>
                 <w:sdtContent>
@@ -1058,81 +1062,136 @@
                   <w:pStyle w:val="Heading1"/>
                 </w:pPr>
                 <w:bookmarkStart w:id="0" w:name="_Toc473839829"/>
+                <w:r>
+                  <w:rPr>
+                    <w:noProof/>
+                  </w:rPr>
+                  <w:lastRenderedPageBreak/>
+                  <w:object w:dxaOrig="225" w:dyaOrig="225">
+                    <v:shapetype id="_x0000_t75" coordsize="21600,21600" o:spt="75" o:preferrelative="t" path="m@4@5l@4@11@9@11@9@5xe" filled="f" stroked="f">
+                      <v:stroke joinstyle="miter"/>
+                      <v:formulas>
+                        <v:f eqn="if lineDrawn pixelLineWidth 0"/>
+                        <v:f eqn="sum @0 1 0"/>
+                        <v:f eqn="sum 0 0 @1"/>
+                        <v:f eqn="prod @2 1 2"/>
+                        <v:f eqn="prod @3 21600 pixelWidth"/>
+                        <v:f eqn="prod @3 21600 pixelHeight"/>
+                        <v:f eqn="sum @0 0 1"/>
+                        <v:f eqn="prod @6 1 2"/>
+                        <v:f eqn="prod @7 21600 pixelWidth"/>
+                        <v:f eqn="sum @8 21600 0"/>
+                        <v:f eqn="prod @7 21600 pixelHeight"/>
+                        <v:f eqn="sum @10 21600 0"/>
+                      </v:formulas>
+                      <v:path o:extrusionok="f" gradientshapeok="t" o:connecttype="rect"/>
+                      <o:lock v:ext="edit" aspectratio="t"/>
+                    </v:shapetype>
+                    <v:shape id="_x0000_s1032" type="#_x0000_t75" style="position:absolute;margin-left:261.95pt;margin-top:-.35pt;width:277.5pt;height:354pt;z-index:251668480;mso-position-horizontal-relative:text;mso-position-vertical-relative:text;mso-width-relative:page;mso-height-relative:page" wrapcoords="-58 0 -58 21554 21600 21554 21600 0 -58 0">
+                      <v:imagedata r:id="rId12" o:title=""/>
+                      <w10:wrap type="tight"/>
+                    </v:shape>
+                    <o:OLEObject Type="Embed" ProgID="PBrush" ShapeID="_x0000_s1032" DrawAspect="Content" ObjectID="_1547666387" r:id="rId13"/>
+                  </w:object>
+                </w:r>
+                <w:r>
+                  <w:t>Hardware</w:t>
+                </w:r>
+                <w:r>
+                  <w:t xml:space="preserve"> </w:t>
+                </w:r>
+                <w:bookmarkEnd w:id="0"/>
+                <w:r>
+                  <w:t>Used</w:t>
+                </w:r>
+              </w:p>
+              <w:p/>
+              <w:p/>
+              <w:p/>
+              <w:p/>
+              <w:p/>
+              <w:p/>
+              <w:p>
                 <w:bookmarkStart w:id="1" w:name="_GoBack"/>
                 <w:bookmarkEnd w:id="1"/>
-                <w:r>
-                  <w:lastRenderedPageBreak/>
-                  <w:t>System Specification</w:t>
-                </w:r>
-                <w:bookmarkEnd w:id="0"/>
               </w:p>
+              <w:p/>
+              <w:p/>
+              <w:p/>
+              <w:p/>
               <w:p/>
               <w:p>
                 <w:pPr>
                   <w:pStyle w:val="Heading1"/>
+                  <w:spacing w:after="120"/>
                 </w:pPr>
                 <w:bookmarkStart w:id="2" w:name="_Toc473839830"/>
+                <w:r>
+                  <w:rPr>
+                    <w:noProof/>
+                  </w:rPr>
+                  <w:object w:dxaOrig="225" w:dyaOrig="225">
+                    <v:shape id="_x0000_s1033" type="#_x0000_t75" style="position:absolute;margin-left:235.1pt;margin-top:24.4pt;width:276.05pt;height:276.75pt;z-index:251670528;mso-position-horizontal-relative:text;mso-position-vertical-relative:text;mso-width-relative:page;mso-height-relative:page" wrapcoords="-54 0 -54 21546 21600 21546 21600 0 -54 0">
+                      <v:imagedata r:id="rId14" o:title=""/>
+                      <w10:wrap type="tight"/>
+                    </v:shape>
+                    <o:OLEObject Type="Embed" ProgID="PBrush" ShapeID="_x0000_s1033" DrawAspect="Content" ObjectID="_1547666388" r:id="rId15"/>
+                  </w:object>
+                </w:r>
                 <w:r>
                   <w:t>Software Used</w:t>
                 </w:r>
                 <w:bookmarkEnd w:id="2"/>
               </w:p>
-              <w:p/>
               <w:p>
                 <w:pPr>
-                  <w:jc w:val="center"/>
+                  <w:pStyle w:val="ListParagraph"/>
+                  <w:numPr>
+                    <w:ilvl w:val="0"/>
+                    <w:numId w:val="2"/>
+                  </w:numPr>
                 </w:pPr>
+                <w:r>
+                  <w:t>Visual Studio</w:t>
+                </w:r>
               </w:p>
               <w:p>
                 <w:pPr>
-                  <w:jc w:val="center"/>
+                  <w:pStyle w:val="ListParagraph"/>
+                  <w:numPr>
+                    <w:ilvl w:val="0"/>
+                    <w:numId w:val="2"/>
+                  </w:numPr>
                 </w:pPr>
+                <w:r>
+                  <w:t>CUDA Toolkit 8.0</w:t>
+                </w:r>
               </w:p>
               <w:p>
                 <w:pPr>
-                  <w:jc w:val="center"/>
+                  <w:pStyle w:val="ListParagraph"/>
+                  <w:numPr>
+                    <w:ilvl w:val="0"/>
+                    <w:numId w:val="2"/>
+                  </w:numPr>
                 </w:pPr>
+                <w:r>
+                  <w:t>GitHub</w:t>
+                </w:r>
               </w:p>
               <w:p>
                 <w:pPr>
-                  <w:jc w:val="center"/>
+                  <w:pStyle w:val="ListParagraph"/>
+                  <w:numPr>
+                    <w:ilvl w:val="0"/>
+                    <w:numId w:val="2"/>
+                  </w:numPr>
                 </w:pPr>
+                <w:r>
+                  <w:t>Visual Studio Profiling Tools</w:t>
+                </w:r>
               </w:p>
-              <w:p>
-                <w:pPr>
-                  <w:jc w:val="center"/>
-                </w:pPr>
-              </w:p>
-              <w:p>
-                <w:pPr>
-                  <w:jc w:val="center"/>
-                </w:pPr>
-              </w:p>
-              <w:p>
-                <w:pPr>
-                  <w:jc w:val="center"/>
-                </w:pPr>
-              </w:p>
-              <w:p>
-                <w:pPr>
-                  <w:jc w:val="center"/>
-                </w:pPr>
-              </w:p>
-              <w:p>
-                <w:pPr>
-                  <w:jc w:val="center"/>
-                </w:pPr>
-              </w:p>
-              <w:p>
-                <w:pPr>
-                  <w:jc w:val="center"/>
-                </w:pPr>
-              </w:p>
-              <w:p>
-                <w:pPr>
-                  <w:jc w:val="center"/>
-                </w:pPr>
-              </w:p>
+              <w:p/>
               <w:p>
                 <w:pPr>
                   <w:jc w:val="center"/>
@@ -1204,29 +1263,10 @@
         <w:p>
           <w:r>
             <w:object w:dxaOrig="10466" w:dyaOrig="1335">
-              <v:shapetype id="_x0000_t75" coordsize="21600,21600" o:spt="75" o:preferrelative="t" path="m@4@5l@4@11@9@11@9@5xe" filled="f" stroked="f">
-                <v:stroke joinstyle="miter"/>
-                <v:formulas>
-                  <v:f eqn="if lineDrawn pixelLineWidth 0"/>
-                  <v:f eqn="sum @0 1 0"/>
-                  <v:f eqn="sum 0 0 @1"/>
-                  <v:f eqn="prod @2 1 2"/>
-                  <v:f eqn="prod @3 21600 pixelWidth"/>
-                  <v:f eqn="prod @3 21600 pixelHeight"/>
-                  <v:f eqn="sum @0 0 1"/>
-                  <v:f eqn="prod @6 1 2"/>
-                  <v:f eqn="prod @7 21600 pixelWidth"/>
-                  <v:f eqn="sum @8 21600 0"/>
-                  <v:f eqn="prod @7 21600 pixelHeight"/>
-                  <v:f eqn="sum @10 21600 0"/>
-                </v:formulas>
-                <v:path o:extrusionok="f" gradientshapeok="t" o:connecttype="rect"/>
-                <o:lock v:ext="edit" aspectratio="t"/>
-              </v:shapetype>
-              <v:shape id="_x0000_i1028" type="#_x0000_t75" style="width:523.5pt;height:66.75pt" o:ole="">
-                <v:imagedata r:id="rId12" o:title=""/>
+              <v:shape id="_x0000_i1027" type="#_x0000_t75" style="width:523.65pt;height:66.4pt" o:ole="">
+                <v:imagedata r:id="rId16" o:title=""/>
               </v:shape>
-              <o:OLEObject Type="Embed" ProgID="Word.OpenDocumentText.12" ShapeID="_x0000_i1028" DrawAspect="Content" ObjectID="_1547581762" r:id="rId13"/>
+              <o:OLEObject Type="Embed" ProgID="Word.OpenDocumentText.12" ShapeID="_x0000_i1027" DrawAspect="Content" ObjectID="_1547666383" r:id="rId17"/>
             </w:object>
           </w:r>
         </w:p>
@@ -1249,10 +1289,10 @@
         <w:p>
           <w:r>
             <w:object w:dxaOrig="9360" w:dyaOrig="445">
-              <v:shape id="_x0000_i1077" type="#_x0000_t75" style="width:468pt;height:22.5pt" o:ole="">
-                <v:imagedata r:id="rId14" o:title=""/>
+              <v:shape id="_x0000_i1028" type="#_x0000_t75" style="width:468.45pt;height:22.45pt" o:ole="">
+                <v:imagedata r:id="rId18" o:title=""/>
               </v:shape>
-              <o:OLEObject Type="Embed" ProgID="Word.OpenDocumentText.12" ShapeID="_x0000_i1077" DrawAspect="Content" ObjectID="_1547581763" r:id="rId15"/>
+              <o:OLEObject Type="Embed" ProgID="Word.OpenDocumentText.12" ShapeID="_x0000_i1028" DrawAspect="Content" ObjectID="_1547666384" r:id="rId19"/>
             </w:object>
           </w:r>
         </w:p>
@@ -1293,10 +1333,10 @@
         <w:p>
           <w:r>
             <w:object w:dxaOrig="9360" w:dyaOrig="2447">
-              <v:shape id="_x0000_i1071" type="#_x0000_t75" style="width:468pt;height:122.25pt" o:ole="">
-                <v:imagedata r:id="rId16" o:title=""/>
+              <v:shape id="_x0000_i1029" type="#_x0000_t75" style="width:468.45pt;height:122.5pt" o:ole="">
+                <v:imagedata r:id="rId20" o:title=""/>
               </v:shape>
-              <o:OLEObject Type="Embed" ProgID="Word.OpenDocumentText.12" ShapeID="_x0000_i1071" DrawAspect="Content" ObjectID="_1547581764" r:id="rId17"/>
+              <o:OLEObject Type="Embed" ProgID="Word.OpenDocumentText.12" ShapeID="_x0000_i1029" DrawAspect="Content" ObjectID="_1547666385" r:id="rId21"/>
             </w:object>
           </w:r>
         </w:p>
@@ -1310,10 +1350,10 @@
         <w:p>
           <w:r>
             <w:object w:dxaOrig="9026" w:dyaOrig="2625">
-              <v:shape id="_x0000_i1065" type="#_x0000_t75" style="width:451.5pt;height:131.25pt" o:ole="">
-                <v:imagedata r:id="rId18" o:title=""/>
+              <v:shape id="_x0000_i1030" type="#_x0000_t75" style="width:451.65pt;height:130.9pt" o:ole="">
+                <v:imagedata r:id="rId22" o:title=""/>
               </v:shape>
-              <o:OLEObject Type="Embed" ProgID="Word.OpenDocumentText.12" ShapeID="_x0000_i1065" DrawAspect="Content" ObjectID="_1547581765" r:id="rId19"/>
+              <o:OLEObject Type="Embed" ProgID="Word.OpenDocumentText.12" ShapeID="_x0000_i1030" DrawAspect="Content" ObjectID="_1547666386" r:id="rId23"/>
             </w:object>
           </w:r>
         </w:p>
@@ -1350,9 +1390,11 @@
           <w:r>
             <w:rPr>
               <w:rStyle w:val="SubtleEmphasis"/>
+              <w:noProof/>
+              <w:lang w:val="en-GB" w:eastAsia="en-GB"/>
             </w:rPr>
             <w:drawing>
-              <wp:anchor distT="0" distB="0" distL="114300" distR="114300" simplePos="0" relativeHeight="251664384" behindDoc="1" locked="0" layoutInCell="1" allowOverlap="1" wp14:anchorId="3A9C0E02" wp14:editId="0FD24855">
+              <wp:anchor distT="0" distB="0" distL="114300" distR="114300" simplePos="0" relativeHeight="251664384" behindDoc="1" locked="0" layoutInCell="1" allowOverlap="1" wp14:anchorId="6781DB35" wp14:editId="7BC36DDF">
                 <wp:simplePos x="0" y="0"/>
                 <wp:positionH relativeFrom="page">
                   <wp:posOffset>195835</wp:posOffset>
@@ -1375,7 +1417,7 @@
                 <wp:cNvGraphicFramePr/>
                 <a:graphic xmlns:a="http://schemas.openxmlformats.org/drawingml/2006/main">
                   <a:graphicData uri="http://schemas.openxmlformats.org/drawingml/2006/chart">
-                    <c:chart xmlns:c="http://schemas.openxmlformats.org/drawingml/2006/chart" xmlns:r="http://schemas.openxmlformats.org/officeDocument/2006/relationships" r:id="rId20"/>
+                    <c:chart xmlns:c="http://schemas.openxmlformats.org/drawingml/2006/chart" xmlns:r="http://schemas.openxmlformats.org/officeDocument/2006/relationships" r:id="rId24"/>
                   </a:graphicData>
                 </a:graphic>
                 <wp14:sizeRelH relativeFrom="margin">
@@ -1390,9 +1432,11 @@
           <w:r>
             <w:rPr>
               <w:rStyle w:val="SubtleEmphasis"/>
+              <w:noProof/>
+              <w:lang w:val="en-GB" w:eastAsia="en-GB"/>
             </w:rPr>
             <w:drawing>
-              <wp:anchor distT="0" distB="0" distL="114300" distR="114300" simplePos="0" relativeHeight="251661312" behindDoc="1" locked="0" layoutInCell="1" allowOverlap="1" wp14:anchorId="112DA40C" wp14:editId="1EFB188F">
+              <wp:anchor distT="0" distB="0" distL="114300" distR="114300" simplePos="0" relativeHeight="251661312" behindDoc="1" locked="0" layoutInCell="1" allowOverlap="1" wp14:anchorId="135AFA40" wp14:editId="243F3501">
                 <wp:simplePos x="0" y="0"/>
                 <wp:positionH relativeFrom="column">
                   <wp:posOffset>-284480</wp:posOffset>
@@ -1415,7 +1459,7 @@
                 <wp:cNvGraphicFramePr/>
                 <a:graphic xmlns:a="http://schemas.openxmlformats.org/drawingml/2006/main">
                   <a:graphicData uri="http://schemas.openxmlformats.org/drawingml/2006/chart">
-                    <c:chart xmlns:c="http://schemas.openxmlformats.org/drawingml/2006/chart" xmlns:r="http://schemas.openxmlformats.org/officeDocument/2006/relationships" r:id="rId21"/>
+                    <c:chart xmlns:c="http://schemas.openxmlformats.org/drawingml/2006/chart" xmlns:r="http://schemas.openxmlformats.org/officeDocument/2006/relationships" r:id="rId25"/>
                   </a:graphicData>
                 </a:graphic>
                 <wp14:sizeRelH relativeFrom="margin">
@@ -1430,9 +1474,11 @@
           <w:r>
             <w:rPr>
               <w:rStyle w:val="SubtleEmphasis"/>
+              <w:noProof/>
+              <w:lang w:val="en-GB" w:eastAsia="en-GB"/>
             </w:rPr>
             <w:drawing>
-              <wp:anchor distT="0" distB="0" distL="114300" distR="114300" simplePos="0" relativeHeight="251659264" behindDoc="1" locked="0" layoutInCell="1" allowOverlap="1" wp14:anchorId="21E9E245" wp14:editId="249A2D03">
+              <wp:anchor distT="0" distB="0" distL="114300" distR="114300" simplePos="0" relativeHeight="251659264" behindDoc="1" locked="0" layoutInCell="1" allowOverlap="1" wp14:anchorId="27E13358" wp14:editId="057B717E">
                 <wp:simplePos x="0" y="0"/>
                 <wp:positionH relativeFrom="page">
                   <wp:posOffset>180975</wp:posOffset>
@@ -1455,7 +1501,7 @@
                 <wp:cNvGraphicFramePr/>
                 <a:graphic xmlns:a="http://schemas.openxmlformats.org/drawingml/2006/main">
                   <a:graphicData uri="http://schemas.openxmlformats.org/drawingml/2006/chart">
-                    <c:chart xmlns:c="http://schemas.openxmlformats.org/drawingml/2006/chart" xmlns:r="http://schemas.openxmlformats.org/officeDocument/2006/relationships" r:id="rId22"/>
+                    <c:chart xmlns:c="http://schemas.openxmlformats.org/drawingml/2006/chart" xmlns:r="http://schemas.openxmlformats.org/officeDocument/2006/relationships" r:id="rId26"/>
                   </a:graphicData>
                 </a:graphic>
                 <wp14:sizeRelH relativeFrom="margin">
@@ -1470,9 +1516,11 @@
           <w:r>
             <w:rPr>
               <w:rStyle w:val="SubtleEmphasis"/>
+              <w:noProof/>
+              <w:lang w:val="en-GB" w:eastAsia="en-GB"/>
             </w:rPr>
             <w:drawing>
-              <wp:anchor distT="0" distB="0" distL="114300" distR="114300" simplePos="0" relativeHeight="251663360" behindDoc="1" locked="0" layoutInCell="1" allowOverlap="1" wp14:anchorId="49BD8B8E" wp14:editId="079F9AA9">
+              <wp:anchor distT="0" distB="0" distL="114300" distR="114300" simplePos="0" relativeHeight="251663360" behindDoc="1" locked="0" layoutInCell="1" allowOverlap="1" wp14:anchorId="6BBD9CED" wp14:editId="643A2C1A">
                 <wp:simplePos x="0" y="0"/>
                 <wp:positionH relativeFrom="page">
                   <wp:posOffset>3959225</wp:posOffset>
@@ -1495,7 +1543,7 @@
                 <wp:cNvGraphicFramePr/>
                 <a:graphic xmlns:a="http://schemas.openxmlformats.org/drawingml/2006/main">
                   <a:graphicData uri="http://schemas.openxmlformats.org/drawingml/2006/chart">
-                    <c:chart xmlns:c="http://schemas.openxmlformats.org/drawingml/2006/chart" xmlns:r="http://schemas.openxmlformats.org/officeDocument/2006/relationships" r:id="rId23"/>
+                    <c:chart xmlns:c="http://schemas.openxmlformats.org/drawingml/2006/chart" xmlns:r="http://schemas.openxmlformats.org/officeDocument/2006/relationships" r:id="rId27"/>
                   </a:graphicData>
                 </a:graphic>
                 <wp14:sizeRelV relativeFrom="margin">
@@ -1507,9 +1555,11 @@
           <w:r>
             <w:rPr>
               <w:rStyle w:val="SubtleEmphasis"/>
+              <w:noProof/>
+              <w:lang w:val="en-GB" w:eastAsia="en-GB"/>
             </w:rPr>
             <w:drawing>
-              <wp:anchor distT="0" distB="0" distL="114300" distR="114300" simplePos="0" relativeHeight="251662336" behindDoc="1" locked="0" layoutInCell="1" allowOverlap="1" wp14:anchorId="10FCF13B" wp14:editId="52BF21E0">
+              <wp:anchor distT="0" distB="0" distL="114300" distR="114300" simplePos="0" relativeHeight="251662336" behindDoc="1" locked="0" layoutInCell="1" allowOverlap="1" wp14:anchorId="26BAD2F7" wp14:editId="683C0853">
                 <wp:simplePos x="0" y="0"/>
                 <wp:positionH relativeFrom="margin">
                   <wp:posOffset>3513455</wp:posOffset>
@@ -1532,7 +1582,7 @@
                 <wp:cNvGraphicFramePr/>
                 <a:graphic xmlns:a="http://schemas.openxmlformats.org/drawingml/2006/main">
                   <a:graphicData uri="http://schemas.openxmlformats.org/drawingml/2006/chart">
-                    <c:chart xmlns:c="http://schemas.openxmlformats.org/drawingml/2006/chart" xmlns:r="http://schemas.openxmlformats.org/officeDocument/2006/relationships" r:id="rId24"/>
+                    <c:chart xmlns:c="http://schemas.openxmlformats.org/drawingml/2006/chart" xmlns:r="http://schemas.openxmlformats.org/officeDocument/2006/relationships" r:id="rId28"/>
                   </a:graphicData>
                 </a:graphic>
                 <wp14:sizeRelH relativeFrom="margin">
@@ -1547,9 +1597,11 @@
           <w:r>
             <w:rPr>
               <w:rStyle w:val="SubtleEmphasis"/>
+              <w:noProof/>
+              <w:lang w:val="en-GB" w:eastAsia="en-GB"/>
             </w:rPr>
             <w:drawing>
-              <wp:anchor distT="0" distB="0" distL="114300" distR="114300" simplePos="0" relativeHeight="251660288" behindDoc="1" locked="0" layoutInCell="1" allowOverlap="1" wp14:anchorId="0983661F" wp14:editId="10F15B47">
+              <wp:anchor distT="0" distB="0" distL="114300" distR="114300" simplePos="0" relativeHeight="251660288" behindDoc="1" locked="0" layoutInCell="1" allowOverlap="1" wp14:anchorId="621833A3" wp14:editId="5581EC19">
                 <wp:simplePos x="0" y="0"/>
                 <wp:positionH relativeFrom="page">
                   <wp:posOffset>3959225</wp:posOffset>
@@ -1572,7 +1624,7 @@
                 <wp:cNvGraphicFramePr/>
                 <a:graphic xmlns:a="http://schemas.openxmlformats.org/drawingml/2006/main">
                   <a:graphicData uri="http://schemas.openxmlformats.org/drawingml/2006/chart">
-                    <c:chart xmlns:c="http://schemas.openxmlformats.org/drawingml/2006/chart" xmlns:r="http://schemas.openxmlformats.org/officeDocument/2006/relationships" r:id="rId25"/>
+                    <c:chart xmlns:c="http://schemas.openxmlformats.org/drawingml/2006/chart" xmlns:r="http://schemas.openxmlformats.org/officeDocument/2006/relationships" r:id="rId29"/>
                   </a:graphicData>
                 </a:graphic>
                 <wp14:sizeRelH relativeFrom="margin">
@@ -1620,7 +1672,7 @@
               <w:lang w:val="en-GB" w:eastAsia="en-GB"/>
             </w:rPr>
             <w:drawing>
-              <wp:anchor distT="0" distB="0" distL="114300" distR="114300" simplePos="0" relativeHeight="251665408" behindDoc="1" locked="0" layoutInCell="1" allowOverlap="1" wp14:anchorId="1647661F" wp14:editId="4C2576FF">
+              <wp:anchor distT="0" distB="0" distL="114300" distR="114300" simplePos="0" relativeHeight="251665408" behindDoc="1" locked="0" layoutInCell="1" allowOverlap="1" wp14:anchorId="744B6CE5" wp14:editId="0C9D8A07">
                 <wp:simplePos x="0" y="0"/>
                 <wp:positionH relativeFrom="margin">
                   <wp:align>center</wp:align>
@@ -1645,7 +1697,7 @@
                         </pic:cNvPicPr>
                       </pic:nvPicPr>
                       <pic:blipFill>
-                        <a:blip r:embed="rId26">
+                        <a:blip r:embed="rId30">
                           <a:extLst>
                             <a:ext uri="{28A0092B-C50C-407E-A947-70E740481C1C}">
                               <a14:useLocalDpi xmlns:a14="http://schemas.microsoft.com/office/drawing/2010/main" val="0"/>
@@ -1702,7 +1754,7 @@
               <w:lang w:val="en-GB" w:eastAsia="en-GB"/>
             </w:rPr>
             <w:drawing>
-              <wp:anchor distT="0" distB="0" distL="114300" distR="114300" simplePos="0" relativeHeight="251666432" behindDoc="1" locked="0" layoutInCell="1" allowOverlap="1" wp14:anchorId="5452F644" wp14:editId="0DBE828C">
+              <wp:anchor distT="0" distB="0" distL="114300" distR="114300" simplePos="0" relativeHeight="251666432" behindDoc="1" locked="0" layoutInCell="1" allowOverlap="1" wp14:anchorId="12C4D356" wp14:editId="23EC44D7">
                 <wp:simplePos x="0" y="0"/>
                 <wp:positionH relativeFrom="margin">
                   <wp:align>center</wp:align>
@@ -1727,7 +1779,7 @@
                         </pic:cNvPicPr>
                       </pic:nvPicPr>
                       <pic:blipFill>
-                        <a:blip r:embed="rId27">
+                        <a:blip r:embed="rId31">
                           <a:extLst>
                             <a:ext uri="{28A0092B-C50C-407E-A947-70E740481C1C}">
                               <a14:useLocalDpi xmlns:a14="http://schemas.microsoft.com/office/drawing/2010/main" val="0"/>
@@ -1852,8 +1904,8 @@
     </w:sdt>
     <w:p/>
     <w:sectPr>
-      <w:headerReference w:type="default" r:id="rId28"/>
-      <w:footerReference w:type="even" r:id="rId29"/>
+      <w:headerReference w:type="default" r:id="rId32"/>
+      <w:footerReference w:type="even" r:id="rId33"/>
       <w:pgSz w:w="12240" w:h="15840"/>
       <w:pgMar w:top="720" w:right="720" w:bottom="720" w:left="720" w:header="113" w:footer="680" w:gutter="0"/>
       <w:pgNumType w:start="0"/>
@@ -2041,7 +2093,7 @@
             </wp:inline>
           </w:drawing>
         </mc:Choice>
-        <mc:Fallback xmlns="">
+        <mc:Fallback>
           <w:pict>
             <v:group w14:anchorId="1ACC6239" id="Group 4" o:spid="_x0000_s1026" style="width:183.3pt;height:3.55pt;mso-position-horizontal-relative:char;mso-position-vertical-relative:line" coordorigin="7606,15084" coordsize="3666,71" o:gfxdata="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">
               <v:shapetype id="_x0000_t32" coordsize="21600,21600" o:spt="32" o:oned="t" path="m,l21600,21600e" filled="f">
@@ -2225,8 +2277,124 @@
       </w:rPr>
     </w:lvl>
   </w:abstractNum>
+  <w:abstractNum w:abstractNumId="1" w15:restartNumberingAfterBreak="0">
+    <w:nsid w:val="50F32F2D"/>
+    <w:multiLevelType w:val="hybridMultilevel"/>
+    <w:tmpl w:val="25D269BC"/>
+    <w:lvl w:ilvl="0" w:tplc="08090001">
+      <w:start w:val="1"/>
+      <w:numFmt w:val="bullet"/>
+      <w:lvlText w:val=""/>
+      <w:lvlJc w:val="left"/>
+      <w:pPr>
+        <w:ind w:left="720" w:hanging="360"/>
+      </w:pPr>
+      <w:rPr>
+        <w:rFonts w:ascii="Symbol" w:hAnsi="Symbol" w:hint="default"/>
+      </w:rPr>
+    </w:lvl>
+    <w:lvl w:ilvl="1" w:tplc="08090003" w:tentative="1">
+      <w:start w:val="1"/>
+      <w:numFmt w:val="bullet"/>
+      <w:lvlText w:val="o"/>
+      <w:lvlJc w:val="left"/>
+      <w:pPr>
+        <w:ind w:left="1440" w:hanging="360"/>
+      </w:pPr>
+      <w:rPr>
+        <w:rFonts w:ascii="Courier New" w:hAnsi="Courier New" w:cs="Courier New" w:hint="default"/>
+      </w:rPr>
+    </w:lvl>
+    <w:lvl w:ilvl="2" w:tplc="08090005" w:tentative="1">
+      <w:start w:val="1"/>
+      <w:numFmt w:val="bullet"/>
+      <w:lvlText w:val=""/>
+      <w:lvlJc w:val="left"/>
+      <w:pPr>
+        <w:ind w:left="2160" w:hanging="360"/>
+      </w:pPr>
+      <w:rPr>
+        <w:rFonts w:ascii="Wingdings" w:hAnsi="Wingdings" w:hint="default"/>
+      </w:rPr>
+    </w:lvl>
+    <w:lvl w:ilvl="3" w:tplc="08090001" w:tentative="1">
+      <w:start w:val="1"/>
+      <w:numFmt w:val="bullet"/>
+      <w:lvlText w:val=""/>
+      <w:lvlJc w:val="left"/>
+      <w:pPr>
+        <w:ind w:left="2880" w:hanging="360"/>
+      </w:pPr>
+      <w:rPr>
+        <w:rFonts w:ascii="Symbol" w:hAnsi="Symbol" w:hint="default"/>
+      </w:rPr>
+    </w:lvl>
+    <w:lvl w:ilvl="4" w:tplc="08090003" w:tentative="1">
+      <w:start w:val="1"/>
+      <w:numFmt w:val="bullet"/>
+      <w:lvlText w:val="o"/>
+      <w:lvlJc w:val="left"/>
+      <w:pPr>
+        <w:ind w:left="3600" w:hanging="360"/>
+      </w:pPr>
+      <w:rPr>
+        <w:rFonts w:ascii="Courier New" w:hAnsi="Courier New" w:cs="Courier New" w:hint="default"/>
+      </w:rPr>
+    </w:lvl>
+    <w:lvl w:ilvl="5" w:tplc="08090005" w:tentative="1">
+      <w:start w:val="1"/>
+      <w:numFmt w:val="bullet"/>
+      <w:lvlText w:val=""/>
+      <w:lvlJc w:val="left"/>
+      <w:pPr>
+        <w:ind w:left="4320" w:hanging="360"/>
+      </w:pPr>
+      <w:rPr>
+        <w:rFonts w:ascii="Wingdings" w:hAnsi="Wingdings" w:hint="default"/>
+      </w:rPr>
+    </w:lvl>
+    <w:lvl w:ilvl="6" w:tplc="08090001" w:tentative="1">
+      <w:start w:val="1"/>
+      <w:numFmt w:val="bullet"/>
+      <w:lvlText w:val=""/>
+      <w:lvlJc w:val="left"/>
+      <w:pPr>
+        <w:ind w:left="5040" w:hanging="360"/>
+      </w:pPr>
+      <w:rPr>
+        <w:rFonts w:ascii="Symbol" w:hAnsi="Symbol" w:hint="default"/>
+      </w:rPr>
+    </w:lvl>
+    <w:lvl w:ilvl="7" w:tplc="08090003" w:tentative="1">
+      <w:start w:val="1"/>
+      <w:numFmt w:val="bullet"/>
+      <w:lvlText w:val="o"/>
+      <w:lvlJc w:val="left"/>
+      <w:pPr>
+        <w:ind w:left="5760" w:hanging="360"/>
+      </w:pPr>
+      <w:rPr>
+        <w:rFonts w:ascii="Courier New" w:hAnsi="Courier New" w:cs="Courier New" w:hint="default"/>
+      </w:rPr>
+    </w:lvl>
+    <w:lvl w:ilvl="8" w:tplc="08090005" w:tentative="1">
+      <w:start w:val="1"/>
+      <w:numFmt w:val="bullet"/>
+      <w:lvlText w:val=""/>
+      <w:lvlJc w:val="left"/>
+      <w:pPr>
+        <w:ind w:left="6480" w:hanging="360"/>
+      </w:pPr>
+      <w:rPr>
+        <w:rFonts w:ascii="Wingdings" w:hAnsi="Wingdings" w:hint="default"/>
+      </w:rPr>
+    </w:lvl>
+  </w:abstractNum>
   <w:num w:numId="1">
     <w:abstractNumId w:val="0"/>
+  </w:num>
+  <w:num w:numId="2">
+    <w:abstractNumId w:val="1"/>
   </w:num>
 </w:numbering>
 </file>
@@ -9411,7 +9579,7 @@
     <w:charset w:val="00"/>
     <w:family w:val="roman"/>
     <w:pitch w:val="variable"/>
-    <w:sig w:usb0="E0002AFF" w:usb1="C0007841" w:usb2="00000009" w:usb3="00000000" w:csb0="000001FF" w:csb1="00000000"/>
+    <w:sig w:usb0="E0002EFF" w:usb1="C000785B" w:usb2="00000009" w:usb3="00000000" w:csb0="000001FF" w:csb1="00000000"/>
   </w:font>
   <w:font w:name="Courier New">
     <w:panose1 w:val="02070309020205020404"/>
@@ -9476,14 +9644,14 @@
     <w:charset w:val="00"/>
     <w:family w:val="swiss"/>
     <w:pitch w:val="variable"/>
-    <w:sig w:usb0="E10002FF" w:usb1="4000ACFF" w:usb2="00000009" w:usb3="00000000" w:csb0="0000019F" w:csb1="00000000"/>
+    <w:sig w:usb0="E0002AFF" w:usb1="C000247B" w:usb2="00000009" w:usb3="00000000" w:csb0="000001FF" w:csb1="00000000"/>
   </w:font>
   <w:font w:name="Calibri Light">
     <w:panose1 w:val="020F0302020204030204"/>
     <w:charset w:val="00"/>
     <w:family w:val="swiss"/>
     <w:pitch w:val="variable"/>
-    <w:sig w:usb0="A00002EF" w:usb1="4000207B" w:usb2="00000000" w:usb3="00000000" w:csb0="0000009F" w:csb1="00000000"/>
+    <w:sig w:usb0="E0002AFF" w:usb1="C000247B" w:usb2="00000009" w:usb3="00000000" w:csb0="000001FF" w:csb1="00000000"/>
   </w:font>
 </w:fonts>
 </file>
@@ -9504,8 +9672,10 @@
   <w:rsids>
     <w:rsidRoot w:val="005D1BA7"/>
     <w:rsid w:val="0004650B"/>
+    <w:rsid w:val="00304E4D"/>
     <w:rsid w:val="004F2F3E"/>
     <w:rsid w:val="005D1BA7"/>
+    <w:rsid w:val="00747585"/>
     <w:rsid w:val="007B6777"/>
     <w:rsid w:val="00953067"/>
     <w:rsid w:val="00AB0CEF"/>
@@ -10438,7 +10608,7 @@
 </file>
 
 <file path=customXml/itemProps4.xml><?xml version="1.0" encoding="utf-8"?>
-<ds:datastoreItem xmlns:ds="http://schemas.openxmlformats.org/officeDocument/2006/customXml" ds:itemID="{08855D5A-47AB-4953-9572-49BBC6B80170}">
+<ds:datastoreItem xmlns:ds="http://schemas.openxmlformats.org/officeDocument/2006/customXml" ds:itemID="{55EB57A7-47CA-4741-860B-6FBF01701E19}">
   <ds:schemaRefs>
     <ds:schemaRef ds:uri="http://schemas.openxmlformats.org/officeDocument/2006/bibliography"/>
   </ds:schemaRefs>

</xml_diff>

<commit_message>
updating charts + report, basically finished will finish report later
</commit_message>
<xml_diff>
--- a/docs/B00235610 - Report - Part 1.docx
+++ b/docs/B00235610 - Report - Part 1.docx
@@ -44,7 +44,7 @@
               <w14:cntxtAlts/>
             </w:rPr>
             <w:drawing>
-              <wp:anchor distT="0" distB="0" distL="114300" distR="114300" simplePos="0" relativeHeight="251658240" behindDoc="1" locked="0" layoutInCell="1" allowOverlap="1" wp14:anchorId="3A60B829" wp14:editId="2B85D610">
+              <wp:anchor distT="0" distB="0" distL="114300" distR="114300" simplePos="0" relativeHeight="251658240" behindDoc="1" locked="0" layoutInCell="1" allowOverlap="1" wp14:anchorId="0F7C470C" wp14:editId="2DBE40B9">
                 <wp:simplePos x="0" y="0"/>
                 <wp:positionH relativeFrom="page">
                   <wp:align>right</wp:align>
@@ -315,15 +315,7 @@
               </w:p>
               <w:sdt>
                 <w:sdtPr>
-                  <w:rPr>
-                    <w:rFonts w:asciiTheme="minorHAnsi" w:eastAsiaTheme="minorEastAsia" w:hAnsiTheme="minorHAnsi" w:cstheme="minorBidi"/>
-                    <w:b w:val="0"/>
-                    <w:bCs w:val="0"/>
-                    <w:color w:val="auto"/>
-                    <w:sz w:val="22"/>
-                    <w:szCs w:val="22"/>
-                  </w:rPr>
-                  <w:id w:val="41411928"/>
+                  <w:id w:val="-149684969"/>
                   <w:docPartObj>
                     <w:docPartGallery w:val="Table of Contents"/>
                     <w:docPartUnique/>
@@ -331,16 +323,21 @@
                 </w:sdtPr>
                 <w:sdtEndPr>
                   <w:rPr>
+                    <w:rFonts w:asciiTheme="minorHAnsi" w:eastAsiaTheme="minorEastAsia" w:hAnsiTheme="minorHAnsi" w:cstheme="minorBidi"/>
                     <w:noProof/>
+                    <w:color w:val="auto"/>
+                    <w:sz w:val="22"/>
+                    <w:szCs w:val="22"/>
                   </w:rPr>
                 </w:sdtEndPr>
                 <w:sdtContent>
                   <w:p>
                     <w:pPr>
                       <w:pStyle w:val="TOCHeading"/>
+                      <w:spacing w:after="120"/>
                     </w:pPr>
                     <w:r>
-                      <w:t>Table of Contents</w:t>
+                      <w:t>Contents</w:t>
                     </w:r>
                   </w:p>
                   <w:p>
@@ -363,7 +360,7 @@
                     <w:r>
                       <w:fldChar w:fldCharType="separate"/>
                     </w:r>
-                    <w:hyperlink w:anchor="_Toc473932083" w:history="1">
+                    <w:hyperlink w:anchor="_Toc473989950" w:history="1">
                       <w:r>
                         <w:rPr>
                           <w:rStyle w:val="Hyperlink"/>
@@ -390,7 +387,7 @@
                           <w:noProof/>
                           <w:webHidden/>
                         </w:rPr>
-                        <w:instrText xml:space="preserve"> PAGEREF _Toc473932083 \h </w:instrText>
+                        <w:instrText xml:space="preserve"> PAGEREF _Toc473989950 \h </w:instrText>
                       </w:r>
                       <w:r>
                         <w:rPr>
@@ -432,7 +429,7 @@
                         <w:lang w:val="en-GB" w:eastAsia="en-GB"/>
                       </w:rPr>
                     </w:pPr>
-                    <w:hyperlink w:anchor="_Toc473932084" w:history="1">
+                    <w:hyperlink w:anchor="_Toc473989951" w:history="1">
                       <w:r>
                         <w:rPr>
                           <w:rStyle w:val="Hyperlink"/>
@@ -459,7 +456,7 @@
                           <w:noProof/>
                           <w:webHidden/>
                         </w:rPr>
-                        <w:instrText xml:space="preserve"> PAGEREF _Toc473932084 \h </w:instrText>
+                        <w:instrText xml:space="preserve"> PAGEREF _Toc473989951 \h </w:instrText>
                       </w:r>
                       <w:r>
                         <w:rPr>
@@ -501,7 +498,7 @@
                         <w:lang w:val="en-GB" w:eastAsia="en-GB"/>
                       </w:rPr>
                     </w:pPr>
-                    <w:hyperlink w:anchor="_Toc473932085" w:history="1">
+                    <w:hyperlink w:anchor="_Toc473989952" w:history="1">
                       <w:r>
                         <w:rPr>
                           <w:rStyle w:val="Hyperlink"/>
@@ -528,7 +525,7 @@
                           <w:noProof/>
                           <w:webHidden/>
                         </w:rPr>
-                        <w:instrText xml:space="preserve"> PAGEREF _Toc473932085 \h </w:instrText>
+                        <w:instrText xml:space="preserve"> PAGEREF _Toc473989952 \h </w:instrText>
                       </w:r>
                       <w:r>
                         <w:rPr>
@@ -570,7 +567,7 @@
                         <w:lang w:val="en-GB" w:eastAsia="en-GB"/>
                       </w:rPr>
                     </w:pPr>
-                    <w:hyperlink w:anchor="_Toc473932086" w:history="1">
+                    <w:hyperlink w:anchor="_Toc473989953" w:history="1">
                       <w:r>
                         <w:rPr>
                           <w:rStyle w:val="Hyperlink"/>
@@ -597,7 +594,7 @@
                           <w:noProof/>
                           <w:webHidden/>
                         </w:rPr>
-                        <w:instrText xml:space="preserve"> PAGEREF _Toc473932086 \h </w:instrText>
+                        <w:instrText xml:space="preserve"> PAGEREF _Toc473989953 \h </w:instrText>
                       </w:r>
                       <w:r>
                         <w:rPr>
@@ -639,13 +636,13 @@
                         <w:lang w:val="en-GB" w:eastAsia="en-GB"/>
                       </w:rPr>
                     </w:pPr>
-                    <w:hyperlink w:anchor="_Toc473932087" w:history="1">
+                    <w:hyperlink w:anchor="_Toc473989954" w:history="1">
                       <w:r>
                         <w:rPr>
                           <w:rStyle w:val="Hyperlink"/>
                           <w:noProof/>
                         </w:rPr>
-                        <w:t>Benchmark</w:t>
+                        <w:t>Benchmarks</w:t>
                       </w:r>
                       <w:r>
                         <w:rPr>
@@ -666,7 +663,7 @@
                           <w:noProof/>
                           <w:webHidden/>
                         </w:rPr>
-                        <w:instrText xml:space="preserve"> PAGEREF _Toc473932087 \h </w:instrText>
+                        <w:instrText xml:space="preserve"> PAGEREF _Toc473989954 \h </w:instrText>
                       </w:r>
                       <w:r>
                         <w:rPr>
@@ -708,7 +705,7 @@
                         <w:lang w:val="en-GB" w:eastAsia="en-GB"/>
                       </w:rPr>
                     </w:pPr>
-                    <w:hyperlink w:anchor="_Toc473932088" w:history="1">
+                    <w:hyperlink w:anchor="_Toc473989955" w:history="1">
                       <w:r>
                         <w:rPr>
                           <w:rStyle w:val="Hyperlink"/>
@@ -735,7 +732,7 @@
                           <w:noProof/>
                           <w:webHidden/>
                         </w:rPr>
-                        <w:instrText xml:space="preserve"> PAGEREF _Toc473932088 \h </w:instrText>
+                        <w:instrText xml:space="preserve"> PAGEREF _Toc473989955 \h </w:instrText>
                       </w:r>
                       <w:r>
                         <w:rPr>
@@ -777,7 +774,7 @@
                         <w:lang w:val="en-GB" w:eastAsia="en-GB"/>
                       </w:rPr>
                     </w:pPr>
-                    <w:hyperlink w:anchor="_Toc473932089" w:history="1">
+                    <w:hyperlink w:anchor="_Toc473989956" w:history="1">
                       <w:r>
                         <w:rPr>
                           <w:rStyle w:val="Hyperlink"/>
@@ -804,7 +801,7 @@
                           <w:noProof/>
                           <w:webHidden/>
                         </w:rPr>
-                        <w:instrText xml:space="preserve"> PAGEREF _Toc473932089 \h </w:instrText>
+                        <w:instrText xml:space="preserve"> PAGEREF _Toc473989956 \h </w:instrText>
                       </w:r>
                       <w:r>
                         <w:rPr>
@@ -846,13 +843,13 @@
                         <w:lang w:val="en-GB" w:eastAsia="en-GB"/>
                       </w:rPr>
                     </w:pPr>
-                    <w:hyperlink w:anchor="_Toc473932090" w:history="1">
+                    <w:hyperlink w:anchor="_Toc473989957" w:history="1">
                       <w:r>
                         <w:rPr>
                           <w:rStyle w:val="Hyperlink"/>
                           <w:noProof/>
                         </w:rPr>
-                        <w:t>CUDA Benchmarks</w:t>
+                        <w:t>CUDA Optimizations</w:t>
                       </w:r>
                       <w:r>
                         <w:rPr>
@@ -873,7 +870,7 @@
                           <w:noProof/>
                           <w:webHidden/>
                         </w:rPr>
-                        <w:instrText xml:space="preserve"> PAGEREF _Toc473932090 \h </w:instrText>
+                        <w:instrText xml:space="preserve"> PAGEREF _Toc473989957 \h </w:instrText>
                       </w:r>
                       <w:r>
                         <w:rPr>
@@ -915,13 +912,13 @@
                         <w:lang w:val="en-GB" w:eastAsia="en-GB"/>
                       </w:rPr>
                     </w:pPr>
-                    <w:hyperlink w:anchor="_Toc473932091" w:history="1">
+                    <w:hyperlink w:anchor="_Toc473989958" w:history="1">
                       <w:r>
                         <w:rPr>
                           <w:rStyle w:val="Hyperlink"/>
                           <w:noProof/>
                         </w:rPr>
-                        <w:t>CUDA Optimizations</w:t>
+                        <w:t>Comparison</w:t>
                       </w:r>
                       <w:r>
                         <w:rPr>
@@ -942,7 +939,7 @@
                           <w:noProof/>
                           <w:webHidden/>
                         </w:rPr>
-                        <w:instrText xml:space="preserve"> PAGEREF _Toc473932091 \h </w:instrText>
+                        <w:instrText xml:space="preserve"> PAGEREF _Toc473989958 \h </w:instrText>
                       </w:r>
                       <w:r>
                         <w:rPr>
@@ -962,7 +959,7 @@
                           <w:noProof/>
                           <w:webHidden/>
                         </w:rPr>
-                        <w:t>6</w:t>
+                        <w:t>7</w:t>
                       </w:r>
                       <w:r>
                         <w:rPr>
@@ -984,7 +981,7 @@
                         <w:lang w:val="en-GB" w:eastAsia="en-GB"/>
                       </w:rPr>
                     </w:pPr>
-                    <w:hyperlink w:anchor="_Toc473932092" w:history="1">
+                    <w:hyperlink w:anchor="_Toc473989959" w:history="1">
                       <w:r>
                         <w:rPr>
                           <w:rStyle w:val="Hyperlink"/>
@@ -1011,7 +1008,7 @@
                           <w:noProof/>
                           <w:webHidden/>
                         </w:rPr>
-                        <w:instrText xml:space="preserve"> PAGEREF _Toc473932092 \h </w:instrText>
+                        <w:instrText xml:space="preserve"> PAGEREF _Toc473989959 \h </w:instrText>
                       </w:r>
                       <w:r>
                         <w:rPr>
@@ -1031,7 +1028,7 @@
                           <w:noProof/>
                           <w:webHidden/>
                         </w:rPr>
-                        <w:t>6</w:t>
+                        <w:t>7</w:t>
                       </w:r>
                       <w:r>
                         <w:rPr>
@@ -1131,15 +1128,10 @@
               </w:p>
               <w:p>
                 <w:pPr>
-                  <w:jc w:val="center"/>
-                </w:pPr>
-              </w:p>
-              <w:p>
-                <w:pPr>
                   <w:pStyle w:val="Heading1"/>
                   <w:spacing w:after="120"/>
                 </w:pPr>
-                <w:bookmarkStart w:id="0" w:name="_Toc473932083"/>
+                <w:bookmarkStart w:id="0" w:name="_Toc473989950"/>
                 <w:r>
                   <w:lastRenderedPageBreak/>
                   <w:t>The Problem</w:t>
@@ -1159,7 +1151,7 @@
                   <w:pStyle w:val="Heading1"/>
                   <w:spacing w:after="120"/>
                 </w:pPr>
-                <w:bookmarkStart w:id="1" w:name="_Toc473932084"/>
+                <w:bookmarkStart w:id="1" w:name="_Toc473989951"/>
                 <w:r>
                   <w:t>Hardware</w:t>
                 </w:r>
@@ -1190,7 +1182,7 @@
                   <w:pStyle w:val="Heading1"/>
                   <w:spacing w:after="100" w:afterAutospacing="1"/>
                 </w:pPr>
-                <w:bookmarkStart w:id="2" w:name="_Toc473932085"/>
+                <w:bookmarkStart w:id="2" w:name="_Toc473989952"/>
                 <w:r>
                   <w:t>Software</w:t>
                 </w:r>
@@ -1293,7 +1285,7 @@
                     <w:lang w:val="en-GB" w:eastAsia="en-GB"/>
                   </w:rPr>
                   <w:drawing>
-                    <wp:anchor distT="0" distB="0" distL="114300" distR="114300" simplePos="0" relativeHeight="251667456" behindDoc="1" locked="0" layoutInCell="1" allowOverlap="1" wp14:anchorId="4871DD22" wp14:editId="533D3977">
+                    <wp:anchor distT="0" distB="0" distL="114300" distR="114300" simplePos="0" relativeHeight="251667456" behindDoc="1" locked="0" layoutInCell="1" allowOverlap="1" wp14:anchorId="697D8F30" wp14:editId="10EB0493">
                       <wp:simplePos x="0" y="0"/>
                       <wp:positionH relativeFrom="column">
                         <wp:posOffset>-184785</wp:posOffset>
@@ -1369,7 +1361,7 @@
                     <w:lang w:val="en-GB" w:eastAsia="en-GB"/>
                   </w:rPr>
                   <w:drawing>
-                    <wp:anchor distT="0" distB="0" distL="114300" distR="114300" simplePos="0" relativeHeight="251668480" behindDoc="1" locked="0" layoutInCell="1" allowOverlap="1" wp14:anchorId="6ED27B72" wp14:editId="1BD6AFDD">
+                    <wp:anchor distT="0" distB="0" distL="114300" distR="114300" simplePos="0" relativeHeight="251668480" behindDoc="1" locked="0" layoutInCell="1" allowOverlap="1" wp14:anchorId="231B309B" wp14:editId="65245C6F">
                       <wp:simplePos x="0" y="0"/>
                       <wp:positionH relativeFrom="column">
                         <wp:posOffset>3222625</wp:posOffset>
@@ -1449,7 +1441,7 @@
             <w:pStyle w:val="Heading1"/>
             <w:spacing w:after="120"/>
           </w:pPr>
-          <w:bookmarkStart w:id="3" w:name="_Toc473932086"/>
+          <w:bookmarkStart w:id="3" w:name="_Toc473989953"/>
           <w:r>
             <w:lastRenderedPageBreak/>
             <w:t>First</w:t>
@@ -1497,10 +1489,10 @@
                 <v:path o:extrusionok="f" gradientshapeok="t" o:connecttype="rect"/>
                 <o:lock v:ext="edit" aspectratio="t"/>
               </v:shapetype>
-              <v:shape id="_x0000_i1025" type="#_x0000_t75" style="width:523.65pt;height:66.4pt" o:ole="">
+              <v:shape id="_x0000_i1025" type="#_x0000_t75" style="width:523.6pt;height:66.25pt" o:ole="">
                 <v:imagedata r:id="rId14" o:title=""/>
               </v:shape>
-              <o:OLEObject Type="Embed" ProgID="Word.OpenDocumentText.12" ShapeID="_x0000_i1025" DrawAspect="Content" ObjectID="_1547712535" r:id="rId15"/>
+              <o:OLEObject Type="Embed" ProgID="Word.OpenDocumentText.12" ShapeID="_x0000_i1025" DrawAspect="Content" ObjectID="_1547731889" r:id="rId15"/>
             </w:object>
           </w:r>
         </w:p>
@@ -1526,10 +1518,10 @@
         <w:p>
           <w:r>
             <w:object w:dxaOrig="9360" w:dyaOrig="445">
-              <v:shape id="_x0000_i1026" type="#_x0000_t75" style="width:468.45pt;height:22.45pt" o:ole="">
+              <v:shape id="_x0000_i1026" type="#_x0000_t75" style="width:468.3pt;height:22.45pt" o:ole="">
                 <v:imagedata r:id="rId16" o:title=""/>
               </v:shape>
-              <o:OLEObject Type="Embed" ProgID="Word.OpenDocumentText.12" ShapeID="_x0000_i1026" DrawAspect="Content" ObjectID="_1547712536" r:id="rId17"/>
+              <o:OLEObject Type="Embed" ProgID="Word.OpenDocumentText.12" ShapeID="_x0000_i1026" DrawAspect="Content" ObjectID="_1547731890" r:id="rId17"/>
             </w:object>
           </w:r>
         </w:p>
@@ -1573,10 +1565,10 @@
         <w:p>
           <w:r>
             <w:object w:dxaOrig="9360" w:dyaOrig="2447">
-              <v:shape id="_x0000_i1027" type="#_x0000_t75" style="width:468.45pt;height:122.5pt" o:ole="">
+              <v:shape id="_x0000_i1027" type="#_x0000_t75" style="width:468.3pt;height:122.7pt" o:ole="">
                 <v:imagedata r:id="rId18" o:title=""/>
               </v:shape>
-              <o:OLEObject Type="Embed" ProgID="Word.OpenDocumentText.12" ShapeID="_x0000_i1027" DrawAspect="Content" ObjectID="_1547712537" r:id="rId19"/>
+              <o:OLEObject Type="Embed" ProgID="Word.OpenDocumentText.12" ShapeID="_x0000_i1027" DrawAspect="Content" ObjectID="_1547731891" r:id="rId19"/>
             </w:object>
           </w:r>
         </w:p>
@@ -1593,10 +1585,10 @@
         <w:p>
           <w:r>
             <w:object w:dxaOrig="9026" w:dyaOrig="2625">
-              <v:shape id="_x0000_i1028" type="#_x0000_t75" style="width:451.65pt;height:130.9pt" o:ole="">
+              <v:shape id="_x0000_i1028" type="#_x0000_t75" style="width:451.6pt;height:130.75pt" o:ole="">
                 <v:imagedata r:id="rId20" o:title=""/>
               </v:shape>
-              <o:OLEObject Type="Embed" ProgID="Word.OpenDocumentText.12" ShapeID="_x0000_i1028" DrawAspect="Content" ObjectID="_1547712538" r:id="rId21"/>
+              <o:OLEObject Type="Embed" ProgID="Word.OpenDocumentText.12" ShapeID="_x0000_i1028" DrawAspect="Content" ObjectID="_1547731892" r:id="rId21"/>
             </w:object>
           </w:r>
         </w:p>
@@ -1605,15 +1597,15 @@
             <w:pStyle w:val="Heading1"/>
             <w:spacing w:after="120"/>
           </w:pPr>
-          <w:bookmarkStart w:id="8" w:name="_Toc473932087"/>
+          <w:bookmarkStart w:id="8" w:name="_Toc473989954"/>
           <w:r>
             <w:lastRenderedPageBreak/>
             <w:t>Benchmark</w:t>
           </w:r>
-          <w:bookmarkEnd w:id="8"/>
           <w:r>
             <w:t>s</w:t>
           </w:r>
+          <w:bookmarkEnd w:id="8"/>
         </w:p>
         <w:p>
           <w:pPr>
@@ -1643,7 +1635,49 @@
               <w:lang w:val="en-GB" w:eastAsia="en-GB"/>
             </w:rPr>
             <w:drawing>
-              <wp:anchor distT="0" distB="0" distL="114300" distR="114300" simplePos="0" relativeHeight="251664384" behindDoc="1" locked="0" layoutInCell="1" allowOverlap="1" wp14:anchorId="1625770C" wp14:editId="3654BEF5">
+              <wp:anchor distT="0" distB="0" distL="114300" distR="114300" simplePos="0" relativeHeight="251662336" behindDoc="1" locked="0" layoutInCell="1" allowOverlap="1" wp14:anchorId="59A0A377" wp14:editId="02ABF150">
+                <wp:simplePos x="0" y="0"/>
+                <wp:positionH relativeFrom="margin">
+                  <wp:posOffset>3514725</wp:posOffset>
+                </wp:positionH>
+                <wp:positionV relativeFrom="paragraph">
+                  <wp:posOffset>2858770</wp:posOffset>
+                </wp:positionV>
+                <wp:extent cx="3437255" cy="2290445"/>
+                <wp:effectExtent l="0" t="0" r="10795" b="14605"/>
+                <wp:wrapTight wrapText="bothSides">
+                  <wp:wrapPolygon edited="0">
+                    <wp:start x="0" y="0"/>
+                    <wp:lineTo x="0" y="21558"/>
+                    <wp:lineTo x="21548" y="21558"/>
+                    <wp:lineTo x="21548" y="0"/>
+                    <wp:lineTo x="0" y="0"/>
+                  </wp:wrapPolygon>
+                </wp:wrapTight>
+                <wp:docPr id="9" name="Chart 9"/>
+                <wp:cNvGraphicFramePr/>
+                <a:graphic xmlns:a="http://schemas.openxmlformats.org/drawingml/2006/main">
+                  <a:graphicData uri="http://schemas.openxmlformats.org/drawingml/2006/chart">
+                    <c:chart xmlns:c="http://schemas.openxmlformats.org/drawingml/2006/chart" xmlns:r="http://schemas.openxmlformats.org/officeDocument/2006/relationships" r:id="rId22"/>
+                  </a:graphicData>
+                </a:graphic>
+                <wp14:sizeRelH relativeFrom="margin">
+                  <wp14:pctWidth>0</wp14:pctWidth>
+                </wp14:sizeRelH>
+                <wp14:sizeRelV relativeFrom="margin">
+                  <wp14:pctHeight>0</wp14:pctHeight>
+                </wp14:sizeRelV>
+              </wp:anchor>
+            </w:drawing>
+          </w:r>
+          <w:r>
+            <w:rPr>
+              <w:rStyle w:val="SubtleEmphasis"/>
+              <w:noProof/>
+              <w:lang w:val="en-GB" w:eastAsia="en-GB"/>
+            </w:rPr>
+            <w:drawing>
+              <wp:anchor distT="0" distB="0" distL="114300" distR="114300" simplePos="0" relativeHeight="251664384" behindDoc="1" locked="0" layoutInCell="1" allowOverlap="1" wp14:anchorId="4440B274" wp14:editId="010AF26C">
                 <wp:simplePos x="0" y="0"/>
                 <wp:positionH relativeFrom="page">
                   <wp:posOffset>195835</wp:posOffset>
@@ -1666,7 +1700,7 @@
                 <wp:cNvGraphicFramePr/>
                 <a:graphic xmlns:a="http://schemas.openxmlformats.org/drawingml/2006/main">
                   <a:graphicData uri="http://schemas.openxmlformats.org/drawingml/2006/chart">
-                    <c:chart xmlns:c="http://schemas.openxmlformats.org/drawingml/2006/chart" xmlns:r="http://schemas.openxmlformats.org/officeDocument/2006/relationships" r:id="rId22"/>
+                    <c:chart xmlns:c="http://schemas.openxmlformats.org/drawingml/2006/chart" xmlns:r="http://schemas.openxmlformats.org/officeDocument/2006/relationships" r:id="rId23"/>
                   </a:graphicData>
                 </a:graphic>
                 <wp14:sizeRelH relativeFrom="margin">
@@ -1685,7 +1719,7 @@
               <w:lang w:val="en-GB" w:eastAsia="en-GB"/>
             </w:rPr>
             <w:drawing>
-              <wp:anchor distT="0" distB="0" distL="114300" distR="114300" simplePos="0" relativeHeight="251661312" behindDoc="1" locked="0" layoutInCell="1" allowOverlap="1" wp14:anchorId="6C2E8E4C" wp14:editId="5115FCE2">
+              <wp:anchor distT="0" distB="0" distL="114300" distR="114300" simplePos="0" relativeHeight="251661312" behindDoc="1" locked="0" layoutInCell="1" allowOverlap="1" wp14:anchorId="1C02CA64" wp14:editId="321B17CD">
                 <wp:simplePos x="0" y="0"/>
                 <wp:positionH relativeFrom="column">
                   <wp:posOffset>-284480</wp:posOffset>
@@ -1708,7 +1742,7 @@
                 <wp:cNvGraphicFramePr/>
                 <a:graphic xmlns:a="http://schemas.openxmlformats.org/drawingml/2006/main">
                   <a:graphicData uri="http://schemas.openxmlformats.org/drawingml/2006/chart">
-                    <c:chart xmlns:c="http://schemas.openxmlformats.org/drawingml/2006/chart" xmlns:r="http://schemas.openxmlformats.org/officeDocument/2006/relationships" r:id="rId23"/>
+                    <c:chart xmlns:c="http://schemas.openxmlformats.org/drawingml/2006/chart" xmlns:r="http://schemas.openxmlformats.org/officeDocument/2006/relationships" r:id="rId24"/>
                   </a:graphicData>
                 </a:graphic>
                 <wp14:sizeRelH relativeFrom="margin">
@@ -1720,6 +1754,7 @@
               </wp:anchor>
             </w:drawing>
           </w:r>
+          <w:bookmarkStart w:id="9" w:name="_GoBack"/>
           <w:r>
             <w:rPr>
               <w:rStyle w:val="SubtleEmphasis"/>
@@ -1727,7 +1762,7 @@
               <w:lang w:val="en-GB" w:eastAsia="en-GB"/>
             </w:rPr>
             <w:drawing>
-              <wp:anchor distT="0" distB="0" distL="114300" distR="114300" simplePos="0" relativeHeight="251659264" behindDoc="1" locked="0" layoutInCell="1" allowOverlap="1" wp14:anchorId="53934CEE" wp14:editId="54FB36B4">
+              <wp:anchor distT="0" distB="0" distL="114300" distR="114300" simplePos="0" relativeHeight="251659264" behindDoc="1" locked="0" layoutInCell="1" allowOverlap="1" wp14:anchorId="546CDEAA" wp14:editId="6FA6F104">
                 <wp:simplePos x="0" y="0"/>
                 <wp:positionH relativeFrom="page">
                   <wp:posOffset>180975</wp:posOffset>
@@ -1750,7 +1785,7 @@
                 <wp:cNvGraphicFramePr/>
                 <a:graphic xmlns:a="http://schemas.openxmlformats.org/drawingml/2006/main">
                   <a:graphicData uri="http://schemas.openxmlformats.org/drawingml/2006/chart">
-                    <c:chart xmlns:c="http://schemas.openxmlformats.org/drawingml/2006/chart" xmlns:r="http://schemas.openxmlformats.org/officeDocument/2006/relationships" r:id="rId24"/>
+                    <c:chart xmlns:c="http://schemas.openxmlformats.org/drawingml/2006/chart" xmlns:r="http://schemas.openxmlformats.org/officeDocument/2006/relationships" r:id="rId25"/>
                   </a:graphicData>
                 </a:graphic>
                 <wp14:sizeRelH relativeFrom="margin">
@@ -1762,6 +1797,7 @@
               </wp:anchor>
             </w:drawing>
           </w:r>
+          <w:bookmarkEnd w:id="9"/>
           <w:r>
             <w:rPr>
               <w:rStyle w:val="SubtleEmphasis"/>
@@ -1769,7 +1805,7 @@
               <w:lang w:val="en-GB" w:eastAsia="en-GB"/>
             </w:rPr>
             <w:drawing>
-              <wp:anchor distT="0" distB="0" distL="114300" distR="114300" simplePos="0" relativeHeight="251663360" behindDoc="1" locked="0" layoutInCell="1" allowOverlap="1" wp14:anchorId="446E74FA" wp14:editId="5C8A6FA3">
+              <wp:anchor distT="0" distB="0" distL="114300" distR="114300" simplePos="0" relativeHeight="251663360" behindDoc="1" locked="0" layoutInCell="1" allowOverlap="1" wp14:anchorId="72791319" wp14:editId="29DE8E9C">
                 <wp:simplePos x="0" y="0"/>
                 <wp:positionH relativeFrom="page">
                   <wp:posOffset>3959225</wp:posOffset>
@@ -1792,7 +1828,7 @@
                 <wp:cNvGraphicFramePr/>
                 <a:graphic xmlns:a="http://schemas.openxmlformats.org/drawingml/2006/main">
                   <a:graphicData uri="http://schemas.openxmlformats.org/drawingml/2006/chart">
-                    <c:chart xmlns:c="http://schemas.openxmlformats.org/drawingml/2006/chart" xmlns:r="http://schemas.openxmlformats.org/officeDocument/2006/relationships" r:id="rId25"/>
+                    <c:chart xmlns:c="http://schemas.openxmlformats.org/drawingml/2006/chart" xmlns:r="http://schemas.openxmlformats.org/officeDocument/2006/relationships" r:id="rId26"/>
                   </a:graphicData>
                 </a:graphic>
                 <wp14:sizeRelV relativeFrom="margin">
@@ -1808,49 +1844,7 @@
               <w:lang w:val="en-GB" w:eastAsia="en-GB"/>
             </w:rPr>
             <w:drawing>
-              <wp:anchor distT="0" distB="0" distL="114300" distR="114300" simplePos="0" relativeHeight="251662336" behindDoc="1" locked="0" layoutInCell="1" allowOverlap="1" wp14:anchorId="45E9B1BB" wp14:editId="315433E4">
-                <wp:simplePos x="0" y="0"/>
-                <wp:positionH relativeFrom="margin">
-                  <wp:posOffset>3513455</wp:posOffset>
-                </wp:positionH>
-                <wp:positionV relativeFrom="paragraph">
-                  <wp:posOffset>2833189</wp:posOffset>
-                </wp:positionV>
-                <wp:extent cx="3437255" cy="2320290"/>
-                <wp:effectExtent l="0" t="0" r="10795" b="3810"/>
-                <wp:wrapTight wrapText="bothSides">
-                  <wp:wrapPolygon edited="0">
-                    <wp:start x="0" y="0"/>
-                    <wp:lineTo x="0" y="21458"/>
-                    <wp:lineTo x="21548" y="21458"/>
-                    <wp:lineTo x="21548" y="0"/>
-                    <wp:lineTo x="0" y="0"/>
-                  </wp:wrapPolygon>
-                </wp:wrapTight>
-                <wp:docPr id="9" name="Chart 9"/>
-                <wp:cNvGraphicFramePr/>
-                <a:graphic xmlns:a="http://schemas.openxmlformats.org/drawingml/2006/main">
-                  <a:graphicData uri="http://schemas.openxmlformats.org/drawingml/2006/chart">
-                    <c:chart xmlns:c="http://schemas.openxmlformats.org/drawingml/2006/chart" xmlns:r="http://schemas.openxmlformats.org/officeDocument/2006/relationships" r:id="rId26"/>
-                  </a:graphicData>
-                </a:graphic>
-                <wp14:sizeRelH relativeFrom="margin">
-                  <wp14:pctWidth>0</wp14:pctWidth>
-                </wp14:sizeRelH>
-                <wp14:sizeRelV relativeFrom="margin">
-                  <wp14:pctHeight>0</wp14:pctHeight>
-                </wp14:sizeRelV>
-              </wp:anchor>
-            </w:drawing>
-          </w:r>
-          <w:r>
-            <w:rPr>
-              <w:rStyle w:val="SubtleEmphasis"/>
-              <w:noProof/>
-              <w:lang w:val="en-GB" w:eastAsia="en-GB"/>
-            </w:rPr>
-            <w:drawing>
-              <wp:anchor distT="0" distB="0" distL="114300" distR="114300" simplePos="0" relativeHeight="251660288" behindDoc="1" locked="0" layoutInCell="1" allowOverlap="1" wp14:anchorId="06578D52" wp14:editId="67D52DF2">
+              <wp:anchor distT="0" distB="0" distL="114300" distR="114300" simplePos="0" relativeHeight="251660288" behindDoc="1" locked="0" layoutInCell="1" allowOverlap="1" wp14:anchorId="4F0384B1" wp14:editId="55064CA5">
                 <wp:simplePos x="0" y="0"/>
                 <wp:positionH relativeFrom="page">
                   <wp:posOffset>3959225</wp:posOffset>
@@ -1908,11 +1902,11 @@
           <w:pPr>
             <w:pStyle w:val="Heading1"/>
           </w:pPr>
-          <w:bookmarkStart w:id="9" w:name="_Toc473932088"/>
+          <w:bookmarkStart w:id="10" w:name="_Toc473989955"/>
           <w:r>
             <w:t>Profiling</w:t>
           </w:r>
-          <w:bookmarkEnd w:id="9"/>
+          <w:bookmarkEnd w:id="10"/>
         </w:p>
         <w:p>
           <w:r>
@@ -1921,7 +1915,7 @@
               <w:lang w:val="en-GB" w:eastAsia="en-GB"/>
             </w:rPr>
             <w:drawing>
-              <wp:anchor distT="0" distB="0" distL="114300" distR="114300" simplePos="0" relativeHeight="251665408" behindDoc="1" locked="0" layoutInCell="1" allowOverlap="1" wp14:anchorId="78508EBA" wp14:editId="45807267">
+              <wp:anchor distT="0" distB="0" distL="114300" distR="114300" simplePos="0" relativeHeight="251665408" behindDoc="1" locked="0" layoutInCell="1" allowOverlap="1" wp14:anchorId="6DB747AE" wp14:editId="2B45D413">
                 <wp:simplePos x="0" y="0"/>
                 <wp:positionH relativeFrom="margin">
                   <wp:align>center</wp:align>
@@ -2003,7 +1997,7 @@
               <w:lang w:val="en-GB" w:eastAsia="en-GB"/>
             </w:rPr>
             <w:drawing>
-              <wp:anchor distT="0" distB="0" distL="114300" distR="114300" simplePos="0" relativeHeight="251666432" behindDoc="1" locked="0" layoutInCell="1" allowOverlap="1" wp14:anchorId="6BB1A492" wp14:editId="19035600">
+              <wp:anchor distT="0" distB="0" distL="114300" distR="114300" simplePos="0" relativeHeight="251666432" behindDoc="1" locked="0" layoutInCell="1" allowOverlap="1" wp14:anchorId="30E5AC1A" wp14:editId="76083B0E">
                 <wp:simplePos x="0" y="0"/>
                 <wp:positionH relativeFrom="margin">
                   <wp:align>center</wp:align>
@@ -2080,12 +2074,12 @@
             <w:pStyle w:val="Heading1"/>
             <w:spacing w:after="120"/>
           </w:pPr>
-          <w:bookmarkStart w:id="10" w:name="_Toc473932089"/>
+          <w:bookmarkStart w:id="11" w:name="_Toc473989956"/>
           <w:r>
             <w:lastRenderedPageBreak/>
             <w:t>CUDA Port</w:t>
           </w:r>
-          <w:bookmarkEnd w:id="10"/>
+          <w:bookmarkEnd w:id="11"/>
         </w:p>
         <w:p>
           <w:pPr>
@@ -2112,19 +2106,52 @@
             <w:pStyle w:val="Heading1"/>
             <w:spacing w:after="120"/>
           </w:pPr>
-          <w:bookmarkStart w:id="11" w:name="_Toc473932091"/>
+          <w:bookmarkStart w:id="12" w:name="_Toc473989957"/>
           <w:r>
             <w:t xml:space="preserve">CUDA </w:t>
           </w:r>
           <w:r>
             <w:t>Optimizations</w:t>
           </w:r>
-          <w:bookmarkEnd w:id="11"/>
+          <w:bookmarkEnd w:id="12"/>
         </w:p>
         <w:p>
           <w:pPr>
             <w:jc w:val="both"/>
           </w:pPr>
+          <w:r>
+            <w:rPr>
+              <w:noProof/>
+              <w:lang w:val="en-GB" w:eastAsia="en-GB"/>
+            </w:rPr>
+            <w:drawing>
+              <wp:anchor distT="0" distB="0" distL="114300" distR="114300" simplePos="0" relativeHeight="251669504" behindDoc="0" locked="0" layoutInCell="1" allowOverlap="1" wp14:anchorId="34CE9195" wp14:editId="73B3C097">
+                <wp:simplePos x="0" y="0"/>
+                <wp:positionH relativeFrom="margin">
+                  <wp:align>left</wp:align>
+                </wp:positionH>
+                <wp:positionV relativeFrom="paragraph">
+                  <wp:posOffset>1574419</wp:posOffset>
+                </wp:positionV>
+                <wp:extent cx="7066280" cy="4227830"/>
+                <wp:effectExtent l="0" t="0" r="1270" b="1270"/>
+                <wp:wrapTopAndBottom/>
+                <wp:docPr id="16" name="Chart 16"/>
+                <wp:cNvGraphicFramePr/>
+                <a:graphic xmlns:a="http://schemas.openxmlformats.org/drawingml/2006/main">
+                  <a:graphicData uri="http://schemas.openxmlformats.org/drawingml/2006/chart">
+                    <c:chart xmlns:c="http://schemas.openxmlformats.org/drawingml/2006/chart" xmlns:r="http://schemas.openxmlformats.org/officeDocument/2006/relationships" r:id="rId30"/>
+                  </a:graphicData>
+                </a:graphic>
+                <wp14:sizeRelH relativeFrom="margin">
+                  <wp14:pctWidth>0</wp14:pctWidth>
+                </wp14:sizeRelH>
+                <wp14:sizeRelV relativeFrom="margin">
+                  <wp14:pctHeight>0</wp14:pctHeight>
+                </wp14:sizeRelV>
+              </wp:anchor>
+            </w:drawing>
+          </w:r>
           <w:r>
             <w:t>The first set of optimizations were to implement the bottlenecks found in my first analysis. Removing the double iteration, stack allocated pixel mappings and an unneeded vector that seems to be used out of convenience. Constants were marked as constant memory to utilize GPU caching to enable faster reads also due to the very little amount of constants it doesn’t breach the constant size limit</w:t>
           </w:r>
@@ -2143,36 +2170,65 @@
           <w:r>
             <w:t xml:space="preserve"> Below you can see how the optimization resulted in a big performance bump.</w:t>
           </w:r>
-          <w:bookmarkStart w:id="12" w:name="_GoBack"/>
-          <w:bookmarkEnd w:id="12"/>
+        </w:p>
+        <w:p>
+          <w:pPr>
+            <w:jc w:val="both"/>
+          </w:pPr>
         </w:p>
         <w:p>
           <w:pPr>
             <w:pStyle w:val="Heading1"/>
             <w:spacing w:after="120"/>
           </w:pPr>
-          <w:bookmarkStart w:id="13" w:name="_Toc473932090"/>
+          <w:bookmarkStart w:id="13" w:name="_Toc473989958"/>
           <w:r>
-            <w:t>CUDA Benchmarks</w:t>
+            <w:lastRenderedPageBreak/>
+            <w:t>Comparison</w:t>
           </w:r>
           <w:bookmarkEnd w:id="13"/>
         </w:p>
         <w:p>
           <w:r>
-            <w:t>Benchmarks</w:t>
+            <w:t xml:space="preserve">With the CUDA code written and optimized it was time to compare it to the original code. I would not be benchmarking the computation of outputs only as it would be unfair. Instead the following benchmark speeds take into consideration both preparing the data and writing it to disk. This is needed in my view as not taking into account the additional overhead of transferring memory from the host to the device would be unfair and wouldn’t be a fair comparison. Below </w:t>
+          </w:r>
+          <w:r>
+            <w:t>shows</w:t>
+          </w:r>
+          <w:r>
+            <w:t xml:space="preserve"> the results with each image type.</w:t>
           </w:r>
         </w:p>
-        <w:p/>
-        <w:p/>
+        <w:p>
+          <w:r>
+            <w:rPr>
+              <w:noProof/>
+              <w:lang w:val="en-GB" w:eastAsia="en-GB"/>
+            </w:rPr>
+            <w:drawing>
+              <wp:inline distT="0" distB="0" distL="0" distR="0" wp14:anchorId="51F05B4A" wp14:editId="0CEAF83C">
+                <wp:extent cx="6662737" cy="3919537"/>
+                <wp:effectExtent l="0" t="0" r="5080" b="5080"/>
+                <wp:docPr id="17" name="Chart 17"/>
+                <wp:cNvGraphicFramePr/>
+                <a:graphic xmlns:a="http://schemas.openxmlformats.org/drawingml/2006/main">
+                  <a:graphicData uri="http://schemas.openxmlformats.org/drawingml/2006/chart">
+                    <c:chart xmlns:c="http://schemas.openxmlformats.org/drawingml/2006/chart" xmlns:r="http://schemas.openxmlformats.org/officeDocument/2006/relationships" r:id="rId31"/>
+                  </a:graphicData>
+                </a:graphic>
+              </wp:inline>
+            </w:drawing>
+          </w:r>
+          <w:r>
+            <w:t>s</w:t>
+          </w:r>
+        </w:p>
         <w:p>
           <w:pPr>
             <w:pStyle w:val="Heading1"/>
             <w:spacing w:after="120"/>
           </w:pPr>
-          <w:bookmarkStart w:id="14" w:name="_Toc473932092"/>
-          <w:r>
-            <w:t xml:space="preserve">Comparison &amp; </w:t>
-          </w:r>
+          <w:bookmarkStart w:id="14" w:name="_Toc473989959"/>
           <w:r>
             <w:t>Conclusion</w:t>
           </w:r>
@@ -2180,7 +2236,16 @@
         </w:p>
         <w:p>
           <w:r>
-            <w:t>As you can see from below graph the CUDA code is more optimal and scales better with larger image sizes.</w:t>
+            <w:t>As expected the co</w:t>
+          </w:r>
+          <w:r>
+            <w:t xml:space="preserve">de ported to CUDA resulted in </w:t>
+          </w:r>
+          <w:r>
+            <w:t>significant performance increase thanks to the added performance found in parallelizing the code.</w:t>
+          </w:r>
+          <w:r>
+            <w:t xml:space="preserve"> With a large output image, we saw a 40x performance increase and even with a smaller image we saw a 2x performance increase. Not only is the code faster but the CUDA code will scale better with even larger images making it superior to the original in every way possible.</w:t>
           </w:r>
         </w:p>
         <w:p/>
@@ -2188,8 +2253,8 @@
     </w:sdt>
     <w:p/>
     <w:sectPr>
-      <w:headerReference w:type="default" r:id="rId30"/>
-      <w:footerReference w:type="even" r:id="rId31"/>
+      <w:headerReference w:type="default" r:id="rId32"/>
+      <w:footerReference w:type="even" r:id="rId33"/>
       <w:pgSz w:w="12240" w:h="15840"/>
       <w:pgMar w:top="720" w:right="720" w:bottom="720" w:left="720" w:header="113" w:footer="680" w:gutter="0"/>
       <w:pgNumType w:start="0"/>
@@ -3879,6 +3944,354 @@
             </a:pPr>
             <a:r>
               <a:rPr lang="en-GB"/>
+              <a:t>4096x4096 - Average</a:t>
+            </a:r>
+            <a:r>
+              <a:rPr lang="en-GB" baseline="0"/>
+              <a:t> 1008.64ms</a:t>
+            </a:r>
+            <a:endParaRPr lang="en-GB"/>
+          </a:p>
+        </c:rich>
+      </c:tx>
+      <c:overlay val="0"/>
+      <c:spPr>
+        <a:noFill/>
+        <a:ln>
+          <a:noFill/>
+        </a:ln>
+        <a:effectLst/>
+      </c:spPr>
+      <c:txPr>
+        <a:bodyPr rot="0" spcFirstLastPara="1" vertOverflow="ellipsis" vert="horz" wrap="square" anchor="ctr" anchorCtr="1"/>
+        <a:lstStyle/>
+        <a:p>
+          <a:pPr>
+            <a:defRPr sz="1400" b="0" i="0" u="none" strike="noStrike" kern="1200" spc="0" baseline="0">
+              <a:solidFill>
+                <a:schemeClr val="tx1">
+                  <a:lumMod val="65000"/>
+                  <a:lumOff val="35000"/>
+                </a:schemeClr>
+              </a:solidFill>
+              <a:latin typeface="+mn-lt"/>
+              <a:ea typeface="+mn-ea"/>
+              <a:cs typeface="+mn-cs"/>
+            </a:defRPr>
+          </a:pPr>
+          <a:endParaRPr lang="en-US"/>
+        </a:p>
+      </c:txPr>
+    </c:title>
+    <c:autoTitleDeleted val="0"/>
+    <c:plotArea>
+      <c:layout/>
+      <c:lineChart>
+        <c:grouping val="standard"/>
+        <c:varyColors val="0"/>
+        <c:ser>
+          <c:idx val="0"/>
+          <c:order val="0"/>
+          <c:spPr>
+            <a:ln w="28575" cap="rnd">
+              <a:solidFill>
+                <a:schemeClr val="accent1"/>
+              </a:solidFill>
+              <a:round/>
+            </a:ln>
+            <a:effectLst/>
+          </c:spPr>
+          <c:marker>
+            <c:symbol val="none"/>
+          </c:marker>
+          <c:val>
+            <c:numRef>
+              <c:f>'4096x4096'!$B$3:$B$27</c:f>
+              <c:numCache>
+                <c:formatCode>General</c:formatCode>
+                <c:ptCount val="25"/>
+                <c:pt idx="0">
+                  <c:v>1056</c:v>
+                </c:pt>
+                <c:pt idx="1">
+                  <c:v>1007</c:v>
+                </c:pt>
+                <c:pt idx="2">
+                  <c:v>1030</c:v>
+                </c:pt>
+                <c:pt idx="3">
+                  <c:v>1019</c:v>
+                </c:pt>
+                <c:pt idx="4">
+                  <c:v>1004</c:v>
+                </c:pt>
+                <c:pt idx="5">
+                  <c:v>1004</c:v>
+                </c:pt>
+                <c:pt idx="6">
+                  <c:v>998</c:v>
+                </c:pt>
+                <c:pt idx="7">
+                  <c:v>982</c:v>
+                </c:pt>
+                <c:pt idx="8">
+                  <c:v>988</c:v>
+                </c:pt>
+                <c:pt idx="9">
+                  <c:v>1030</c:v>
+                </c:pt>
+                <c:pt idx="10">
+                  <c:v>1008</c:v>
+                </c:pt>
+                <c:pt idx="11">
+                  <c:v>998</c:v>
+                </c:pt>
+                <c:pt idx="12">
+                  <c:v>999</c:v>
+                </c:pt>
+                <c:pt idx="13">
+                  <c:v>1007</c:v>
+                </c:pt>
+                <c:pt idx="14">
+                  <c:v>991</c:v>
+                </c:pt>
+                <c:pt idx="15">
+                  <c:v>1011</c:v>
+                </c:pt>
+                <c:pt idx="16">
+                  <c:v>984</c:v>
+                </c:pt>
+                <c:pt idx="17">
+                  <c:v>1003</c:v>
+                </c:pt>
+                <c:pt idx="18">
+                  <c:v>1007</c:v>
+                </c:pt>
+                <c:pt idx="19">
+                  <c:v>1044</c:v>
+                </c:pt>
+                <c:pt idx="20">
+                  <c:v>1026</c:v>
+                </c:pt>
+                <c:pt idx="21">
+                  <c:v>1005</c:v>
+                </c:pt>
+                <c:pt idx="22">
+                  <c:v>1008</c:v>
+                </c:pt>
+                <c:pt idx="23">
+                  <c:v>989</c:v>
+                </c:pt>
+                <c:pt idx="24">
+                  <c:v>1018</c:v>
+                </c:pt>
+              </c:numCache>
+            </c:numRef>
+          </c:val>
+          <c:smooth val="0"/>
+          <c:extLst>
+            <c:ext xmlns:c16="http://schemas.microsoft.com/office/drawing/2014/chart" uri="{C3380CC4-5D6E-409C-BE32-E72D297353CC}">
+              <c16:uniqueId val="{00000000-4914-4F77-8A78-93C698F3BBCD}"/>
+            </c:ext>
+          </c:extLst>
+        </c:ser>
+        <c:dLbls>
+          <c:showLegendKey val="0"/>
+          <c:showVal val="0"/>
+          <c:showCatName val="0"/>
+          <c:showSerName val="0"/>
+          <c:showPercent val="0"/>
+          <c:showBubbleSize val="0"/>
+        </c:dLbls>
+        <c:smooth val="0"/>
+        <c:axId val="381381760"/>
+        <c:axId val="381376512"/>
+      </c:lineChart>
+      <c:catAx>
+        <c:axId val="381381760"/>
+        <c:scaling>
+          <c:orientation val="minMax"/>
+        </c:scaling>
+        <c:delete val="0"/>
+        <c:axPos val="b"/>
+        <c:numFmt formatCode="General" sourceLinked="1"/>
+        <c:majorTickMark val="none"/>
+        <c:minorTickMark val="none"/>
+        <c:tickLblPos val="nextTo"/>
+        <c:spPr>
+          <a:noFill/>
+          <a:ln w="9525" cap="flat" cmpd="sng" algn="ctr">
+            <a:solidFill>
+              <a:schemeClr val="tx1">
+                <a:lumMod val="15000"/>
+                <a:lumOff val="85000"/>
+              </a:schemeClr>
+            </a:solidFill>
+            <a:round/>
+          </a:ln>
+          <a:effectLst/>
+        </c:spPr>
+        <c:txPr>
+          <a:bodyPr rot="-60000000" spcFirstLastPara="1" vertOverflow="ellipsis" vert="horz" wrap="square" anchor="ctr" anchorCtr="1"/>
+          <a:lstStyle/>
+          <a:p>
+            <a:pPr>
+              <a:defRPr sz="900" b="0" i="0" u="none" strike="noStrike" kern="1200" baseline="0">
+                <a:solidFill>
+                  <a:schemeClr val="tx1">
+                    <a:lumMod val="65000"/>
+                    <a:lumOff val="35000"/>
+                  </a:schemeClr>
+                </a:solidFill>
+                <a:latin typeface="+mn-lt"/>
+                <a:ea typeface="+mn-ea"/>
+                <a:cs typeface="+mn-cs"/>
+              </a:defRPr>
+            </a:pPr>
+            <a:endParaRPr lang="en-US"/>
+          </a:p>
+        </c:txPr>
+        <c:crossAx val="381376512"/>
+        <c:crosses val="autoZero"/>
+        <c:auto val="1"/>
+        <c:lblAlgn val="ctr"/>
+        <c:lblOffset val="100"/>
+        <c:noMultiLvlLbl val="0"/>
+      </c:catAx>
+      <c:valAx>
+        <c:axId val="381376512"/>
+        <c:scaling>
+          <c:orientation val="minMax"/>
+        </c:scaling>
+        <c:delete val="0"/>
+        <c:axPos val="l"/>
+        <c:majorGridlines>
+          <c:spPr>
+            <a:ln w="9525" cap="flat" cmpd="sng" algn="ctr">
+              <a:solidFill>
+                <a:schemeClr val="tx1">
+                  <a:lumMod val="15000"/>
+                  <a:lumOff val="85000"/>
+                </a:schemeClr>
+              </a:solidFill>
+              <a:round/>
+            </a:ln>
+            <a:effectLst/>
+          </c:spPr>
+        </c:majorGridlines>
+        <c:numFmt formatCode="General" sourceLinked="1"/>
+        <c:majorTickMark val="none"/>
+        <c:minorTickMark val="none"/>
+        <c:tickLblPos val="nextTo"/>
+        <c:spPr>
+          <a:noFill/>
+          <a:ln>
+            <a:noFill/>
+          </a:ln>
+          <a:effectLst/>
+        </c:spPr>
+        <c:txPr>
+          <a:bodyPr rot="-60000000" spcFirstLastPara="1" vertOverflow="ellipsis" vert="horz" wrap="square" anchor="ctr" anchorCtr="1"/>
+          <a:lstStyle/>
+          <a:p>
+            <a:pPr>
+              <a:defRPr sz="900" b="0" i="0" u="none" strike="noStrike" kern="1200" baseline="0">
+                <a:solidFill>
+                  <a:schemeClr val="tx1">
+                    <a:lumMod val="65000"/>
+                    <a:lumOff val="35000"/>
+                  </a:schemeClr>
+                </a:solidFill>
+                <a:latin typeface="+mn-lt"/>
+                <a:ea typeface="+mn-ea"/>
+                <a:cs typeface="+mn-cs"/>
+              </a:defRPr>
+            </a:pPr>
+            <a:endParaRPr lang="en-US"/>
+          </a:p>
+        </c:txPr>
+        <c:crossAx val="381381760"/>
+        <c:crosses val="autoZero"/>
+        <c:crossBetween val="between"/>
+      </c:valAx>
+      <c:spPr>
+        <a:noFill/>
+        <a:ln>
+          <a:noFill/>
+        </a:ln>
+        <a:effectLst/>
+      </c:spPr>
+    </c:plotArea>
+    <c:plotVisOnly val="1"/>
+    <c:dispBlanksAs val="gap"/>
+    <c:showDLblsOverMax val="0"/>
+  </c:chart>
+  <c:spPr>
+    <a:solidFill>
+      <a:schemeClr val="bg1"/>
+    </a:solidFill>
+    <a:ln w="9525" cap="flat" cmpd="sng" algn="ctr">
+      <a:solidFill>
+        <a:schemeClr val="tx1">
+          <a:lumMod val="15000"/>
+          <a:lumOff val="85000"/>
+        </a:schemeClr>
+      </a:solidFill>
+      <a:round/>
+    </a:ln>
+    <a:effectLst/>
+  </c:spPr>
+  <c:txPr>
+    <a:bodyPr/>
+    <a:lstStyle/>
+    <a:p>
+      <a:pPr>
+        <a:defRPr/>
+      </a:pPr>
+      <a:endParaRPr lang="en-US"/>
+    </a:p>
+  </c:txPr>
+  <c:externalData r:id="rId3">
+    <c:autoUpdate val="0"/>
+  </c:externalData>
+</c:chartSpace>
+</file>
+
+<file path=word/charts/chart2.xml><?xml version="1.0" encoding="utf-8"?>
+<c:chartSpace xmlns:c="http://schemas.openxmlformats.org/drawingml/2006/chart" xmlns:a="http://schemas.openxmlformats.org/drawingml/2006/main" xmlns:r="http://schemas.openxmlformats.org/officeDocument/2006/relationships" xmlns:c16r2="http://schemas.microsoft.com/office/drawing/2015/06/chart">
+  <c:date1904 val="0"/>
+  <c:lang val="en-US"/>
+  <c:roundedCorners val="0"/>
+  <mc:AlternateContent xmlns:mc="http://schemas.openxmlformats.org/markup-compatibility/2006">
+    <mc:Choice xmlns:c14="http://schemas.microsoft.com/office/drawing/2007/8/2/chart" Requires="c14">
+      <c14:style val="102"/>
+    </mc:Choice>
+    <mc:Fallback>
+      <c:style val="2"/>
+    </mc:Fallback>
+  </mc:AlternateContent>
+  <c:chart>
+    <c:title>
+      <c:tx>
+        <c:rich>
+          <a:bodyPr rot="0" spcFirstLastPara="1" vertOverflow="ellipsis" vert="horz" wrap="square" anchor="ctr" anchorCtr="1"/>
+          <a:lstStyle/>
+          <a:p>
+            <a:pPr>
+              <a:defRPr sz="1400" b="0" i="0" u="none" strike="noStrike" kern="1200" spc="0" baseline="0">
+                <a:solidFill>
+                  <a:schemeClr val="tx1">
+                    <a:lumMod val="65000"/>
+                    <a:lumOff val="35000"/>
+                  </a:schemeClr>
+                </a:solidFill>
+                <a:latin typeface="+mn-lt"/>
+                <a:ea typeface="+mn-ea"/>
+                <a:cs typeface="+mn-cs"/>
+              </a:defRPr>
+            </a:pPr>
+            <a:r>
+              <a:rPr lang="en-GB"/>
               <a:t>Total</a:t>
             </a:r>
             <a:r>
@@ -4268,7 +4681,7 @@
 </c:chartSpace>
 </file>
 
-<file path=word/charts/chart2.xml><?xml version="1.0" encoding="utf-8"?>
+<file path=word/charts/chart3.xml><?xml version="1.0" encoding="utf-8"?>
 <c:chartSpace xmlns:c="http://schemas.openxmlformats.org/drawingml/2006/chart" xmlns:a="http://schemas.openxmlformats.org/drawingml/2006/main" xmlns:r="http://schemas.openxmlformats.org/officeDocument/2006/relationships" xmlns:c16r2="http://schemas.microsoft.com/office/drawing/2015/06/chart">
   <c:date1904 val="0"/>
   <c:lang val="en-US"/>
@@ -4307,7 +4720,7 @@
             </a:r>
             <a:r>
               <a:rPr lang="en-GB" baseline="0"/>
-              <a:t> - Average 68.24ms - Total 1706ms</a:t>
+              <a:t> - Average 68.24ms </a:t>
             </a:r>
             <a:endParaRPr lang="en-GB"/>
           </a:p>
@@ -4736,7 +5149,7 @@
 </c:chartSpace>
 </file>
 
-<file path=word/charts/chart3.xml><?xml version="1.0" encoding="utf-8"?>
+<file path=word/charts/chart4.xml><?xml version="1.0" encoding="utf-8"?>
 <c:chartSpace xmlns:c="http://schemas.openxmlformats.org/drawingml/2006/chart" xmlns:a="http://schemas.openxmlformats.org/drawingml/2006/main" xmlns:r="http://schemas.openxmlformats.org/officeDocument/2006/relationships" xmlns:c16r2="http://schemas.microsoft.com/office/drawing/2015/06/chart">
   <c:date1904 val="0"/>
   <c:lang val="en-US"/>
@@ -4775,7 +5188,7 @@
             </a:r>
             <a:r>
               <a:rPr lang="en-GB" baseline="0"/>
-              <a:t> - Average 12.16ms - Total 304ms</a:t>
+              <a:t> - Average 12.16ms</a:t>
             </a:r>
             <a:endParaRPr lang="en-GB"/>
           </a:p>
@@ -5204,7 +5617,7 @@
 </c:chartSpace>
 </file>
 
-<file path=word/charts/chart4.xml><?xml version="1.0" encoding="utf-8"?>
+<file path=word/charts/chart5.xml><?xml version="1.0" encoding="utf-8"?>
 <c:chartSpace xmlns:c="http://schemas.openxmlformats.org/drawingml/2006/chart" xmlns:a="http://schemas.openxmlformats.org/drawingml/2006/main" xmlns:r="http://schemas.openxmlformats.org/officeDocument/2006/relationships" xmlns:c16r2="http://schemas.microsoft.com/office/drawing/2015/06/chart">
   <c:date1904 val="0"/>
   <c:lang val="en-US"/>
@@ -5628,354 +6041,6 @@
 </c:chartSpace>
 </file>
 
-<file path=word/charts/chart5.xml><?xml version="1.0" encoding="utf-8"?>
-<c:chartSpace xmlns:c="http://schemas.openxmlformats.org/drawingml/2006/chart" xmlns:a="http://schemas.openxmlformats.org/drawingml/2006/main" xmlns:r="http://schemas.openxmlformats.org/officeDocument/2006/relationships" xmlns:c16r2="http://schemas.microsoft.com/office/drawing/2015/06/chart">
-  <c:date1904 val="0"/>
-  <c:lang val="en-US"/>
-  <c:roundedCorners val="0"/>
-  <mc:AlternateContent xmlns:mc="http://schemas.openxmlformats.org/markup-compatibility/2006">
-    <mc:Choice xmlns:c14="http://schemas.microsoft.com/office/drawing/2007/8/2/chart" Requires="c14">
-      <c14:style val="102"/>
-    </mc:Choice>
-    <mc:Fallback>
-      <c:style val="2"/>
-    </mc:Fallback>
-  </mc:AlternateContent>
-  <c:chart>
-    <c:title>
-      <c:tx>
-        <c:rich>
-          <a:bodyPr rot="0" spcFirstLastPara="1" vertOverflow="ellipsis" vert="horz" wrap="square" anchor="ctr" anchorCtr="1"/>
-          <a:lstStyle/>
-          <a:p>
-            <a:pPr>
-              <a:defRPr sz="1400" b="0" i="0" u="none" strike="noStrike" kern="1200" spc="0" baseline="0">
-                <a:solidFill>
-                  <a:schemeClr val="tx1">
-                    <a:lumMod val="65000"/>
-                    <a:lumOff val="35000"/>
-                  </a:schemeClr>
-                </a:solidFill>
-                <a:latin typeface="+mn-lt"/>
-                <a:ea typeface="+mn-ea"/>
-                <a:cs typeface="+mn-cs"/>
-              </a:defRPr>
-            </a:pPr>
-            <a:r>
-              <a:rPr lang="en-GB"/>
-              <a:t>4096x4096 - Average</a:t>
-            </a:r>
-            <a:r>
-              <a:rPr lang="en-GB" baseline="0"/>
-              <a:t> 1008.64ms - Total 25216ms</a:t>
-            </a:r>
-            <a:endParaRPr lang="en-GB"/>
-          </a:p>
-        </c:rich>
-      </c:tx>
-      <c:overlay val="0"/>
-      <c:spPr>
-        <a:noFill/>
-        <a:ln>
-          <a:noFill/>
-        </a:ln>
-        <a:effectLst/>
-      </c:spPr>
-      <c:txPr>
-        <a:bodyPr rot="0" spcFirstLastPara="1" vertOverflow="ellipsis" vert="horz" wrap="square" anchor="ctr" anchorCtr="1"/>
-        <a:lstStyle/>
-        <a:p>
-          <a:pPr>
-            <a:defRPr sz="1400" b="0" i="0" u="none" strike="noStrike" kern="1200" spc="0" baseline="0">
-              <a:solidFill>
-                <a:schemeClr val="tx1">
-                  <a:lumMod val="65000"/>
-                  <a:lumOff val="35000"/>
-                </a:schemeClr>
-              </a:solidFill>
-              <a:latin typeface="+mn-lt"/>
-              <a:ea typeface="+mn-ea"/>
-              <a:cs typeface="+mn-cs"/>
-            </a:defRPr>
-          </a:pPr>
-          <a:endParaRPr lang="en-US"/>
-        </a:p>
-      </c:txPr>
-    </c:title>
-    <c:autoTitleDeleted val="0"/>
-    <c:plotArea>
-      <c:layout/>
-      <c:lineChart>
-        <c:grouping val="standard"/>
-        <c:varyColors val="0"/>
-        <c:ser>
-          <c:idx val="0"/>
-          <c:order val="0"/>
-          <c:spPr>
-            <a:ln w="28575" cap="rnd">
-              <a:solidFill>
-                <a:schemeClr val="accent1"/>
-              </a:solidFill>
-              <a:round/>
-            </a:ln>
-            <a:effectLst/>
-          </c:spPr>
-          <c:marker>
-            <c:symbol val="none"/>
-          </c:marker>
-          <c:val>
-            <c:numRef>
-              <c:f>'4096x4096'!$B$3:$B$27</c:f>
-              <c:numCache>
-                <c:formatCode>General</c:formatCode>
-                <c:ptCount val="25"/>
-                <c:pt idx="0">
-                  <c:v>1056</c:v>
-                </c:pt>
-                <c:pt idx="1">
-                  <c:v>1007</c:v>
-                </c:pt>
-                <c:pt idx="2">
-                  <c:v>1030</c:v>
-                </c:pt>
-                <c:pt idx="3">
-                  <c:v>1019</c:v>
-                </c:pt>
-                <c:pt idx="4">
-                  <c:v>1004</c:v>
-                </c:pt>
-                <c:pt idx="5">
-                  <c:v>1004</c:v>
-                </c:pt>
-                <c:pt idx="6">
-                  <c:v>998</c:v>
-                </c:pt>
-                <c:pt idx="7">
-                  <c:v>982</c:v>
-                </c:pt>
-                <c:pt idx="8">
-                  <c:v>988</c:v>
-                </c:pt>
-                <c:pt idx="9">
-                  <c:v>1030</c:v>
-                </c:pt>
-                <c:pt idx="10">
-                  <c:v>1008</c:v>
-                </c:pt>
-                <c:pt idx="11">
-                  <c:v>998</c:v>
-                </c:pt>
-                <c:pt idx="12">
-                  <c:v>999</c:v>
-                </c:pt>
-                <c:pt idx="13">
-                  <c:v>1007</c:v>
-                </c:pt>
-                <c:pt idx="14">
-                  <c:v>991</c:v>
-                </c:pt>
-                <c:pt idx="15">
-                  <c:v>1011</c:v>
-                </c:pt>
-                <c:pt idx="16">
-                  <c:v>984</c:v>
-                </c:pt>
-                <c:pt idx="17">
-                  <c:v>1003</c:v>
-                </c:pt>
-                <c:pt idx="18">
-                  <c:v>1007</c:v>
-                </c:pt>
-                <c:pt idx="19">
-                  <c:v>1044</c:v>
-                </c:pt>
-                <c:pt idx="20">
-                  <c:v>1026</c:v>
-                </c:pt>
-                <c:pt idx="21">
-                  <c:v>1005</c:v>
-                </c:pt>
-                <c:pt idx="22">
-                  <c:v>1008</c:v>
-                </c:pt>
-                <c:pt idx="23">
-                  <c:v>989</c:v>
-                </c:pt>
-                <c:pt idx="24">
-                  <c:v>1018</c:v>
-                </c:pt>
-              </c:numCache>
-            </c:numRef>
-          </c:val>
-          <c:smooth val="0"/>
-          <c:extLst>
-            <c:ext xmlns:c16="http://schemas.microsoft.com/office/drawing/2014/chart" uri="{C3380CC4-5D6E-409C-BE32-E72D297353CC}">
-              <c16:uniqueId val="{00000000-4914-4F77-8A78-93C698F3BBCD}"/>
-            </c:ext>
-          </c:extLst>
-        </c:ser>
-        <c:dLbls>
-          <c:showLegendKey val="0"/>
-          <c:showVal val="0"/>
-          <c:showCatName val="0"/>
-          <c:showSerName val="0"/>
-          <c:showPercent val="0"/>
-          <c:showBubbleSize val="0"/>
-        </c:dLbls>
-        <c:smooth val="0"/>
-        <c:axId val="381381760"/>
-        <c:axId val="381376512"/>
-      </c:lineChart>
-      <c:catAx>
-        <c:axId val="381381760"/>
-        <c:scaling>
-          <c:orientation val="minMax"/>
-        </c:scaling>
-        <c:delete val="0"/>
-        <c:axPos val="b"/>
-        <c:numFmt formatCode="General" sourceLinked="1"/>
-        <c:majorTickMark val="none"/>
-        <c:minorTickMark val="none"/>
-        <c:tickLblPos val="nextTo"/>
-        <c:spPr>
-          <a:noFill/>
-          <a:ln w="9525" cap="flat" cmpd="sng" algn="ctr">
-            <a:solidFill>
-              <a:schemeClr val="tx1">
-                <a:lumMod val="15000"/>
-                <a:lumOff val="85000"/>
-              </a:schemeClr>
-            </a:solidFill>
-            <a:round/>
-          </a:ln>
-          <a:effectLst/>
-        </c:spPr>
-        <c:txPr>
-          <a:bodyPr rot="-60000000" spcFirstLastPara="1" vertOverflow="ellipsis" vert="horz" wrap="square" anchor="ctr" anchorCtr="1"/>
-          <a:lstStyle/>
-          <a:p>
-            <a:pPr>
-              <a:defRPr sz="900" b="0" i="0" u="none" strike="noStrike" kern="1200" baseline="0">
-                <a:solidFill>
-                  <a:schemeClr val="tx1">
-                    <a:lumMod val="65000"/>
-                    <a:lumOff val="35000"/>
-                  </a:schemeClr>
-                </a:solidFill>
-                <a:latin typeface="+mn-lt"/>
-                <a:ea typeface="+mn-ea"/>
-                <a:cs typeface="+mn-cs"/>
-              </a:defRPr>
-            </a:pPr>
-            <a:endParaRPr lang="en-US"/>
-          </a:p>
-        </c:txPr>
-        <c:crossAx val="381376512"/>
-        <c:crosses val="autoZero"/>
-        <c:auto val="1"/>
-        <c:lblAlgn val="ctr"/>
-        <c:lblOffset val="100"/>
-        <c:noMultiLvlLbl val="0"/>
-      </c:catAx>
-      <c:valAx>
-        <c:axId val="381376512"/>
-        <c:scaling>
-          <c:orientation val="minMax"/>
-        </c:scaling>
-        <c:delete val="0"/>
-        <c:axPos val="l"/>
-        <c:majorGridlines>
-          <c:spPr>
-            <a:ln w="9525" cap="flat" cmpd="sng" algn="ctr">
-              <a:solidFill>
-                <a:schemeClr val="tx1">
-                  <a:lumMod val="15000"/>
-                  <a:lumOff val="85000"/>
-                </a:schemeClr>
-              </a:solidFill>
-              <a:round/>
-            </a:ln>
-            <a:effectLst/>
-          </c:spPr>
-        </c:majorGridlines>
-        <c:numFmt formatCode="General" sourceLinked="1"/>
-        <c:majorTickMark val="none"/>
-        <c:minorTickMark val="none"/>
-        <c:tickLblPos val="nextTo"/>
-        <c:spPr>
-          <a:noFill/>
-          <a:ln>
-            <a:noFill/>
-          </a:ln>
-          <a:effectLst/>
-        </c:spPr>
-        <c:txPr>
-          <a:bodyPr rot="-60000000" spcFirstLastPara="1" vertOverflow="ellipsis" vert="horz" wrap="square" anchor="ctr" anchorCtr="1"/>
-          <a:lstStyle/>
-          <a:p>
-            <a:pPr>
-              <a:defRPr sz="900" b="0" i="0" u="none" strike="noStrike" kern="1200" baseline="0">
-                <a:solidFill>
-                  <a:schemeClr val="tx1">
-                    <a:lumMod val="65000"/>
-                    <a:lumOff val="35000"/>
-                  </a:schemeClr>
-                </a:solidFill>
-                <a:latin typeface="+mn-lt"/>
-                <a:ea typeface="+mn-ea"/>
-                <a:cs typeface="+mn-cs"/>
-              </a:defRPr>
-            </a:pPr>
-            <a:endParaRPr lang="en-US"/>
-          </a:p>
-        </c:txPr>
-        <c:crossAx val="381381760"/>
-        <c:crosses val="autoZero"/>
-        <c:crossBetween val="between"/>
-      </c:valAx>
-      <c:spPr>
-        <a:noFill/>
-        <a:ln>
-          <a:noFill/>
-        </a:ln>
-        <a:effectLst/>
-      </c:spPr>
-    </c:plotArea>
-    <c:plotVisOnly val="1"/>
-    <c:dispBlanksAs val="gap"/>
-    <c:showDLblsOverMax val="0"/>
-  </c:chart>
-  <c:spPr>
-    <a:solidFill>
-      <a:schemeClr val="bg1"/>
-    </a:solidFill>
-    <a:ln w="9525" cap="flat" cmpd="sng" algn="ctr">
-      <a:solidFill>
-        <a:schemeClr val="tx1">
-          <a:lumMod val="15000"/>
-          <a:lumOff val="85000"/>
-        </a:schemeClr>
-      </a:solidFill>
-      <a:round/>
-    </a:ln>
-    <a:effectLst/>
-  </c:spPr>
-  <c:txPr>
-    <a:bodyPr/>
-    <a:lstStyle/>
-    <a:p>
-      <a:pPr>
-        <a:defRPr/>
-      </a:pPr>
-      <a:endParaRPr lang="en-US"/>
-    </a:p>
-  </c:txPr>
-  <c:externalData r:id="rId3">
-    <c:autoUpdate val="0"/>
-  </c:externalData>
-</c:chartSpace>
-</file>
-
 <file path=word/charts/chart6.xml><?xml version="1.0" encoding="utf-8"?>
 <c:chartSpace xmlns:c="http://schemas.openxmlformats.org/drawingml/2006/chart" xmlns:a="http://schemas.openxmlformats.org/drawingml/2006/main" xmlns:r="http://schemas.openxmlformats.org/officeDocument/2006/relationships" xmlns:c16r2="http://schemas.microsoft.com/office/drawing/2015/06/chart">
   <c:date1904 val="0"/>
@@ -6015,7 +6080,7 @@
             </a:r>
             <a:r>
               <a:rPr lang="en-GB" baseline="0"/>
-              <a:t> 20ms - Total 500ms</a:t>
+              <a:t> 20ms</a:t>
             </a:r>
             <a:endParaRPr lang="en-GB"/>
           </a:p>
@@ -6444,6 +6509,1083 @@
 </c:chartSpace>
 </file>
 
+<file path=word/charts/chart7.xml><?xml version="1.0" encoding="utf-8"?>
+<c:chartSpace xmlns:c="http://schemas.openxmlformats.org/drawingml/2006/chart" xmlns:a="http://schemas.openxmlformats.org/drawingml/2006/main" xmlns:r="http://schemas.openxmlformats.org/officeDocument/2006/relationships" xmlns:c16r2="http://schemas.microsoft.com/office/drawing/2015/06/chart">
+  <c:date1904 val="0"/>
+  <c:lang val="en-US"/>
+  <c:roundedCorners val="0"/>
+  <mc:AlternateContent xmlns:mc="http://schemas.openxmlformats.org/markup-compatibility/2006">
+    <mc:Choice xmlns:c14="http://schemas.microsoft.com/office/drawing/2007/8/2/chart" Requires="c14">
+      <c14:style val="102"/>
+    </mc:Choice>
+    <mc:Fallback>
+      <c:style val="2"/>
+    </mc:Fallback>
+  </mc:AlternateContent>
+  <c:chart>
+    <c:title>
+      <c:tx>
+        <c:rich>
+          <a:bodyPr rot="0" spcFirstLastPara="1" vertOverflow="ellipsis" vert="horz" wrap="square" anchor="ctr" anchorCtr="1"/>
+          <a:lstStyle/>
+          <a:p>
+            <a:pPr>
+              <a:defRPr sz="1400" b="0" i="0" u="none" strike="noStrike" kern="1200" spc="0" baseline="0">
+                <a:solidFill>
+                  <a:schemeClr val="tx1">
+                    <a:lumMod val="65000"/>
+                    <a:lumOff val="35000"/>
+                  </a:schemeClr>
+                </a:solidFill>
+                <a:latin typeface="+mn-lt"/>
+                <a:ea typeface="+mn-ea"/>
+                <a:cs typeface="+mn-cs"/>
+              </a:defRPr>
+            </a:pPr>
+            <a:r>
+              <a:rPr lang="en-GB"/>
+              <a:t>Optimised vs Normal</a:t>
+            </a:r>
+          </a:p>
+        </c:rich>
+      </c:tx>
+      <c:overlay val="0"/>
+      <c:spPr>
+        <a:noFill/>
+        <a:ln>
+          <a:noFill/>
+        </a:ln>
+        <a:effectLst/>
+      </c:spPr>
+      <c:txPr>
+        <a:bodyPr rot="0" spcFirstLastPara="1" vertOverflow="ellipsis" vert="horz" wrap="square" anchor="ctr" anchorCtr="1"/>
+        <a:lstStyle/>
+        <a:p>
+          <a:pPr>
+            <a:defRPr sz="1400" b="0" i="0" u="none" strike="noStrike" kern="1200" spc="0" baseline="0">
+              <a:solidFill>
+                <a:schemeClr val="tx1">
+                  <a:lumMod val="65000"/>
+                  <a:lumOff val="35000"/>
+                </a:schemeClr>
+              </a:solidFill>
+              <a:latin typeface="+mn-lt"/>
+              <a:ea typeface="+mn-ea"/>
+              <a:cs typeface="+mn-cs"/>
+            </a:defRPr>
+          </a:pPr>
+          <a:endParaRPr lang="en-US"/>
+        </a:p>
+      </c:txPr>
+    </c:title>
+    <c:autoTitleDeleted val="0"/>
+    <c:plotArea>
+      <c:layout/>
+      <c:barChart>
+        <c:barDir val="bar"/>
+        <c:grouping val="clustered"/>
+        <c:varyColors val="0"/>
+        <c:ser>
+          <c:idx val="0"/>
+          <c:order val="0"/>
+          <c:tx>
+            <c:strRef>
+              <c:f>Sheet1!$H$1</c:f>
+              <c:strCache>
+                <c:ptCount val="1"/>
+                <c:pt idx="0">
+                  <c:v>Optimised</c:v>
+                </c:pt>
+              </c:strCache>
+            </c:strRef>
+          </c:tx>
+          <c:spPr>
+            <a:solidFill>
+              <a:schemeClr val="accent1"/>
+            </a:solidFill>
+            <a:ln>
+              <a:noFill/>
+            </a:ln>
+            <a:effectLst/>
+          </c:spPr>
+          <c:invertIfNegative val="0"/>
+          <c:cat>
+            <c:strRef>
+              <c:f>Sheet1!$G$2:$G$5</c:f>
+              <c:strCache>
+                <c:ptCount val="4"/>
+                <c:pt idx="0">
+                  <c:v>256x256</c:v>
+                </c:pt>
+                <c:pt idx="1">
+                  <c:v>512x512</c:v>
+                </c:pt>
+                <c:pt idx="2">
+                  <c:v>1024x1024</c:v>
+                </c:pt>
+                <c:pt idx="3">
+                  <c:v>4096x4096</c:v>
+                </c:pt>
+              </c:strCache>
+            </c:strRef>
+          </c:cat>
+          <c:val>
+            <c:numRef>
+              <c:f>Sheet1!$H$2:$H$5</c:f>
+              <c:numCache>
+                <c:formatCode>General</c:formatCode>
+                <c:ptCount val="4"/>
+                <c:pt idx="0">
+                  <c:v>0.83722200000000002</c:v>
+                </c:pt>
+                <c:pt idx="1">
+                  <c:v>1.67778</c:v>
+                </c:pt>
+                <c:pt idx="2">
+                  <c:v>4.6368799999999997</c:v>
+                </c:pt>
+                <c:pt idx="3">
+                  <c:v>51.823900000000002</c:v>
+                </c:pt>
+              </c:numCache>
+            </c:numRef>
+          </c:val>
+          <c:extLst>
+            <c:ext xmlns:c16="http://schemas.microsoft.com/office/drawing/2014/chart" uri="{C3380CC4-5D6E-409C-BE32-E72D297353CC}">
+              <c16:uniqueId val="{00000000-EB12-41CF-9189-E72778144F66}"/>
+            </c:ext>
+          </c:extLst>
+        </c:ser>
+        <c:ser>
+          <c:idx val="1"/>
+          <c:order val="1"/>
+          <c:tx>
+            <c:strRef>
+              <c:f>Sheet1!$I$1</c:f>
+              <c:strCache>
+                <c:ptCount val="1"/>
+                <c:pt idx="0">
+                  <c:v>Normal</c:v>
+                </c:pt>
+              </c:strCache>
+            </c:strRef>
+          </c:tx>
+          <c:spPr>
+            <a:solidFill>
+              <a:schemeClr val="accent2"/>
+            </a:solidFill>
+            <a:ln>
+              <a:noFill/>
+            </a:ln>
+            <a:effectLst/>
+          </c:spPr>
+          <c:invertIfNegative val="0"/>
+          <c:cat>
+            <c:strRef>
+              <c:f>Sheet1!$G$2:$G$5</c:f>
+              <c:strCache>
+                <c:ptCount val="4"/>
+                <c:pt idx="0">
+                  <c:v>256x256</c:v>
+                </c:pt>
+                <c:pt idx="1">
+                  <c:v>512x512</c:v>
+                </c:pt>
+                <c:pt idx="2">
+                  <c:v>1024x1024</c:v>
+                </c:pt>
+                <c:pt idx="3">
+                  <c:v>4096x4096</c:v>
+                </c:pt>
+              </c:strCache>
+            </c:strRef>
+          </c:cat>
+          <c:val>
+            <c:numRef>
+              <c:f>Sheet1!$I$2:$I$5</c:f>
+              <c:numCache>
+                <c:formatCode>General</c:formatCode>
+                <c:ptCount val="4"/>
+                <c:pt idx="0">
+                  <c:v>0.315552</c:v>
+                </c:pt>
+                <c:pt idx="1">
+                  <c:v>3.9398499999999999</c:v>
+                </c:pt>
+                <c:pt idx="2">
+                  <c:v>26.603000000000002</c:v>
+                </c:pt>
+                <c:pt idx="3">
+                  <c:v>212.06800000000001</c:v>
+                </c:pt>
+              </c:numCache>
+            </c:numRef>
+          </c:val>
+          <c:extLst>
+            <c:ext xmlns:c16="http://schemas.microsoft.com/office/drawing/2014/chart" uri="{C3380CC4-5D6E-409C-BE32-E72D297353CC}">
+              <c16:uniqueId val="{00000001-EB12-41CF-9189-E72778144F66}"/>
+            </c:ext>
+          </c:extLst>
+        </c:ser>
+        <c:dLbls>
+          <c:showLegendKey val="0"/>
+          <c:showVal val="0"/>
+          <c:showCatName val="0"/>
+          <c:showSerName val="0"/>
+          <c:showPercent val="0"/>
+          <c:showBubbleSize val="0"/>
+        </c:dLbls>
+        <c:gapWidth val="182"/>
+        <c:axId val="413660520"/>
+        <c:axId val="413662816"/>
+      </c:barChart>
+      <c:catAx>
+        <c:axId val="413660520"/>
+        <c:scaling>
+          <c:orientation val="minMax"/>
+        </c:scaling>
+        <c:delete val="0"/>
+        <c:axPos val="l"/>
+        <c:title>
+          <c:tx>
+            <c:rich>
+              <a:bodyPr rot="-5400000" spcFirstLastPara="1" vertOverflow="ellipsis" vert="horz" wrap="square" anchor="ctr" anchorCtr="1"/>
+              <a:lstStyle/>
+              <a:p>
+                <a:pPr>
+                  <a:defRPr sz="1000" b="0" i="0" u="none" strike="noStrike" kern="1200" baseline="0">
+                    <a:solidFill>
+                      <a:schemeClr val="tx1">
+                        <a:lumMod val="65000"/>
+                        <a:lumOff val="35000"/>
+                      </a:schemeClr>
+                    </a:solidFill>
+                    <a:latin typeface="+mn-lt"/>
+                    <a:ea typeface="+mn-ea"/>
+                    <a:cs typeface="+mn-cs"/>
+                  </a:defRPr>
+                </a:pPr>
+                <a:r>
+                  <a:rPr lang="en-GB"/>
+                  <a:t>Output Image Size</a:t>
+                </a:r>
+              </a:p>
+            </c:rich>
+          </c:tx>
+          <c:layout>
+            <c:manualLayout>
+              <c:xMode val="edge"/>
+              <c:yMode val="edge"/>
+              <c:x val="1.7972681524083392E-2"/>
+              <c:y val="0.34450510072543122"/>
+            </c:manualLayout>
+          </c:layout>
+          <c:overlay val="0"/>
+          <c:spPr>
+            <a:noFill/>
+            <a:ln>
+              <a:noFill/>
+            </a:ln>
+            <a:effectLst/>
+          </c:spPr>
+          <c:txPr>
+            <a:bodyPr rot="-5400000" spcFirstLastPara="1" vertOverflow="ellipsis" vert="horz" wrap="square" anchor="ctr" anchorCtr="1"/>
+            <a:lstStyle/>
+            <a:p>
+              <a:pPr>
+                <a:defRPr sz="1000" b="0" i="0" u="none" strike="noStrike" kern="1200" baseline="0">
+                  <a:solidFill>
+                    <a:schemeClr val="tx1">
+                      <a:lumMod val="65000"/>
+                      <a:lumOff val="35000"/>
+                    </a:schemeClr>
+                  </a:solidFill>
+                  <a:latin typeface="+mn-lt"/>
+                  <a:ea typeface="+mn-ea"/>
+                  <a:cs typeface="+mn-cs"/>
+                </a:defRPr>
+              </a:pPr>
+              <a:endParaRPr lang="en-US"/>
+            </a:p>
+          </c:txPr>
+        </c:title>
+        <c:numFmt formatCode="General" sourceLinked="1"/>
+        <c:majorTickMark val="none"/>
+        <c:minorTickMark val="none"/>
+        <c:tickLblPos val="nextTo"/>
+        <c:spPr>
+          <a:noFill/>
+          <a:ln w="9525" cap="flat" cmpd="sng" algn="ctr">
+            <a:solidFill>
+              <a:schemeClr val="tx1">
+                <a:lumMod val="15000"/>
+                <a:lumOff val="85000"/>
+              </a:schemeClr>
+            </a:solidFill>
+            <a:round/>
+          </a:ln>
+          <a:effectLst/>
+        </c:spPr>
+        <c:txPr>
+          <a:bodyPr rot="-60000000" spcFirstLastPara="1" vertOverflow="ellipsis" vert="horz" wrap="square" anchor="ctr" anchorCtr="1"/>
+          <a:lstStyle/>
+          <a:p>
+            <a:pPr>
+              <a:defRPr sz="900" b="0" i="0" u="none" strike="noStrike" kern="1200" baseline="0">
+                <a:solidFill>
+                  <a:schemeClr val="tx1">
+                    <a:lumMod val="65000"/>
+                    <a:lumOff val="35000"/>
+                  </a:schemeClr>
+                </a:solidFill>
+                <a:latin typeface="+mn-lt"/>
+                <a:ea typeface="+mn-ea"/>
+                <a:cs typeface="+mn-cs"/>
+              </a:defRPr>
+            </a:pPr>
+            <a:endParaRPr lang="en-US"/>
+          </a:p>
+        </c:txPr>
+        <c:crossAx val="413662816"/>
+        <c:crosses val="autoZero"/>
+        <c:auto val="1"/>
+        <c:lblAlgn val="ctr"/>
+        <c:lblOffset val="100"/>
+        <c:noMultiLvlLbl val="0"/>
+      </c:catAx>
+      <c:valAx>
+        <c:axId val="413662816"/>
+        <c:scaling>
+          <c:orientation val="minMax"/>
+        </c:scaling>
+        <c:delete val="0"/>
+        <c:axPos val="b"/>
+        <c:majorGridlines>
+          <c:spPr>
+            <a:ln w="9525" cap="flat" cmpd="sng" algn="ctr">
+              <a:solidFill>
+                <a:schemeClr val="tx1">
+                  <a:lumMod val="15000"/>
+                  <a:lumOff val="85000"/>
+                </a:schemeClr>
+              </a:solidFill>
+              <a:round/>
+            </a:ln>
+            <a:effectLst/>
+          </c:spPr>
+        </c:majorGridlines>
+        <c:title>
+          <c:tx>
+            <c:rich>
+              <a:bodyPr rot="0" spcFirstLastPara="1" vertOverflow="ellipsis" vert="horz" wrap="square" anchor="ctr" anchorCtr="1"/>
+              <a:lstStyle/>
+              <a:p>
+                <a:pPr>
+                  <a:defRPr sz="1000" b="0" i="0" u="none" strike="noStrike" kern="1200" baseline="0">
+                    <a:solidFill>
+                      <a:schemeClr val="tx1">
+                        <a:lumMod val="65000"/>
+                        <a:lumOff val="35000"/>
+                      </a:schemeClr>
+                    </a:solidFill>
+                    <a:latin typeface="+mn-lt"/>
+                    <a:ea typeface="+mn-ea"/>
+                    <a:cs typeface="+mn-cs"/>
+                  </a:defRPr>
+                </a:pPr>
+                <a:r>
+                  <a:rPr lang="en-GB"/>
+                  <a:t>Kernel</a:t>
+                </a:r>
+                <a:r>
+                  <a:rPr lang="en-GB" baseline="0"/>
+                  <a:t> Execution Time (ms)</a:t>
+                </a:r>
+                <a:endParaRPr lang="en-GB"/>
+              </a:p>
+            </c:rich>
+          </c:tx>
+          <c:layout>
+            <c:manualLayout>
+              <c:xMode val="edge"/>
+              <c:yMode val="edge"/>
+              <c:x val="0.39730636204622516"/>
+              <c:y val="0.84524330448480667"/>
+            </c:manualLayout>
+          </c:layout>
+          <c:overlay val="0"/>
+          <c:spPr>
+            <a:noFill/>
+            <a:ln>
+              <a:noFill/>
+            </a:ln>
+            <a:effectLst/>
+          </c:spPr>
+          <c:txPr>
+            <a:bodyPr rot="0" spcFirstLastPara="1" vertOverflow="ellipsis" vert="horz" wrap="square" anchor="ctr" anchorCtr="1"/>
+            <a:lstStyle/>
+            <a:p>
+              <a:pPr>
+                <a:defRPr sz="1000" b="0" i="0" u="none" strike="noStrike" kern="1200" baseline="0">
+                  <a:solidFill>
+                    <a:schemeClr val="tx1">
+                      <a:lumMod val="65000"/>
+                      <a:lumOff val="35000"/>
+                    </a:schemeClr>
+                  </a:solidFill>
+                  <a:latin typeface="+mn-lt"/>
+                  <a:ea typeface="+mn-ea"/>
+                  <a:cs typeface="+mn-cs"/>
+                </a:defRPr>
+              </a:pPr>
+              <a:endParaRPr lang="en-US"/>
+            </a:p>
+          </c:txPr>
+        </c:title>
+        <c:numFmt formatCode="General" sourceLinked="1"/>
+        <c:majorTickMark val="none"/>
+        <c:minorTickMark val="none"/>
+        <c:tickLblPos val="nextTo"/>
+        <c:spPr>
+          <a:noFill/>
+          <a:ln>
+            <a:noFill/>
+          </a:ln>
+          <a:effectLst/>
+        </c:spPr>
+        <c:txPr>
+          <a:bodyPr rot="-60000000" spcFirstLastPara="1" vertOverflow="ellipsis" vert="horz" wrap="square" anchor="ctr" anchorCtr="1"/>
+          <a:lstStyle/>
+          <a:p>
+            <a:pPr>
+              <a:defRPr sz="900" b="0" i="0" u="none" strike="noStrike" kern="1200" baseline="0">
+                <a:solidFill>
+                  <a:schemeClr val="tx1">
+                    <a:lumMod val="65000"/>
+                    <a:lumOff val="35000"/>
+                  </a:schemeClr>
+                </a:solidFill>
+                <a:latin typeface="+mn-lt"/>
+                <a:ea typeface="+mn-ea"/>
+                <a:cs typeface="+mn-cs"/>
+              </a:defRPr>
+            </a:pPr>
+            <a:endParaRPr lang="en-US"/>
+          </a:p>
+        </c:txPr>
+        <c:crossAx val="413660520"/>
+        <c:crosses val="autoZero"/>
+        <c:crossBetween val="between"/>
+      </c:valAx>
+      <c:spPr>
+        <a:noFill/>
+        <a:ln>
+          <a:noFill/>
+        </a:ln>
+        <a:effectLst/>
+      </c:spPr>
+    </c:plotArea>
+    <c:legend>
+      <c:legendPos val="b"/>
+      <c:overlay val="0"/>
+      <c:spPr>
+        <a:noFill/>
+        <a:ln>
+          <a:noFill/>
+        </a:ln>
+        <a:effectLst/>
+      </c:spPr>
+      <c:txPr>
+        <a:bodyPr rot="0" spcFirstLastPara="1" vertOverflow="ellipsis" vert="horz" wrap="square" anchor="ctr" anchorCtr="1"/>
+        <a:lstStyle/>
+        <a:p>
+          <a:pPr>
+            <a:defRPr sz="900" b="0" i="0" u="none" strike="noStrike" kern="1200" baseline="0">
+              <a:solidFill>
+                <a:schemeClr val="tx1">
+                  <a:lumMod val="65000"/>
+                  <a:lumOff val="35000"/>
+                </a:schemeClr>
+              </a:solidFill>
+              <a:latin typeface="+mn-lt"/>
+              <a:ea typeface="+mn-ea"/>
+              <a:cs typeface="+mn-cs"/>
+            </a:defRPr>
+          </a:pPr>
+          <a:endParaRPr lang="en-US"/>
+        </a:p>
+      </c:txPr>
+    </c:legend>
+    <c:plotVisOnly val="1"/>
+    <c:dispBlanksAs val="gap"/>
+    <c:showDLblsOverMax val="0"/>
+  </c:chart>
+  <c:spPr>
+    <a:solidFill>
+      <a:schemeClr val="bg1"/>
+    </a:solidFill>
+    <a:ln w="9525" cap="flat" cmpd="sng" algn="ctr">
+      <a:solidFill>
+        <a:schemeClr val="tx1">
+          <a:lumMod val="15000"/>
+          <a:lumOff val="85000"/>
+        </a:schemeClr>
+      </a:solidFill>
+      <a:round/>
+    </a:ln>
+    <a:effectLst/>
+  </c:spPr>
+  <c:txPr>
+    <a:bodyPr/>
+    <a:lstStyle/>
+    <a:p>
+      <a:pPr>
+        <a:defRPr/>
+      </a:pPr>
+      <a:endParaRPr lang="en-US"/>
+    </a:p>
+  </c:txPr>
+  <c:externalData r:id="rId3">
+    <c:autoUpdate val="0"/>
+  </c:externalData>
+</c:chartSpace>
+</file>
+
+<file path=word/charts/chart8.xml><?xml version="1.0" encoding="utf-8"?>
+<c:chartSpace xmlns:c="http://schemas.openxmlformats.org/drawingml/2006/chart" xmlns:a="http://schemas.openxmlformats.org/drawingml/2006/main" xmlns:r="http://schemas.openxmlformats.org/officeDocument/2006/relationships" xmlns:c16r2="http://schemas.microsoft.com/office/drawing/2015/06/chart">
+  <c:date1904 val="0"/>
+  <c:lang val="en-US"/>
+  <c:roundedCorners val="0"/>
+  <mc:AlternateContent xmlns:mc="http://schemas.openxmlformats.org/markup-compatibility/2006">
+    <mc:Choice xmlns:c14="http://schemas.microsoft.com/office/drawing/2007/8/2/chart" Requires="c14">
+      <c14:style val="102"/>
+    </mc:Choice>
+    <mc:Fallback>
+      <c:style val="2"/>
+    </mc:Fallback>
+  </mc:AlternateContent>
+  <c:chart>
+    <c:title>
+      <c:tx>
+        <c:rich>
+          <a:bodyPr rot="0" spcFirstLastPara="1" vertOverflow="ellipsis" vert="horz" wrap="square" anchor="ctr" anchorCtr="1"/>
+          <a:lstStyle/>
+          <a:p>
+            <a:pPr>
+              <a:defRPr sz="1400" b="0" i="0" u="none" strike="noStrike" kern="1200" spc="0" baseline="0">
+                <a:solidFill>
+                  <a:schemeClr val="tx1">
+                    <a:lumMod val="65000"/>
+                    <a:lumOff val="35000"/>
+                  </a:schemeClr>
+                </a:solidFill>
+                <a:latin typeface="+mn-lt"/>
+                <a:ea typeface="+mn-ea"/>
+                <a:cs typeface="+mn-cs"/>
+              </a:defRPr>
+            </a:pPr>
+            <a:r>
+              <a:rPr lang="en-GB"/>
+              <a:t>CPU vs GPU</a:t>
+            </a:r>
+          </a:p>
+        </c:rich>
+      </c:tx>
+      <c:overlay val="0"/>
+      <c:spPr>
+        <a:noFill/>
+        <a:ln>
+          <a:noFill/>
+        </a:ln>
+        <a:effectLst/>
+      </c:spPr>
+      <c:txPr>
+        <a:bodyPr rot="0" spcFirstLastPara="1" vertOverflow="ellipsis" vert="horz" wrap="square" anchor="ctr" anchorCtr="1"/>
+        <a:lstStyle/>
+        <a:p>
+          <a:pPr>
+            <a:defRPr sz="1400" b="0" i="0" u="none" strike="noStrike" kern="1200" spc="0" baseline="0">
+              <a:solidFill>
+                <a:schemeClr val="tx1">
+                  <a:lumMod val="65000"/>
+                  <a:lumOff val="35000"/>
+                </a:schemeClr>
+              </a:solidFill>
+              <a:latin typeface="+mn-lt"/>
+              <a:ea typeface="+mn-ea"/>
+              <a:cs typeface="+mn-cs"/>
+            </a:defRPr>
+          </a:pPr>
+          <a:endParaRPr lang="en-US"/>
+        </a:p>
+      </c:txPr>
+    </c:title>
+    <c:autoTitleDeleted val="0"/>
+    <c:plotArea>
+      <c:layout/>
+      <c:barChart>
+        <c:barDir val="col"/>
+        <c:grouping val="clustered"/>
+        <c:varyColors val="0"/>
+        <c:ser>
+          <c:idx val="0"/>
+          <c:order val="0"/>
+          <c:tx>
+            <c:strRef>
+              <c:f>Sheet1!$B$1</c:f>
+              <c:strCache>
+                <c:ptCount val="1"/>
+                <c:pt idx="0">
+                  <c:v>GPU</c:v>
+                </c:pt>
+              </c:strCache>
+            </c:strRef>
+          </c:tx>
+          <c:spPr>
+            <a:solidFill>
+              <a:schemeClr val="accent1"/>
+            </a:solidFill>
+            <a:ln>
+              <a:noFill/>
+            </a:ln>
+            <a:effectLst/>
+          </c:spPr>
+          <c:invertIfNegative val="0"/>
+          <c:cat>
+            <c:strRef>
+              <c:f>Sheet1!$A$2:$A$5</c:f>
+              <c:strCache>
+                <c:ptCount val="4"/>
+                <c:pt idx="0">
+                  <c:v>256x256</c:v>
+                </c:pt>
+                <c:pt idx="1">
+                  <c:v>512x512</c:v>
+                </c:pt>
+                <c:pt idx="2">
+                  <c:v>1024x1024</c:v>
+                </c:pt>
+                <c:pt idx="3">
+                  <c:v>4096x4096</c:v>
+                </c:pt>
+              </c:strCache>
+            </c:strRef>
+          </c:cat>
+          <c:val>
+            <c:numRef>
+              <c:f>Sheet1!$B$2:$B$5</c:f>
+              <c:numCache>
+                <c:formatCode>General</c:formatCode>
+                <c:ptCount val="4"/>
+                <c:pt idx="0">
+                  <c:v>11</c:v>
+                </c:pt>
+                <c:pt idx="1">
+                  <c:v>8.3000000000000007</c:v>
+                </c:pt>
+                <c:pt idx="2">
+                  <c:v>20.8</c:v>
+                </c:pt>
+                <c:pt idx="3">
+                  <c:v>257.8</c:v>
+                </c:pt>
+              </c:numCache>
+            </c:numRef>
+          </c:val>
+          <c:extLst>
+            <c:ext xmlns:c16="http://schemas.microsoft.com/office/drawing/2014/chart" uri="{C3380CC4-5D6E-409C-BE32-E72D297353CC}">
+              <c16:uniqueId val="{00000000-0649-4C14-8DAC-B0454B562A4F}"/>
+            </c:ext>
+          </c:extLst>
+        </c:ser>
+        <c:ser>
+          <c:idx val="1"/>
+          <c:order val="1"/>
+          <c:tx>
+            <c:strRef>
+              <c:f>Sheet1!$C$1</c:f>
+              <c:strCache>
+                <c:ptCount val="1"/>
+                <c:pt idx="0">
+                  <c:v>CPU</c:v>
+                </c:pt>
+              </c:strCache>
+            </c:strRef>
+          </c:tx>
+          <c:spPr>
+            <a:solidFill>
+              <a:schemeClr val="accent2"/>
+            </a:solidFill>
+            <a:ln>
+              <a:noFill/>
+            </a:ln>
+            <a:effectLst/>
+          </c:spPr>
+          <c:invertIfNegative val="0"/>
+          <c:cat>
+            <c:strRef>
+              <c:f>Sheet1!$A$2:$A$5</c:f>
+              <c:strCache>
+                <c:ptCount val="4"/>
+                <c:pt idx="0">
+                  <c:v>256x256</c:v>
+                </c:pt>
+                <c:pt idx="1">
+                  <c:v>512x512</c:v>
+                </c:pt>
+                <c:pt idx="2">
+                  <c:v>1024x1024</c:v>
+                </c:pt>
+                <c:pt idx="3">
+                  <c:v>4096x4096</c:v>
+                </c:pt>
+              </c:strCache>
+            </c:strRef>
+          </c:cat>
+          <c:val>
+            <c:numRef>
+              <c:f>Sheet1!$C$2:$C$5</c:f>
+              <c:numCache>
+                <c:formatCode>General</c:formatCode>
+                <c:ptCount val="4"/>
+                <c:pt idx="0">
+                  <c:v>12.16</c:v>
+                </c:pt>
+                <c:pt idx="1">
+                  <c:v>20</c:v>
+                </c:pt>
+                <c:pt idx="2">
+                  <c:v>68.239999999999995</c:v>
+                </c:pt>
+                <c:pt idx="3">
+                  <c:v>1008.64</c:v>
+                </c:pt>
+              </c:numCache>
+            </c:numRef>
+          </c:val>
+          <c:extLst>
+            <c:ext xmlns:c16="http://schemas.microsoft.com/office/drawing/2014/chart" uri="{C3380CC4-5D6E-409C-BE32-E72D297353CC}">
+              <c16:uniqueId val="{00000001-0649-4C14-8DAC-B0454B562A4F}"/>
+            </c:ext>
+          </c:extLst>
+        </c:ser>
+        <c:dLbls>
+          <c:showLegendKey val="0"/>
+          <c:showVal val="0"/>
+          <c:showCatName val="0"/>
+          <c:showSerName val="0"/>
+          <c:showPercent val="0"/>
+          <c:showBubbleSize val="0"/>
+        </c:dLbls>
+        <c:gapWidth val="219"/>
+        <c:overlap val="-27"/>
+        <c:axId val="425047760"/>
+        <c:axId val="425050712"/>
+      </c:barChart>
+      <c:catAx>
+        <c:axId val="425047760"/>
+        <c:scaling>
+          <c:orientation val="minMax"/>
+        </c:scaling>
+        <c:delete val="0"/>
+        <c:axPos val="b"/>
+        <c:title>
+          <c:tx>
+            <c:rich>
+              <a:bodyPr rot="0" spcFirstLastPara="1" vertOverflow="ellipsis" vert="horz" wrap="square" anchor="ctr" anchorCtr="1"/>
+              <a:lstStyle/>
+              <a:p>
+                <a:pPr>
+                  <a:defRPr sz="1000" b="0" i="0" u="none" strike="noStrike" kern="1200" baseline="0">
+                    <a:solidFill>
+                      <a:schemeClr val="tx1">
+                        <a:lumMod val="65000"/>
+                        <a:lumOff val="35000"/>
+                      </a:schemeClr>
+                    </a:solidFill>
+                    <a:latin typeface="+mn-lt"/>
+                    <a:ea typeface="+mn-ea"/>
+                    <a:cs typeface="+mn-cs"/>
+                  </a:defRPr>
+                </a:pPr>
+                <a:r>
+                  <a:rPr lang="en-GB"/>
+                  <a:t>Output Image Size</a:t>
+                </a:r>
+              </a:p>
+            </c:rich>
+          </c:tx>
+          <c:layout>
+            <c:manualLayout>
+              <c:xMode val="edge"/>
+              <c:yMode val="edge"/>
+              <c:x val="0.42459646795008421"/>
+              <c:y val="0.84082623583264027"/>
+            </c:manualLayout>
+          </c:layout>
+          <c:overlay val="0"/>
+          <c:spPr>
+            <a:noFill/>
+            <a:ln>
+              <a:noFill/>
+            </a:ln>
+            <a:effectLst/>
+          </c:spPr>
+          <c:txPr>
+            <a:bodyPr rot="0" spcFirstLastPara="1" vertOverflow="ellipsis" vert="horz" wrap="square" anchor="ctr" anchorCtr="1"/>
+            <a:lstStyle/>
+            <a:p>
+              <a:pPr>
+                <a:defRPr sz="1000" b="0" i="0" u="none" strike="noStrike" kern="1200" baseline="0">
+                  <a:solidFill>
+                    <a:schemeClr val="tx1">
+                      <a:lumMod val="65000"/>
+                      <a:lumOff val="35000"/>
+                    </a:schemeClr>
+                  </a:solidFill>
+                  <a:latin typeface="+mn-lt"/>
+                  <a:ea typeface="+mn-ea"/>
+                  <a:cs typeface="+mn-cs"/>
+                </a:defRPr>
+              </a:pPr>
+              <a:endParaRPr lang="en-US"/>
+            </a:p>
+          </c:txPr>
+        </c:title>
+        <c:numFmt formatCode="General" sourceLinked="1"/>
+        <c:majorTickMark val="none"/>
+        <c:minorTickMark val="none"/>
+        <c:tickLblPos val="nextTo"/>
+        <c:spPr>
+          <a:noFill/>
+          <a:ln w="9525" cap="flat" cmpd="sng" algn="ctr">
+            <a:solidFill>
+              <a:schemeClr val="tx1">
+                <a:lumMod val="15000"/>
+                <a:lumOff val="85000"/>
+              </a:schemeClr>
+            </a:solidFill>
+            <a:round/>
+          </a:ln>
+          <a:effectLst/>
+        </c:spPr>
+        <c:txPr>
+          <a:bodyPr rot="-60000000" spcFirstLastPara="1" vertOverflow="ellipsis" vert="horz" wrap="square" anchor="ctr" anchorCtr="1"/>
+          <a:lstStyle/>
+          <a:p>
+            <a:pPr>
+              <a:defRPr sz="900" b="0" i="0" u="none" strike="noStrike" kern="1200" baseline="0">
+                <a:solidFill>
+                  <a:schemeClr val="tx1">
+                    <a:lumMod val="65000"/>
+                    <a:lumOff val="35000"/>
+                  </a:schemeClr>
+                </a:solidFill>
+                <a:latin typeface="+mn-lt"/>
+                <a:ea typeface="+mn-ea"/>
+                <a:cs typeface="+mn-cs"/>
+              </a:defRPr>
+            </a:pPr>
+            <a:endParaRPr lang="en-US"/>
+          </a:p>
+        </c:txPr>
+        <c:crossAx val="425050712"/>
+        <c:crosses val="autoZero"/>
+        <c:auto val="1"/>
+        <c:lblAlgn val="ctr"/>
+        <c:lblOffset val="100"/>
+        <c:noMultiLvlLbl val="0"/>
+      </c:catAx>
+      <c:valAx>
+        <c:axId val="425050712"/>
+        <c:scaling>
+          <c:orientation val="minMax"/>
+        </c:scaling>
+        <c:delete val="0"/>
+        <c:axPos val="l"/>
+        <c:majorGridlines>
+          <c:spPr>
+            <a:ln w="9525" cap="flat" cmpd="sng" algn="ctr">
+              <a:solidFill>
+                <a:schemeClr val="tx1">
+                  <a:lumMod val="15000"/>
+                  <a:lumOff val="85000"/>
+                </a:schemeClr>
+              </a:solidFill>
+              <a:round/>
+            </a:ln>
+            <a:effectLst/>
+          </c:spPr>
+        </c:majorGridlines>
+        <c:title>
+          <c:tx>
+            <c:rich>
+              <a:bodyPr rot="-5400000" spcFirstLastPara="1" vertOverflow="ellipsis" vert="horz" wrap="square" anchor="ctr" anchorCtr="1"/>
+              <a:lstStyle/>
+              <a:p>
+                <a:pPr>
+                  <a:defRPr sz="1000" b="0" i="0" u="none" strike="noStrike" kern="1200" baseline="0">
+                    <a:solidFill>
+                      <a:schemeClr val="tx1">
+                        <a:lumMod val="65000"/>
+                        <a:lumOff val="35000"/>
+                      </a:schemeClr>
+                    </a:solidFill>
+                    <a:latin typeface="+mn-lt"/>
+                    <a:ea typeface="+mn-ea"/>
+                    <a:cs typeface="+mn-cs"/>
+                  </a:defRPr>
+                </a:pPr>
+                <a:r>
+                  <a:rPr lang="en-GB"/>
+                  <a:t>Time Taken</a:t>
+                </a:r>
+                <a:r>
+                  <a:rPr lang="en-GB" baseline="0"/>
+                  <a:t> (ms)</a:t>
+                </a:r>
+                <a:endParaRPr lang="en-GB"/>
+              </a:p>
+            </c:rich>
+          </c:tx>
+          <c:overlay val="0"/>
+          <c:spPr>
+            <a:noFill/>
+            <a:ln>
+              <a:noFill/>
+            </a:ln>
+            <a:effectLst/>
+          </c:spPr>
+          <c:txPr>
+            <a:bodyPr rot="-5400000" spcFirstLastPara="1" vertOverflow="ellipsis" vert="horz" wrap="square" anchor="ctr" anchorCtr="1"/>
+            <a:lstStyle/>
+            <a:p>
+              <a:pPr>
+                <a:defRPr sz="1000" b="0" i="0" u="none" strike="noStrike" kern="1200" baseline="0">
+                  <a:solidFill>
+                    <a:schemeClr val="tx1">
+                      <a:lumMod val="65000"/>
+                      <a:lumOff val="35000"/>
+                    </a:schemeClr>
+                  </a:solidFill>
+                  <a:latin typeface="+mn-lt"/>
+                  <a:ea typeface="+mn-ea"/>
+                  <a:cs typeface="+mn-cs"/>
+                </a:defRPr>
+              </a:pPr>
+              <a:endParaRPr lang="en-US"/>
+            </a:p>
+          </c:txPr>
+        </c:title>
+        <c:numFmt formatCode="General" sourceLinked="1"/>
+        <c:majorTickMark val="none"/>
+        <c:minorTickMark val="none"/>
+        <c:tickLblPos val="nextTo"/>
+        <c:spPr>
+          <a:noFill/>
+          <a:ln>
+            <a:noFill/>
+          </a:ln>
+          <a:effectLst/>
+        </c:spPr>
+        <c:txPr>
+          <a:bodyPr rot="-60000000" spcFirstLastPara="1" vertOverflow="ellipsis" vert="horz" wrap="square" anchor="ctr" anchorCtr="1"/>
+          <a:lstStyle/>
+          <a:p>
+            <a:pPr>
+              <a:defRPr sz="900" b="0" i="0" u="none" strike="noStrike" kern="1200" baseline="0">
+                <a:solidFill>
+                  <a:schemeClr val="tx1">
+                    <a:lumMod val="65000"/>
+                    <a:lumOff val="35000"/>
+                  </a:schemeClr>
+                </a:solidFill>
+                <a:latin typeface="+mn-lt"/>
+                <a:ea typeface="+mn-ea"/>
+                <a:cs typeface="+mn-cs"/>
+              </a:defRPr>
+            </a:pPr>
+            <a:endParaRPr lang="en-US"/>
+          </a:p>
+        </c:txPr>
+        <c:crossAx val="425047760"/>
+        <c:crosses val="autoZero"/>
+        <c:crossBetween val="between"/>
+      </c:valAx>
+      <c:spPr>
+        <a:noFill/>
+        <a:ln>
+          <a:noFill/>
+        </a:ln>
+        <a:effectLst/>
+      </c:spPr>
+    </c:plotArea>
+    <c:legend>
+      <c:legendPos val="b"/>
+      <c:overlay val="0"/>
+      <c:spPr>
+        <a:noFill/>
+        <a:ln>
+          <a:noFill/>
+        </a:ln>
+        <a:effectLst/>
+      </c:spPr>
+      <c:txPr>
+        <a:bodyPr rot="0" spcFirstLastPara="1" vertOverflow="ellipsis" vert="horz" wrap="square" anchor="ctr" anchorCtr="1"/>
+        <a:lstStyle/>
+        <a:p>
+          <a:pPr>
+            <a:defRPr sz="900" b="0" i="0" u="none" strike="noStrike" kern="1200" baseline="0">
+              <a:solidFill>
+                <a:schemeClr val="tx1">
+                  <a:lumMod val="65000"/>
+                  <a:lumOff val="35000"/>
+                </a:schemeClr>
+              </a:solidFill>
+              <a:latin typeface="+mn-lt"/>
+              <a:ea typeface="+mn-ea"/>
+              <a:cs typeface="+mn-cs"/>
+            </a:defRPr>
+          </a:pPr>
+          <a:endParaRPr lang="en-US"/>
+        </a:p>
+      </c:txPr>
+    </c:legend>
+    <c:plotVisOnly val="1"/>
+    <c:dispBlanksAs val="gap"/>
+    <c:showDLblsOverMax val="0"/>
+  </c:chart>
+  <c:spPr>
+    <a:solidFill>
+      <a:schemeClr val="bg1"/>
+    </a:solidFill>
+    <a:ln w="9525" cap="flat" cmpd="sng" algn="ctr">
+      <a:solidFill>
+        <a:schemeClr val="tx1">
+          <a:lumMod val="15000"/>
+          <a:lumOff val="85000"/>
+        </a:schemeClr>
+      </a:solidFill>
+      <a:round/>
+    </a:ln>
+    <a:effectLst/>
+  </c:spPr>
+  <c:txPr>
+    <a:bodyPr/>
+    <a:lstStyle/>
+    <a:p>
+      <a:pPr>
+        <a:defRPr/>
+      </a:pPr>
+      <a:endParaRPr lang="en-US"/>
+    </a:p>
+  </c:txPr>
+  <c:externalData r:id="rId3">
+    <c:autoUpdate val="0"/>
+  </c:externalData>
+</c:chartSpace>
+</file>
+
 <file path=word/charts/colors1.xml><?xml version="1.0" encoding="utf-8"?>
 <cs:colorStyle xmlns:cs="http://schemas.microsoft.com/office/drawing/2012/chartStyle" xmlns:a="http://schemas.openxmlformats.org/drawingml/2006/main" meth="cycle" id="10">
   <a:schemeClr val="accent1"/>
@@ -6684,8 +7826,88 @@
 </cs:colorStyle>
 </file>
 
+<file path=word/charts/colors7.xml><?xml version="1.0" encoding="utf-8"?>
+<cs:colorStyle xmlns:cs="http://schemas.microsoft.com/office/drawing/2012/chartStyle" xmlns:a="http://schemas.openxmlformats.org/drawingml/2006/main" meth="cycle" id="10">
+  <a:schemeClr val="accent1"/>
+  <a:schemeClr val="accent2"/>
+  <a:schemeClr val="accent3"/>
+  <a:schemeClr val="accent4"/>
+  <a:schemeClr val="accent5"/>
+  <a:schemeClr val="accent6"/>
+  <cs:variation/>
+  <cs:variation>
+    <a:lumMod val="60000"/>
+  </cs:variation>
+  <cs:variation>
+    <a:lumMod val="80000"/>
+    <a:lumOff val="20000"/>
+  </cs:variation>
+  <cs:variation>
+    <a:lumMod val="80000"/>
+  </cs:variation>
+  <cs:variation>
+    <a:lumMod val="60000"/>
+    <a:lumOff val="40000"/>
+  </cs:variation>
+  <cs:variation>
+    <a:lumMod val="50000"/>
+  </cs:variation>
+  <cs:variation>
+    <a:lumMod val="70000"/>
+    <a:lumOff val="30000"/>
+  </cs:variation>
+  <cs:variation>
+    <a:lumMod val="70000"/>
+  </cs:variation>
+  <cs:variation>
+    <a:lumMod val="50000"/>
+    <a:lumOff val="50000"/>
+  </cs:variation>
+</cs:colorStyle>
+</file>
+
+<file path=word/charts/colors8.xml><?xml version="1.0" encoding="utf-8"?>
+<cs:colorStyle xmlns:cs="http://schemas.microsoft.com/office/drawing/2012/chartStyle" xmlns:a="http://schemas.openxmlformats.org/drawingml/2006/main" meth="cycle" id="10">
+  <a:schemeClr val="accent1"/>
+  <a:schemeClr val="accent2"/>
+  <a:schemeClr val="accent3"/>
+  <a:schemeClr val="accent4"/>
+  <a:schemeClr val="accent5"/>
+  <a:schemeClr val="accent6"/>
+  <cs:variation/>
+  <cs:variation>
+    <a:lumMod val="60000"/>
+  </cs:variation>
+  <cs:variation>
+    <a:lumMod val="80000"/>
+    <a:lumOff val="20000"/>
+  </cs:variation>
+  <cs:variation>
+    <a:lumMod val="80000"/>
+  </cs:variation>
+  <cs:variation>
+    <a:lumMod val="60000"/>
+    <a:lumOff val="40000"/>
+  </cs:variation>
+  <cs:variation>
+    <a:lumMod val="50000"/>
+  </cs:variation>
+  <cs:variation>
+    <a:lumMod val="70000"/>
+    <a:lumOff val="30000"/>
+  </cs:variation>
+  <cs:variation>
+    <a:lumMod val="70000"/>
+  </cs:variation>
+  <cs:variation>
+    <a:lumMod val="50000"/>
+    <a:lumOff val="50000"/>
+  </cs:variation>
+</cs:colorStyle>
+</file>
+
 <file path=word/charts/style1.xml><?xml version="1.0" encoding="utf-8"?>
-<cs:chartStyle xmlns:cs="http://schemas.microsoft.com/office/drawing/2012/chartStyle" xmlns:a="http://schemas.openxmlformats.org/drawingml/2006/main" id="201">
+<cs:chartStyle xmlns:cs="http://schemas.microsoft.com/office/drawing/2012/chartStyle" xmlns:a="http://schemas.openxmlformats.org/drawingml/2006/main" id="227">
   <cs:axisTitle>
     <cs:lnRef idx="0"/>
     <cs:fillRef idx="0"/>
@@ -6793,6 +8015,11 @@
     <cs:fontRef idx="minor">
       <a:schemeClr val="tx1"/>
     </cs:fontRef>
+    <cs:spPr>
+      <a:solidFill>
+        <a:schemeClr val="phClr"/>
+      </a:solidFill>
+    </cs:spPr>
   </cs:dataPoint>
   <cs:dataPoint3D>
     <cs:lnRef idx="0"/>
@@ -6803,6 +8030,11 @@
     <cs:fontRef idx="minor">
       <a:schemeClr val="tx1"/>
     </cs:fontRef>
+    <cs:spPr>
+      <a:solidFill>
+        <a:schemeClr val="phClr"/>
+      </a:solidFill>
+    </cs:spPr>
   </cs:dataPoint3D>
   <cs:dataPointLine>
     <cs:lnRef idx="0">
@@ -6834,6 +8066,9 @@
       <a:schemeClr val="tx1"/>
     </cs:fontRef>
     <cs:spPr>
+      <a:solidFill>
+        <a:schemeClr val="phClr"/>
+      </a:solidFill>
       <a:ln w="9525">
         <a:solidFill>
           <a:schemeClr val="phClr"/>
@@ -7188,7 +8423,7 @@
 </file>
 
 <file path=word/charts/style2.xml><?xml version="1.0" encoding="utf-8"?>
-<cs:chartStyle xmlns:cs="http://schemas.microsoft.com/office/drawing/2012/chartStyle" xmlns:a="http://schemas.openxmlformats.org/drawingml/2006/main" id="227">
+<cs:chartStyle xmlns:cs="http://schemas.microsoft.com/office/drawing/2012/chartStyle" xmlns:a="http://schemas.openxmlformats.org/drawingml/2006/main" id="201">
   <cs:axisTitle>
     <cs:lnRef idx="0"/>
     <cs:fillRef idx="0"/>
@@ -7296,11 +8531,6 @@
     <cs:fontRef idx="minor">
       <a:schemeClr val="tx1"/>
     </cs:fontRef>
-    <cs:spPr>
-      <a:solidFill>
-        <a:schemeClr val="phClr"/>
-      </a:solidFill>
-    </cs:spPr>
   </cs:dataPoint>
   <cs:dataPoint3D>
     <cs:lnRef idx="0"/>
@@ -7311,11 +8541,6 @@
     <cs:fontRef idx="minor">
       <a:schemeClr val="tx1"/>
     </cs:fontRef>
-    <cs:spPr>
-      <a:solidFill>
-        <a:schemeClr val="phClr"/>
-      </a:solidFill>
-    </cs:spPr>
   </cs:dataPoint3D>
   <cs:dataPointLine>
     <cs:lnRef idx="0">
@@ -7347,9 +8572,6 @@
       <a:schemeClr val="tx1"/>
     </cs:fontRef>
     <cs:spPr>
-      <a:solidFill>
-        <a:schemeClr val="phClr"/>
-      </a:solidFill>
       <a:ln w="9525">
         <a:solidFill>
           <a:schemeClr val="phClr"/>
@@ -8220,7 +9442,7 @@
 </file>
 
 <file path=word/charts/style4.xml><?xml version="1.0" encoding="utf-8"?>
-<cs:chartStyle xmlns:cs="http://schemas.microsoft.com/office/drawing/2012/chartStyle" xmlns:a="http://schemas.openxmlformats.org/drawingml/2006/main" id="201">
+<cs:chartStyle xmlns:cs="http://schemas.microsoft.com/office/drawing/2012/chartStyle" xmlns:a="http://schemas.openxmlformats.org/drawingml/2006/main" id="227">
   <cs:axisTitle>
     <cs:lnRef idx="0"/>
     <cs:fillRef idx="0"/>
@@ -8328,6 +9550,11 @@
     <cs:fontRef idx="minor">
       <a:schemeClr val="tx1"/>
     </cs:fontRef>
+    <cs:spPr>
+      <a:solidFill>
+        <a:schemeClr val="phClr"/>
+      </a:solidFill>
+    </cs:spPr>
   </cs:dataPoint>
   <cs:dataPoint3D>
     <cs:lnRef idx="0"/>
@@ -8338,6 +9565,11 @@
     <cs:fontRef idx="minor">
       <a:schemeClr val="tx1"/>
     </cs:fontRef>
+    <cs:spPr>
+      <a:solidFill>
+        <a:schemeClr val="phClr"/>
+      </a:solidFill>
+    </cs:spPr>
   </cs:dataPoint3D>
   <cs:dataPointLine>
     <cs:lnRef idx="0">
@@ -8369,6 +9601,9 @@
       <a:schemeClr val="tx1"/>
     </cs:fontRef>
     <cs:spPr>
+      <a:solidFill>
+        <a:schemeClr val="phClr"/>
+      </a:solidFill>
       <a:ln w="9525">
         <a:solidFill>
           <a:schemeClr val="phClr"/>
@@ -8723,7 +9958,7 @@
 </file>
 
 <file path=word/charts/style5.xml><?xml version="1.0" encoding="utf-8"?>
-<cs:chartStyle xmlns:cs="http://schemas.microsoft.com/office/drawing/2012/chartStyle" xmlns:a="http://schemas.openxmlformats.org/drawingml/2006/main" id="227">
+<cs:chartStyle xmlns:cs="http://schemas.microsoft.com/office/drawing/2012/chartStyle" xmlns:a="http://schemas.openxmlformats.org/drawingml/2006/main" id="201">
   <cs:axisTitle>
     <cs:lnRef idx="0"/>
     <cs:fillRef idx="0"/>
@@ -8831,11 +10066,6 @@
     <cs:fontRef idx="minor">
       <a:schemeClr val="tx1"/>
     </cs:fontRef>
-    <cs:spPr>
-      <a:solidFill>
-        <a:schemeClr val="phClr"/>
-      </a:solidFill>
-    </cs:spPr>
   </cs:dataPoint>
   <cs:dataPoint3D>
     <cs:lnRef idx="0"/>
@@ -8846,11 +10076,6 @@
     <cs:fontRef idx="minor">
       <a:schemeClr val="tx1"/>
     </cs:fontRef>
-    <cs:spPr>
-      <a:solidFill>
-        <a:schemeClr val="phClr"/>
-      </a:solidFill>
-    </cs:spPr>
   </cs:dataPoint3D>
   <cs:dataPointLine>
     <cs:lnRef idx="0">
@@ -8882,9 +10107,6 @@
       <a:schemeClr val="tx1"/>
     </cs:fontRef>
     <cs:spPr>
-      <a:solidFill>
-        <a:schemeClr val="phClr"/>
-      </a:solidFill>
       <a:ln w="9525">
         <a:solidFill>
           <a:schemeClr val="phClr"/>
@@ -9401,6 +10623,1014 @@
       <a:solidFill>
         <a:schemeClr val="phClr"/>
       </a:solidFill>
+      <a:ln w="9525">
+        <a:solidFill>
+          <a:schemeClr val="phClr"/>
+        </a:solidFill>
+      </a:ln>
+    </cs:spPr>
+  </cs:dataPointMarker>
+  <cs:dataPointMarkerLayout symbol="circle" size="5"/>
+  <cs:dataPointWireframe>
+    <cs:lnRef idx="0">
+      <cs:styleClr val="auto"/>
+    </cs:lnRef>
+    <cs:fillRef idx="1"/>
+    <cs:effectRef idx="0"/>
+    <cs:fontRef idx="minor">
+      <a:schemeClr val="tx1"/>
+    </cs:fontRef>
+    <cs:spPr>
+      <a:ln w="9525" cap="rnd">
+        <a:solidFill>
+          <a:schemeClr val="phClr"/>
+        </a:solidFill>
+        <a:round/>
+      </a:ln>
+    </cs:spPr>
+  </cs:dataPointWireframe>
+  <cs:dataTable>
+    <cs:lnRef idx="0"/>
+    <cs:fillRef idx="0"/>
+    <cs:effectRef idx="0"/>
+    <cs:fontRef idx="minor">
+      <a:schemeClr val="tx1">
+        <a:lumMod val="65000"/>
+        <a:lumOff val="35000"/>
+      </a:schemeClr>
+    </cs:fontRef>
+    <cs:spPr>
+      <a:noFill/>
+      <a:ln w="9525" cap="flat" cmpd="sng" algn="ctr">
+        <a:solidFill>
+          <a:schemeClr val="tx1">
+            <a:lumMod val="15000"/>
+            <a:lumOff val="85000"/>
+          </a:schemeClr>
+        </a:solidFill>
+        <a:round/>
+      </a:ln>
+    </cs:spPr>
+    <cs:defRPr sz="900" kern="1200"/>
+  </cs:dataTable>
+  <cs:downBar>
+    <cs:lnRef idx="0"/>
+    <cs:fillRef idx="0"/>
+    <cs:effectRef idx="0"/>
+    <cs:fontRef idx="minor">
+      <a:schemeClr val="dk1"/>
+    </cs:fontRef>
+    <cs:spPr>
+      <a:solidFill>
+        <a:schemeClr val="dk1">
+          <a:lumMod val="65000"/>
+          <a:lumOff val="35000"/>
+        </a:schemeClr>
+      </a:solidFill>
+      <a:ln w="9525">
+        <a:solidFill>
+          <a:schemeClr val="tx1">
+            <a:lumMod val="65000"/>
+            <a:lumOff val="35000"/>
+          </a:schemeClr>
+        </a:solidFill>
+      </a:ln>
+    </cs:spPr>
+  </cs:downBar>
+  <cs:dropLine>
+    <cs:lnRef idx="0"/>
+    <cs:fillRef idx="0"/>
+    <cs:effectRef idx="0"/>
+    <cs:fontRef idx="minor">
+      <a:schemeClr val="tx1"/>
+    </cs:fontRef>
+    <cs:spPr>
+      <a:ln w="9525" cap="flat" cmpd="sng" algn="ctr">
+        <a:solidFill>
+          <a:schemeClr val="tx1">
+            <a:lumMod val="35000"/>
+            <a:lumOff val="65000"/>
+          </a:schemeClr>
+        </a:solidFill>
+        <a:round/>
+      </a:ln>
+    </cs:spPr>
+  </cs:dropLine>
+  <cs:errorBar>
+    <cs:lnRef idx="0"/>
+    <cs:fillRef idx="0"/>
+    <cs:effectRef idx="0"/>
+    <cs:fontRef idx="minor">
+      <a:schemeClr val="tx1"/>
+    </cs:fontRef>
+    <cs:spPr>
+      <a:ln w="9525" cap="flat" cmpd="sng" algn="ctr">
+        <a:solidFill>
+          <a:schemeClr val="tx1">
+            <a:lumMod val="65000"/>
+            <a:lumOff val="35000"/>
+          </a:schemeClr>
+        </a:solidFill>
+        <a:round/>
+      </a:ln>
+    </cs:spPr>
+  </cs:errorBar>
+  <cs:floor>
+    <cs:lnRef idx="0"/>
+    <cs:fillRef idx="0"/>
+    <cs:effectRef idx="0"/>
+    <cs:fontRef idx="minor">
+      <a:schemeClr val="tx1"/>
+    </cs:fontRef>
+    <cs:spPr>
+      <a:noFill/>
+      <a:ln>
+        <a:noFill/>
+      </a:ln>
+    </cs:spPr>
+  </cs:floor>
+  <cs:gridlineMajor>
+    <cs:lnRef idx="0"/>
+    <cs:fillRef idx="0"/>
+    <cs:effectRef idx="0"/>
+    <cs:fontRef idx="minor">
+      <a:schemeClr val="tx1"/>
+    </cs:fontRef>
+    <cs:spPr>
+      <a:ln w="9525" cap="flat" cmpd="sng" algn="ctr">
+        <a:solidFill>
+          <a:schemeClr val="tx1">
+            <a:lumMod val="15000"/>
+            <a:lumOff val="85000"/>
+          </a:schemeClr>
+        </a:solidFill>
+        <a:round/>
+      </a:ln>
+    </cs:spPr>
+  </cs:gridlineMajor>
+  <cs:gridlineMinor>
+    <cs:lnRef idx="0"/>
+    <cs:fillRef idx="0"/>
+    <cs:effectRef idx="0"/>
+    <cs:fontRef idx="minor">
+      <a:schemeClr val="tx1"/>
+    </cs:fontRef>
+    <cs:spPr>
+      <a:ln w="9525" cap="flat" cmpd="sng" algn="ctr">
+        <a:solidFill>
+          <a:schemeClr val="tx1">
+            <a:lumMod val="5000"/>
+            <a:lumOff val="95000"/>
+          </a:schemeClr>
+        </a:solidFill>
+        <a:round/>
+      </a:ln>
+    </cs:spPr>
+  </cs:gridlineMinor>
+  <cs:hiLoLine>
+    <cs:lnRef idx="0"/>
+    <cs:fillRef idx="0"/>
+    <cs:effectRef idx="0"/>
+    <cs:fontRef idx="minor">
+      <a:schemeClr val="tx1"/>
+    </cs:fontRef>
+    <cs:spPr>
+      <a:ln w="9525" cap="flat" cmpd="sng" algn="ctr">
+        <a:solidFill>
+          <a:schemeClr val="tx1">
+            <a:lumMod val="75000"/>
+            <a:lumOff val="25000"/>
+          </a:schemeClr>
+        </a:solidFill>
+        <a:round/>
+      </a:ln>
+    </cs:spPr>
+  </cs:hiLoLine>
+  <cs:leaderLine>
+    <cs:lnRef idx="0"/>
+    <cs:fillRef idx="0"/>
+    <cs:effectRef idx="0"/>
+    <cs:fontRef idx="minor">
+      <a:schemeClr val="tx1"/>
+    </cs:fontRef>
+    <cs:spPr>
+      <a:ln w="9525" cap="flat" cmpd="sng" algn="ctr">
+        <a:solidFill>
+          <a:schemeClr val="tx1">
+            <a:lumMod val="35000"/>
+            <a:lumOff val="65000"/>
+          </a:schemeClr>
+        </a:solidFill>
+        <a:round/>
+      </a:ln>
+    </cs:spPr>
+  </cs:leaderLine>
+  <cs:legend>
+    <cs:lnRef idx="0"/>
+    <cs:fillRef idx="0"/>
+    <cs:effectRef idx="0"/>
+    <cs:fontRef idx="minor">
+      <a:schemeClr val="tx1">
+        <a:lumMod val="65000"/>
+        <a:lumOff val="35000"/>
+      </a:schemeClr>
+    </cs:fontRef>
+    <cs:defRPr sz="900" kern="1200"/>
+  </cs:legend>
+  <cs:plotArea mods="allowNoFillOverride allowNoLineOverride">
+    <cs:lnRef idx="0"/>
+    <cs:fillRef idx="0"/>
+    <cs:effectRef idx="0"/>
+    <cs:fontRef idx="minor">
+      <a:schemeClr val="tx1"/>
+    </cs:fontRef>
+  </cs:plotArea>
+  <cs:plotArea3D mods="allowNoFillOverride allowNoLineOverride">
+    <cs:lnRef idx="0"/>
+    <cs:fillRef idx="0"/>
+    <cs:effectRef idx="0"/>
+    <cs:fontRef idx="minor">
+      <a:schemeClr val="tx1"/>
+    </cs:fontRef>
+  </cs:plotArea3D>
+  <cs:seriesAxis>
+    <cs:lnRef idx="0"/>
+    <cs:fillRef idx="0"/>
+    <cs:effectRef idx="0"/>
+    <cs:fontRef idx="minor">
+      <a:schemeClr val="tx1">
+        <a:lumMod val="65000"/>
+        <a:lumOff val="35000"/>
+      </a:schemeClr>
+    </cs:fontRef>
+    <cs:defRPr sz="900" kern="1200"/>
+  </cs:seriesAxis>
+  <cs:seriesLine>
+    <cs:lnRef idx="0"/>
+    <cs:fillRef idx="0"/>
+    <cs:effectRef idx="0"/>
+    <cs:fontRef idx="minor">
+      <a:schemeClr val="tx1"/>
+    </cs:fontRef>
+    <cs:spPr>
+      <a:ln w="9525" cap="flat" cmpd="sng" algn="ctr">
+        <a:solidFill>
+          <a:schemeClr val="tx1">
+            <a:lumMod val="35000"/>
+            <a:lumOff val="65000"/>
+          </a:schemeClr>
+        </a:solidFill>
+        <a:round/>
+      </a:ln>
+    </cs:spPr>
+  </cs:seriesLine>
+  <cs:title>
+    <cs:lnRef idx="0"/>
+    <cs:fillRef idx="0"/>
+    <cs:effectRef idx="0"/>
+    <cs:fontRef idx="minor">
+      <a:schemeClr val="tx1">
+        <a:lumMod val="65000"/>
+        <a:lumOff val="35000"/>
+      </a:schemeClr>
+    </cs:fontRef>
+    <cs:defRPr sz="1400" b="0" kern="1200" spc="0" baseline="0"/>
+  </cs:title>
+  <cs:trendline>
+    <cs:lnRef idx="0">
+      <cs:styleClr val="auto"/>
+    </cs:lnRef>
+    <cs:fillRef idx="0"/>
+    <cs:effectRef idx="0"/>
+    <cs:fontRef idx="minor">
+      <a:schemeClr val="tx1"/>
+    </cs:fontRef>
+    <cs:spPr>
+      <a:ln w="19050" cap="rnd">
+        <a:solidFill>
+          <a:schemeClr val="phClr"/>
+        </a:solidFill>
+        <a:prstDash val="sysDot"/>
+      </a:ln>
+    </cs:spPr>
+  </cs:trendline>
+  <cs:trendlineLabel>
+    <cs:lnRef idx="0"/>
+    <cs:fillRef idx="0"/>
+    <cs:effectRef idx="0"/>
+    <cs:fontRef idx="minor">
+      <a:schemeClr val="tx1">
+        <a:lumMod val="65000"/>
+        <a:lumOff val="35000"/>
+      </a:schemeClr>
+    </cs:fontRef>
+    <cs:defRPr sz="900" kern="1200"/>
+  </cs:trendlineLabel>
+  <cs:upBar>
+    <cs:lnRef idx="0"/>
+    <cs:fillRef idx="0"/>
+    <cs:effectRef idx="0"/>
+    <cs:fontRef idx="minor">
+      <a:schemeClr val="dk1"/>
+    </cs:fontRef>
+    <cs:spPr>
+      <a:solidFill>
+        <a:schemeClr val="lt1"/>
+      </a:solidFill>
+      <a:ln w="9525">
+        <a:solidFill>
+          <a:schemeClr val="tx1">
+            <a:lumMod val="15000"/>
+            <a:lumOff val="85000"/>
+          </a:schemeClr>
+        </a:solidFill>
+      </a:ln>
+    </cs:spPr>
+  </cs:upBar>
+  <cs:valueAxis>
+    <cs:lnRef idx="0"/>
+    <cs:fillRef idx="0"/>
+    <cs:effectRef idx="0"/>
+    <cs:fontRef idx="minor">
+      <a:schemeClr val="tx1">
+        <a:lumMod val="65000"/>
+        <a:lumOff val="35000"/>
+      </a:schemeClr>
+    </cs:fontRef>
+    <cs:defRPr sz="900" kern="1200"/>
+  </cs:valueAxis>
+  <cs:wall>
+    <cs:lnRef idx="0"/>
+    <cs:fillRef idx="0"/>
+    <cs:effectRef idx="0"/>
+    <cs:fontRef idx="minor">
+      <a:schemeClr val="tx1"/>
+    </cs:fontRef>
+    <cs:spPr>
+      <a:noFill/>
+      <a:ln>
+        <a:noFill/>
+      </a:ln>
+    </cs:spPr>
+  </cs:wall>
+</cs:chartStyle>
+</file>
+
+<file path=word/charts/style7.xml><?xml version="1.0" encoding="utf-8"?>
+<cs:chartStyle xmlns:cs="http://schemas.microsoft.com/office/drawing/2012/chartStyle" xmlns:a="http://schemas.openxmlformats.org/drawingml/2006/main" id="216">
+  <cs:axisTitle>
+    <cs:lnRef idx="0"/>
+    <cs:fillRef idx="0"/>
+    <cs:effectRef idx="0"/>
+    <cs:fontRef idx="minor">
+      <a:schemeClr val="tx1">
+        <a:lumMod val="65000"/>
+        <a:lumOff val="35000"/>
+      </a:schemeClr>
+    </cs:fontRef>
+    <cs:defRPr sz="1000" kern="1200"/>
+  </cs:axisTitle>
+  <cs:categoryAxis>
+    <cs:lnRef idx="0"/>
+    <cs:fillRef idx="0"/>
+    <cs:effectRef idx="0"/>
+    <cs:fontRef idx="minor">
+      <a:schemeClr val="tx1">
+        <a:lumMod val="65000"/>
+        <a:lumOff val="35000"/>
+      </a:schemeClr>
+    </cs:fontRef>
+    <cs:spPr>
+      <a:ln w="9525" cap="flat" cmpd="sng" algn="ctr">
+        <a:solidFill>
+          <a:schemeClr val="tx1">
+            <a:lumMod val="15000"/>
+            <a:lumOff val="85000"/>
+          </a:schemeClr>
+        </a:solidFill>
+        <a:round/>
+      </a:ln>
+    </cs:spPr>
+    <cs:defRPr sz="900" kern="1200"/>
+  </cs:categoryAxis>
+  <cs:chartArea mods="allowNoFillOverride allowNoLineOverride">
+    <cs:lnRef idx="0"/>
+    <cs:fillRef idx="0"/>
+    <cs:effectRef idx="0"/>
+    <cs:fontRef idx="minor">
+      <a:schemeClr val="tx1"/>
+    </cs:fontRef>
+    <cs:spPr>
+      <a:solidFill>
+        <a:schemeClr val="bg1"/>
+      </a:solidFill>
+      <a:ln w="9525" cap="flat" cmpd="sng" algn="ctr">
+        <a:solidFill>
+          <a:schemeClr val="tx1">
+            <a:lumMod val="15000"/>
+            <a:lumOff val="85000"/>
+          </a:schemeClr>
+        </a:solidFill>
+        <a:round/>
+      </a:ln>
+    </cs:spPr>
+    <cs:defRPr sz="1000" kern="1200"/>
+  </cs:chartArea>
+  <cs:dataLabel>
+    <cs:lnRef idx="0"/>
+    <cs:fillRef idx="0"/>
+    <cs:effectRef idx="0"/>
+    <cs:fontRef idx="minor">
+      <a:schemeClr val="tx1">
+        <a:lumMod val="75000"/>
+        <a:lumOff val="25000"/>
+      </a:schemeClr>
+    </cs:fontRef>
+    <cs:defRPr sz="900" kern="1200"/>
+  </cs:dataLabel>
+  <cs:dataLabelCallout>
+    <cs:lnRef idx="0"/>
+    <cs:fillRef idx="0"/>
+    <cs:effectRef idx="0"/>
+    <cs:fontRef idx="minor">
+      <a:schemeClr val="dk1">
+        <a:lumMod val="65000"/>
+        <a:lumOff val="35000"/>
+      </a:schemeClr>
+    </cs:fontRef>
+    <cs:spPr>
+      <a:solidFill>
+        <a:schemeClr val="lt1"/>
+      </a:solidFill>
+      <a:ln>
+        <a:solidFill>
+          <a:schemeClr val="dk1">
+            <a:lumMod val="25000"/>
+            <a:lumOff val="75000"/>
+          </a:schemeClr>
+        </a:solidFill>
+      </a:ln>
+    </cs:spPr>
+    <cs:defRPr sz="900" kern="1200"/>
+    <cs:bodyPr rot="0" spcFirstLastPara="1" vertOverflow="clip" horzOverflow="clip" vert="horz" wrap="square" lIns="36576" tIns="18288" rIns="36576" bIns="18288" anchor="ctr" anchorCtr="1">
+      <a:spAutoFit/>
+    </cs:bodyPr>
+  </cs:dataLabelCallout>
+  <cs:dataPoint>
+    <cs:lnRef idx="0"/>
+    <cs:fillRef idx="1">
+      <cs:styleClr val="auto"/>
+    </cs:fillRef>
+    <cs:effectRef idx="0"/>
+    <cs:fontRef idx="minor">
+      <a:schemeClr val="tx1"/>
+    </cs:fontRef>
+  </cs:dataPoint>
+  <cs:dataPoint3D>
+    <cs:lnRef idx="0"/>
+    <cs:fillRef idx="1">
+      <cs:styleClr val="auto"/>
+    </cs:fillRef>
+    <cs:effectRef idx="0"/>
+    <cs:fontRef idx="minor">
+      <a:schemeClr val="tx1"/>
+    </cs:fontRef>
+  </cs:dataPoint3D>
+  <cs:dataPointLine>
+    <cs:lnRef idx="0">
+      <cs:styleClr val="auto"/>
+    </cs:lnRef>
+    <cs:fillRef idx="1"/>
+    <cs:effectRef idx="0"/>
+    <cs:fontRef idx="minor">
+      <a:schemeClr val="tx1"/>
+    </cs:fontRef>
+    <cs:spPr>
+      <a:ln w="28575" cap="rnd">
+        <a:solidFill>
+          <a:schemeClr val="phClr"/>
+        </a:solidFill>
+        <a:round/>
+      </a:ln>
+    </cs:spPr>
+  </cs:dataPointLine>
+  <cs:dataPointMarker>
+    <cs:lnRef idx="0">
+      <cs:styleClr val="auto"/>
+    </cs:lnRef>
+    <cs:fillRef idx="1">
+      <cs:styleClr val="auto"/>
+    </cs:fillRef>
+    <cs:effectRef idx="0"/>
+    <cs:fontRef idx="minor">
+      <a:schemeClr val="tx1"/>
+    </cs:fontRef>
+    <cs:spPr>
+      <a:ln w="9525">
+        <a:solidFill>
+          <a:schemeClr val="phClr"/>
+        </a:solidFill>
+      </a:ln>
+    </cs:spPr>
+  </cs:dataPointMarker>
+  <cs:dataPointMarkerLayout symbol="circle" size="5"/>
+  <cs:dataPointWireframe>
+    <cs:lnRef idx="0">
+      <cs:styleClr val="auto"/>
+    </cs:lnRef>
+    <cs:fillRef idx="1"/>
+    <cs:effectRef idx="0"/>
+    <cs:fontRef idx="minor">
+      <a:schemeClr val="tx1"/>
+    </cs:fontRef>
+    <cs:spPr>
+      <a:ln w="9525" cap="rnd">
+        <a:solidFill>
+          <a:schemeClr val="phClr"/>
+        </a:solidFill>
+        <a:round/>
+      </a:ln>
+    </cs:spPr>
+  </cs:dataPointWireframe>
+  <cs:dataTable>
+    <cs:lnRef idx="0"/>
+    <cs:fillRef idx="0"/>
+    <cs:effectRef idx="0"/>
+    <cs:fontRef idx="minor">
+      <a:schemeClr val="tx1">
+        <a:lumMod val="65000"/>
+        <a:lumOff val="35000"/>
+      </a:schemeClr>
+    </cs:fontRef>
+    <cs:spPr>
+      <a:noFill/>
+      <a:ln w="9525" cap="flat" cmpd="sng" algn="ctr">
+        <a:solidFill>
+          <a:schemeClr val="tx1">
+            <a:lumMod val="15000"/>
+            <a:lumOff val="85000"/>
+          </a:schemeClr>
+        </a:solidFill>
+        <a:round/>
+      </a:ln>
+    </cs:spPr>
+    <cs:defRPr sz="900" kern="1200"/>
+  </cs:dataTable>
+  <cs:downBar>
+    <cs:lnRef idx="0"/>
+    <cs:fillRef idx="0"/>
+    <cs:effectRef idx="0"/>
+    <cs:fontRef idx="minor">
+      <a:schemeClr val="tx1"/>
+    </cs:fontRef>
+    <cs:spPr>
+      <a:solidFill>
+        <a:schemeClr val="dk1">
+          <a:lumMod val="75000"/>
+          <a:lumOff val="25000"/>
+        </a:schemeClr>
+      </a:solidFill>
+      <a:ln w="9525" cap="flat" cmpd="sng" algn="ctr">
+        <a:solidFill>
+          <a:schemeClr val="tx1">
+            <a:lumMod val="65000"/>
+            <a:lumOff val="35000"/>
+          </a:schemeClr>
+        </a:solidFill>
+        <a:round/>
+      </a:ln>
+    </cs:spPr>
+  </cs:downBar>
+  <cs:dropLine>
+    <cs:lnRef idx="0"/>
+    <cs:fillRef idx="0"/>
+    <cs:effectRef idx="0"/>
+    <cs:fontRef idx="minor">
+      <a:schemeClr val="tx1"/>
+    </cs:fontRef>
+    <cs:spPr>
+      <a:ln w="9525" cap="flat" cmpd="sng" algn="ctr">
+        <a:solidFill>
+          <a:schemeClr val="tx1">
+            <a:lumMod val="35000"/>
+            <a:lumOff val="65000"/>
+          </a:schemeClr>
+        </a:solidFill>
+        <a:round/>
+      </a:ln>
+    </cs:spPr>
+  </cs:dropLine>
+  <cs:errorBar>
+    <cs:lnRef idx="0"/>
+    <cs:fillRef idx="0"/>
+    <cs:effectRef idx="0"/>
+    <cs:fontRef idx="minor">
+      <a:schemeClr val="tx1"/>
+    </cs:fontRef>
+    <cs:spPr>
+      <a:ln w="9525" cap="flat" cmpd="sng" algn="ctr">
+        <a:solidFill>
+          <a:schemeClr val="tx1">
+            <a:lumMod val="65000"/>
+            <a:lumOff val="35000"/>
+          </a:schemeClr>
+        </a:solidFill>
+        <a:round/>
+      </a:ln>
+    </cs:spPr>
+  </cs:errorBar>
+  <cs:floor>
+    <cs:lnRef idx="0"/>
+    <cs:fillRef idx="0"/>
+    <cs:effectRef idx="0"/>
+    <cs:fontRef idx="minor">
+      <a:schemeClr val="tx1"/>
+    </cs:fontRef>
+    <cs:spPr>
+      <a:noFill/>
+      <a:ln>
+        <a:noFill/>
+      </a:ln>
+    </cs:spPr>
+  </cs:floor>
+  <cs:gridlineMajor>
+    <cs:lnRef idx="0"/>
+    <cs:fillRef idx="0"/>
+    <cs:effectRef idx="0"/>
+    <cs:fontRef idx="minor">
+      <a:schemeClr val="tx1"/>
+    </cs:fontRef>
+    <cs:spPr>
+      <a:ln w="9525" cap="flat" cmpd="sng" algn="ctr">
+        <a:solidFill>
+          <a:schemeClr val="tx1">
+            <a:lumMod val="15000"/>
+            <a:lumOff val="85000"/>
+          </a:schemeClr>
+        </a:solidFill>
+        <a:round/>
+      </a:ln>
+    </cs:spPr>
+  </cs:gridlineMajor>
+  <cs:gridlineMinor>
+    <cs:lnRef idx="0"/>
+    <cs:fillRef idx="0"/>
+    <cs:effectRef idx="0"/>
+    <cs:fontRef idx="minor">
+      <a:schemeClr val="tx1"/>
+    </cs:fontRef>
+    <cs:spPr>
+      <a:ln w="9525" cap="flat" cmpd="sng" algn="ctr">
+        <a:solidFill>
+          <a:schemeClr val="tx1">
+            <a:lumMod val="5000"/>
+            <a:lumOff val="95000"/>
+          </a:schemeClr>
+        </a:solidFill>
+        <a:round/>
+      </a:ln>
+    </cs:spPr>
+  </cs:gridlineMinor>
+  <cs:hiLoLine>
+    <cs:lnRef idx="0"/>
+    <cs:fillRef idx="0"/>
+    <cs:effectRef idx="0"/>
+    <cs:fontRef idx="minor">
+      <a:schemeClr val="tx1"/>
+    </cs:fontRef>
+    <cs:spPr>
+      <a:ln w="9525" cap="flat" cmpd="sng" algn="ctr">
+        <a:solidFill>
+          <a:schemeClr val="tx1">
+            <a:lumMod val="50000"/>
+            <a:lumOff val="50000"/>
+          </a:schemeClr>
+        </a:solidFill>
+        <a:round/>
+      </a:ln>
+    </cs:spPr>
+  </cs:hiLoLine>
+  <cs:leaderLine>
+    <cs:lnRef idx="0"/>
+    <cs:fillRef idx="0"/>
+    <cs:effectRef idx="0"/>
+    <cs:fontRef idx="minor">
+      <a:schemeClr val="tx1"/>
+    </cs:fontRef>
+    <cs:spPr>
+      <a:ln w="9525" cap="flat" cmpd="sng" algn="ctr">
+        <a:solidFill>
+          <a:schemeClr val="tx1">
+            <a:lumMod val="35000"/>
+            <a:lumOff val="65000"/>
+          </a:schemeClr>
+        </a:solidFill>
+        <a:round/>
+      </a:ln>
+    </cs:spPr>
+  </cs:leaderLine>
+  <cs:legend>
+    <cs:lnRef idx="0"/>
+    <cs:fillRef idx="0"/>
+    <cs:effectRef idx="0"/>
+    <cs:fontRef idx="minor">
+      <a:schemeClr val="tx1">
+        <a:lumMod val="65000"/>
+        <a:lumOff val="35000"/>
+      </a:schemeClr>
+    </cs:fontRef>
+    <cs:defRPr sz="900" kern="1200"/>
+  </cs:legend>
+  <cs:plotArea mods="allowNoFillOverride allowNoLineOverride">
+    <cs:lnRef idx="0"/>
+    <cs:fillRef idx="0"/>
+    <cs:effectRef idx="0"/>
+    <cs:fontRef idx="minor">
+      <a:schemeClr val="tx1"/>
+    </cs:fontRef>
+  </cs:plotArea>
+  <cs:plotArea3D mods="allowNoFillOverride allowNoLineOverride">
+    <cs:lnRef idx="0"/>
+    <cs:fillRef idx="0"/>
+    <cs:effectRef idx="0"/>
+    <cs:fontRef idx="minor">
+      <a:schemeClr val="tx1"/>
+    </cs:fontRef>
+  </cs:plotArea3D>
+  <cs:seriesAxis>
+    <cs:lnRef idx="0"/>
+    <cs:fillRef idx="0"/>
+    <cs:effectRef idx="0"/>
+    <cs:fontRef idx="minor">
+      <a:schemeClr val="tx1">
+        <a:lumMod val="65000"/>
+        <a:lumOff val="35000"/>
+      </a:schemeClr>
+    </cs:fontRef>
+    <cs:defRPr sz="900" kern="1200"/>
+  </cs:seriesAxis>
+  <cs:seriesLine>
+    <cs:lnRef idx="0"/>
+    <cs:fillRef idx="0"/>
+    <cs:effectRef idx="0"/>
+    <cs:fontRef idx="minor">
+      <a:schemeClr val="tx1"/>
+    </cs:fontRef>
+    <cs:spPr>
+      <a:ln w="9525" cap="flat" cmpd="sng" algn="ctr">
+        <a:solidFill>
+          <a:schemeClr val="tx1">
+            <a:lumMod val="35000"/>
+            <a:lumOff val="65000"/>
+          </a:schemeClr>
+        </a:solidFill>
+        <a:round/>
+      </a:ln>
+    </cs:spPr>
+  </cs:seriesLine>
+  <cs:title>
+    <cs:lnRef idx="0"/>
+    <cs:fillRef idx="0"/>
+    <cs:effectRef idx="0"/>
+    <cs:fontRef idx="minor">
+      <a:schemeClr val="tx1">
+        <a:lumMod val="65000"/>
+        <a:lumOff val="35000"/>
+      </a:schemeClr>
+    </cs:fontRef>
+    <cs:defRPr sz="1400" b="0" kern="1200" spc="0" baseline="0"/>
+  </cs:title>
+  <cs:trendline>
+    <cs:lnRef idx="0">
+      <cs:styleClr val="auto"/>
+    </cs:lnRef>
+    <cs:fillRef idx="0"/>
+    <cs:effectRef idx="0"/>
+    <cs:fontRef idx="minor">
+      <a:schemeClr val="tx1"/>
+    </cs:fontRef>
+    <cs:spPr>
+      <a:ln w="19050" cap="rnd">
+        <a:solidFill>
+          <a:schemeClr val="phClr"/>
+        </a:solidFill>
+        <a:prstDash val="sysDot"/>
+      </a:ln>
+    </cs:spPr>
+  </cs:trendline>
+  <cs:trendlineLabel>
+    <cs:lnRef idx="0"/>
+    <cs:fillRef idx="0"/>
+    <cs:effectRef idx="0"/>
+    <cs:fontRef idx="minor">
+      <a:schemeClr val="tx1">
+        <a:lumMod val="65000"/>
+        <a:lumOff val="35000"/>
+      </a:schemeClr>
+    </cs:fontRef>
+    <cs:defRPr sz="900" kern="1200"/>
+  </cs:trendlineLabel>
+  <cs:upBar>
+    <cs:lnRef idx="0"/>
+    <cs:fillRef idx="0"/>
+    <cs:effectRef idx="0"/>
+    <cs:fontRef idx="minor">
+      <a:schemeClr val="tx1"/>
+    </cs:fontRef>
+    <cs:spPr>
+      <a:solidFill>
+        <a:schemeClr val="lt1"/>
+      </a:solidFill>
+      <a:ln w="9525" cap="flat" cmpd="sng" algn="ctr">
+        <a:solidFill>
+          <a:schemeClr val="tx1">
+            <a:lumMod val="65000"/>
+            <a:lumOff val="35000"/>
+          </a:schemeClr>
+        </a:solidFill>
+        <a:round/>
+      </a:ln>
+    </cs:spPr>
+  </cs:upBar>
+  <cs:valueAxis>
+    <cs:lnRef idx="0"/>
+    <cs:fillRef idx="0"/>
+    <cs:effectRef idx="0"/>
+    <cs:fontRef idx="minor">
+      <a:schemeClr val="tx1">
+        <a:lumMod val="65000"/>
+        <a:lumOff val="35000"/>
+      </a:schemeClr>
+    </cs:fontRef>
+    <cs:defRPr sz="900" kern="1200"/>
+  </cs:valueAxis>
+  <cs:wall>
+    <cs:lnRef idx="0"/>
+    <cs:fillRef idx="0"/>
+    <cs:effectRef idx="0"/>
+    <cs:fontRef idx="minor">
+      <a:schemeClr val="tx1"/>
+    </cs:fontRef>
+    <cs:spPr>
+      <a:noFill/>
+      <a:ln>
+        <a:noFill/>
+      </a:ln>
+    </cs:spPr>
+  </cs:wall>
+</cs:chartStyle>
+</file>
+
+<file path=word/charts/style8.xml><?xml version="1.0" encoding="utf-8"?>
+<cs:chartStyle xmlns:cs="http://schemas.microsoft.com/office/drawing/2012/chartStyle" xmlns:a="http://schemas.openxmlformats.org/drawingml/2006/main" id="201">
+  <cs:axisTitle>
+    <cs:lnRef idx="0"/>
+    <cs:fillRef idx="0"/>
+    <cs:effectRef idx="0"/>
+    <cs:fontRef idx="minor">
+      <a:schemeClr val="tx1">
+        <a:lumMod val="65000"/>
+        <a:lumOff val="35000"/>
+      </a:schemeClr>
+    </cs:fontRef>
+    <cs:defRPr sz="1000" kern="1200"/>
+  </cs:axisTitle>
+  <cs:categoryAxis>
+    <cs:lnRef idx="0"/>
+    <cs:fillRef idx="0"/>
+    <cs:effectRef idx="0"/>
+    <cs:fontRef idx="minor">
+      <a:schemeClr val="tx1">
+        <a:lumMod val="65000"/>
+        <a:lumOff val="35000"/>
+      </a:schemeClr>
+    </cs:fontRef>
+    <cs:spPr>
+      <a:ln w="9525" cap="flat" cmpd="sng" algn="ctr">
+        <a:solidFill>
+          <a:schemeClr val="tx1">
+            <a:lumMod val="15000"/>
+            <a:lumOff val="85000"/>
+          </a:schemeClr>
+        </a:solidFill>
+        <a:round/>
+      </a:ln>
+    </cs:spPr>
+    <cs:defRPr sz="900" kern="1200"/>
+  </cs:categoryAxis>
+  <cs:chartArea mods="allowNoFillOverride allowNoLineOverride">
+    <cs:lnRef idx="0"/>
+    <cs:fillRef idx="0"/>
+    <cs:effectRef idx="0"/>
+    <cs:fontRef idx="minor">
+      <a:schemeClr val="tx1"/>
+    </cs:fontRef>
+    <cs:spPr>
+      <a:solidFill>
+        <a:schemeClr val="bg1"/>
+      </a:solidFill>
+      <a:ln w="9525" cap="flat" cmpd="sng" algn="ctr">
+        <a:solidFill>
+          <a:schemeClr val="tx1">
+            <a:lumMod val="15000"/>
+            <a:lumOff val="85000"/>
+          </a:schemeClr>
+        </a:solidFill>
+        <a:round/>
+      </a:ln>
+    </cs:spPr>
+    <cs:defRPr sz="1000" kern="1200"/>
+  </cs:chartArea>
+  <cs:dataLabel>
+    <cs:lnRef idx="0"/>
+    <cs:fillRef idx="0"/>
+    <cs:effectRef idx="0"/>
+    <cs:fontRef idx="minor">
+      <a:schemeClr val="tx1">
+        <a:lumMod val="75000"/>
+        <a:lumOff val="25000"/>
+      </a:schemeClr>
+    </cs:fontRef>
+    <cs:defRPr sz="900" kern="1200"/>
+  </cs:dataLabel>
+  <cs:dataLabelCallout>
+    <cs:lnRef idx="0"/>
+    <cs:fillRef idx="0"/>
+    <cs:effectRef idx="0"/>
+    <cs:fontRef idx="minor">
+      <a:schemeClr val="dk1">
+        <a:lumMod val="65000"/>
+        <a:lumOff val="35000"/>
+      </a:schemeClr>
+    </cs:fontRef>
+    <cs:spPr>
+      <a:solidFill>
+        <a:schemeClr val="lt1"/>
+      </a:solidFill>
+      <a:ln>
+        <a:solidFill>
+          <a:schemeClr val="dk1">
+            <a:lumMod val="25000"/>
+            <a:lumOff val="75000"/>
+          </a:schemeClr>
+        </a:solidFill>
+      </a:ln>
+    </cs:spPr>
+    <cs:defRPr sz="900" kern="1200"/>
+    <cs:bodyPr rot="0" spcFirstLastPara="1" vertOverflow="clip" horzOverflow="clip" vert="horz" wrap="square" lIns="36576" tIns="18288" rIns="36576" bIns="18288" anchor="ctr" anchorCtr="1">
+      <a:spAutoFit/>
+    </cs:bodyPr>
+  </cs:dataLabelCallout>
+  <cs:dataPoint>
+    <cs:lnRef idx="0"/>
+    <cs:fillRef idx="1">
+      <cs:styleClr val="auto"/>
+    </cs:fillRef>
+    <cs:effectRef idx="0"/>
+    <cs:fontRef idx="minor">
+      <a:schemeClr val="tx1"/>
+    </cs:fontRef>
+  </cs:dataPoint>
+  <cs:dataPoint3D>
+    <cs:lnRef idx="0"/>
+    <cs:fillRef idx="1">
+      <cs:styleClr val="auto"/>
+    </cs:fillRef>
+    <cs:effectRef idx="0"/>
+    <cs:fontRef idx="minor">
+      <a:schemeClr val="tx1"/>
+    </cs:fontRef>
+  </cs:dataPoint3D>
+  <cs:dataPointLine>
+    <cs:lnRef idx="0">
+      <cs:styleClr val="auto"/>
+    </cs:lnRef>
+    <cs:fillRef idx="1"/>
+    <cs:effectRef idx="0"/>
+    <cs:fontRef idx="minor">
+      <a:schemeClr val="tx1"/>
+    </cs:fontRef>
+    <cs:spPr>
+      <a:ln w="28575" cap="rnd">
+        <a:solidFill>
+          <a:schemeClr val="phClr"/>
+        </a:solidFill>
+        <a:round/>
+      </a:ln>
+    </cs:spPr>
+  </cs:dataPointLine>
+  <cs:dataPointMarker>
+    <cs:lnRef idx="0">
+      <cs:styleClr val="auto"/>
+    </cs:lnRef>
+    <cs:fillRef idx="1">
+      <cs:styleClr val="auto"/>
+    </cs:fillRef>
+    <cs:effectRef idx="0"/>
+    <cs:fontRef idx="minor">
+      <a:schemeClr val="tx1"/>
+    </cs:fontRef>
+    <cs:spPr>
       <a:ln w="9525">
         <a:solidFill>
           <a:schemeClr val="phClr"/>
@@ -9960,6 +12190,7 @@
     <w:rsid w:val="00304E4D"/>
     <w:rsid w:val="004F2F3E"/>
     <w:rsid w:val="005D1BA7"/>
+    <w:rsid w:val="00667038"/>
     <w:rsid w:val="00747585"/>
     <w:rsid w:val="007B6777"/>
     <w:rsid w:val="00953067"/>
@@ -10847,6 +13078,15 @@
 </file>
 
 <file path=customXml/item2.xml><?xml version="1.0" encoding="utf-8"?>
+<?mso-contentType ?>
+<FormTemplates xmlns="http://schemas.microsoft.com/sharepoint/v3/contenttype/forms">
+  <Display>DocumentLibraryForm</Display>
+  <Edit>AssetEditForm</Edit>
+  <New>DocumentLibraryForm</New>
+</FormTemplates>
+</file>
+
+<file path=customXml/item3.xml><?xml version="1.0" encoding="utf-8"?>
 <outs:outSpaceData xmlns:outs="http://schemas.microsoft.com/office/2009/outspace/metadata">
   <outs:relatedDates/>
   <outs:relatedDocuments/>
@@ -10854,15 +13094,6 @@
   <propertyMetadataList xmlns="http://schemas.microsoft.com/office/2009/outspace/metadata"/>
   <outs:corruptMetadataWasLost/>
 </outs:outSpaceData>
-</file>
-
-<file path=customXml/item3.xml><?xml version="1.0" encoding="utf-8"?>
-<?mso-contentType ?>
-<FormTemplates xmlns="http://schemas.microsoft.com/sharepoint/v3/contenttype/forms">
-  <Display>DocumentLibraryForm</Display>
-  <Edit>AssetEditForm</Edit>
-  <New>DocumentLibraryForm</New>
-</FormTemplates>
 </file>
 
 <file path=customXml/item4.xml><?xml version="1.0" encoding="utf-8"?>
@@ -10878,6 +13109,14 @@
 </file>
 
 <file path=customXml/itemProps2.xml><?xml version="1.0" encoding="utf-8"?>
+<ds:datastoreItem xmlns:ds="http://schemas.openxmlformats.org/officeDocument/2006/customXml" ds:itemID="{1083CA12-5842-482C-AF8F-1352C3F1AC3D}">
+  <ds:schemaRefs>
+    <ds:schemaRef ds:uri="http://schemas.microsoft.com/sharepoint/v3/contenttype/forms"/>
+  </ds:schemaRefs>
+</ds:datastoreItem>
+</file>
+
+<file path=customXml/itemProps3.xml><?xml version="1.0" encoding="utf-8"?>
 <ds:datastoreItem xmlns:ds="http://schemas.openxmlformats.org/officeDocument/2006/customXml" ds:itemID="{8AA9BBAF-2A1F-4D95-901E-4FFB9D2C6CBC}">
   <ds:schemaRefs>
     <ds:schemaRef ds:uri="http://schemas.microsoft.com/office/2009/outspace/metadata"/>
@@ -10885,16 +13124,8 @@
 </ds:datastoreItem>
 </file>
 
-<file path=customXml/itemProps3.xml><?xml version="1.0" encoding="utf-8"?>
-<ds:datastoreItem xmlns:ds="http://schemas.openxmlformats.org/officeDocument/2006/customXml" ds:itemID="{1083CA12-5842-482C-AF8F-1352C3F1AC3D}">
-  <ds:schemaRefs>
-    <ds:schemaRef ds:uri="http://schemas.microsoft.com/sharepoint/v3/contenttype/forms"/>
-  </ds:schemaRefs>
-</ds:datastoreItem>
-</file>
-
 <file path=customXml/itemProps4.xml><?xml version="1.0" encoding="utf-8"?>
-<ds:datastoreItem xmlns:ds="http://schemas.openxmlformats.org/officeDocument/2006/customXml" ds:itemID="{C1D139C8-004E-481C-88FC-2F1E2B800CC7}">
+<ds:datastoreItem xmlns:ds="http://schemas.openxmlformats.org/officeDocument/2006/customXml" ds:itemID="{E4260222-E639-4198-9239-F84D61CEF30F}">
   <ds:schemaRefs>
     <ds:schemaRef ds:uri="http://schemas.openxmlformats.org/officeDocument/2006/bibliography"/>
   </ds:schemaRefs>

</xml_diff>